<commit_message>
Changed dfd and idef0
</commit_message>
<xml_diff>
--- a/Отчёт.docx
+++ b/Отчёт.docx
@@ -39,10 +39,10 @@
       </w:pPr>
       <w:r>
         <w:drawing>
-          <wp:inline distT="0" distB="0" distL="0" distR="0" wp14:anchorId="3C199136" wp14:editId="3BE4976A">
-            <wp:extent cx="2609524" cy="2228571"/>
+          <wp:inline distT="0" distB="0" distL="0" distR="0" wp14:anchorId="41FE9B44" wp14:editId="5F976528">
+            <wp:extent cx="3542857" cy="2323809"/>
             <wp:effectExtent l="0" t="0" r="635" b="635"/>
-            <wp:docPr id="6" name="Рисунок 6"/>
+            <wp:docPr id="3" name="Рисунок 3"/>
             <wp:cNvGraphicFramePr>
               <a:graphicFrameLocks xmlns:a="http://schemas.openxmlformats.org/drawingml/2006/main" noChangeAspect="1"/>
             </wp:cNvGraphicFramePr>
@@ -62,7 +62,7 @@
                   <pic:spPr>
                     <a:xfrm>
                       <a:off x="0" y="0"/>
-                      <a:ext cx="2609524" cy="2228571"/>
+                      <a:ext cx="3542857" cy="2323809"/>
                     </a:xfrm>
                     <a:prstGeom prst="rect">
                       <a:avLst/>
@@ -83,27 +83,14 @@
       <w:r>
         <w:t xml:space="preserve">Рисунок </w:t>
       </w:r>
-      <w:r>
-        <w:fldChar w:fldCharType="begin"/>
-      </w:r>
-      <w:r>
-        <w:instrText xml:space="preserve"> SEQ Рисунок \* ARABIC </w:instrText>
-      </w:r>
-      <w:r>
-        <w:fldChar w:fldCharType="separate"/>
-      </w:r>
-      <w:r>
-        <w:rPr>
-          <w:noProof/>
-        </w:rPr>
-        <w:t>1</w:t>
-      </w:r>
-      <w:r>
-        <w:rPr>
-          <w:noProof/>
-        </w:rPr>
-        <w:fldChar w:fldCharType="end"/>
-      </w:r>
+      <w:fldSimple w:instr=" SEQ Рисунок \* ARABIC ">
+        <w:r>
+          <w:rPr>
+            <w:noProof/>
+          </w:rPr>
+          <w:t>1</w:t>
+        </w:r>
+      </w:fldSimple>
       <w:r>
         <w:t xml:space="preserve"> - Каталог процессов</w:t>
       </w:r>
@@ -175,14 +162,27 @@
       <w:r>
         <w:t xml:space="preserve">Рисунок </w:t>
       </w:r>
-      <w:fldSimple w:instr=" SEQ Рисунок \* ARABIC ">
-        <w:r>
-          <w:rPr>
-            <w:noProof/>
-          </w:rPr>
-          <w:t>2</w:t>
-        </w:r>
-      </w:fldSimple>
+      <w:r>
+        <w:fldChar w:fldCharType="begin"/>
+      </w:r>
+      <w:r>
+        <w:instrText xml:space="preserve"> SEQ Рисунок \* ARABIC </w:instrText>
+      </w:r>
+      <w:r>
+        <w:fldChar w:fldCharType="separate"/>
+      </w:r>
+      <w:r>
+        <w:rPr>
+          <w:noProof/>
+        </w:rPr>
+        <w:t>2</w:t>
+      </w:r>
+      <w:r>
+        <w:rPr>
+          <w:noProof/>
+        </w:rPr>
+        <w:fldChar w:fldCharType="end"/>
+      </w:r>
       <w:r>
         <w:t xml:space="preserve"> - Основной процесс</w:t>
       </w:r>
@@ -264,14 +264,27 @@
       <w:r>
         <w:t xml:space="preserve">Рисунок </w:t>
       </w:r>
-      <w:fldSimple w:instr=" SEQ Рисунок \* ARABIC ">
-        <w:r>
-          <w:rPr>
-            <w:noProof/>
-          </w:rPr>
-          <w:t>3</w:t>
-        </w:r>
-      </w:fldSimple>
+      <w:r>
+        <w:fldChar w:fldCharType="begin"/>
+      </w:r>
+      <w:r>
+        <w:instrText xml:space="preserve"> SEQ Рисунок \* ARABIC </w:instrText>
+      </w:r>
+      <w:r>
+        <w:fldChar w:fldCharType="separate"/>
+      </w:r>
+      <w:r>
+        <w:rPr>
+          <w:noProof/>
+        </w:rPr>
+        <w:t>3</w:t>
+      </w:r>
+      <w:r>
+        <w:rPr>
+          <w:noProof/>
+        </w:rPr>
+        <w:fldChar w:fldCharType="end"/>
+      </w:r>
       <w:r>
         <w:t xml:space="preserve"> - Декомпозиция </w:t>
       </w:r>
@@ -306,10 +319,7 @@
       </w:pPr>
       <w:r>
         <w:lastRenderedPageBreak/>
-        <w:t xml:space="preserve">На рисунке 4 представлена декомпозиция процесса </w:t>
-      </w:r>
-      <w:r>
-        <w:t>сбора данных о реагентах</w:t>
+        <w:t>На рисунке 4 представлена декомпозиция процесса сбора данных о реагентах</w:t>
       </w:r>
       <w:r>
         <w:t>. В нём происходит составление списка реагентов сотрудником, группировка данных реагентов, учитывая технику безопасности и внутренний устав и заполнение всех данных в компьютер</w:t>
@@ -383,14 +393,27 @@
       <w:r>
         <w:t xml:space="preserve">Рисунок </w:t>
       </w:r>
-      <w:fldSimple w:instr=" SEQ Рисунок \* ARABIC ">
-        <w:r>
-          <w:rPr>
-            <w:noProof/>
-          </w:rPr>
-          <w:t>4</w:t>
-        </w:r>
-      </w:fldSimple>
+      <w:r>
+        <w:fldChar w:fldCharType="begin"/>
+      </w:r>
+      <w:r>
+        <w:instrText xml:space="preserve"> SEQ Рисунок \* ARABIC </w:instrText>
+      </w:r>
+      <w:r>
+        <w:fldChar w:fldCharType="separate"/>
+      </w:r>
+      <w:r>
+        <w:rPr>
+          <w:noProof/>
+        </w:rPr>
+        <w:t>4</w:t>
+      </w:r>
+      <w:r>
+        <w:rPr>
+          <w:noProof/>
+        </w:rPr>
+        <w:fldChar w:fldCharType="end"/>
+      </w:r>
       <w:r>
         <w:t xml:space="preserve"> - Декомпозиция процесса сбора данных о реагентах</w:t>
       </w:r>
@@ -416,13 +439,7 @@
       </w:pPr>
       <w:r>
         <w:lastRenderedPageBreak/>
-        <w:t xml:space="preserve">На рисунке </w:t>
-      </w:r>
-      <w:r>
-        <w:t>5</w:t>
-      </w:r>
-      <w:r>
-        <w:t xml:space="preserve"> представлена декомпозиция процесса </w:t>
+        <w:t xml:space="preserve">На рисунке 5 представлена декомпозиция процесса </w:t>
       </w:r>
       <w:r>
         <w:t>сбора информации об оборудовании</w:t>
@@ -511,14 +528,27 @@
       <w:r>
         <w:t xml:space="preserve">Рисунок </w:t>
       </w:r>
-      <w:fldSimple w:instr=" SEQ Рисунок \* ARABIC ">
-        <w:r>
-          <w:rPr>
-            <w:noProof/>
-          </w:rPr>
-          <w:t>5</w:t>
-        </w:r>
-      </w:fldSimple>
+      <w:r>
+        <w:fldChar w:fldCharType="begin"/>
+      </w:r>
+      <w:r>
+        <w:instrText xml:space="preserve"> SEQ Рисунок \* ARABIC </w:instrText>
+      </w:r>
+      <w:r>
+        <w:fldChar w:fldCharType="separate"/>
+      </w:r>
+      <w:r>
+        <w:rPr>
+          <w:noProof/>
+        </w:rPr>
+        <w:t>5</w:t>
+      </w:r>
+      <w:r>
+        <w:rPr>
+          <w:noProof/>
+        </w:rPr>
+        <w:fldChar w:fldCharType="end"/>
+      </w:r>
       <w:r>
         <w:t xml:space="preserve"> - Декомпозиция процесса сбора информации об </w:t>
       </w:r>
@@ -547,10 +577,7 @@
       </w:pPr>
       <w:r>
         <w:lastRenderedPageBreak/>
-        <w:t>На рисунке 6 представлена д</w:t>
-      </w:r>
-      <w:r>
-        <w:t>екомпозиция процесса составления паспорта лаборатории</w:t>
+        <w:t>На рисунке 6 представлена декомпозиция процесса составления паспорта лаборатории</w:t>
       </w:r>
       <w:r>
         <w:t>. В нём происходит подстановка данных о реагентах в шаблон паспорта</w:t>
@@ -583,10 +610,10 @@
       </w:pPr>
       <w:r>
         <w:drawing>
-          <wp:inline distT="0" distB="0" distL="0" distR="0" wp14:anchorId="26CAB3F3" wp14:editId="2A208EDB">
-            <wp:extent cx="5940425" cy="4116705"/>
+          <wp:inline distT="0" distB="0" distL="0" distR="0" wp14:anchorId="7055B3A4" wp14:editId="53047B82">
+            <wp:extent cx="5940425" cy="4099560"/>
             <wp:effectExtent l="0" t="0" r="3175" b="0"/>
-            <wp:docPr id="11" name="Рисунок 11"/>
+            <wp:docPr id="2" name="Рисунок 2"/>
             <wp:cNvGraphicFramePr>
               <a:graphicFrameLocks xmlns:a="http://schemas.openxmlformats.org/drawingml/2006/main" noChangeAspect="1"/>
             </wp:cNvGraphicFramePr>
@@ -606,7 +633,7 @@
                   <pic:spPr>
                     <a:xfrm>
                       <a:off x="0" y="0"/>
-                      <a:ext cx="5940425" cy="4116705"/>
+                      <a:ext cx="5940425" cy="4099560"/>
                     </a:xfrm>
                     <a:prstGeom prst="rect">
                       <a:avLst/>
@@ -627,14 +654,27 @@
       <w:r>
         <w:t xml:space="preserve">Рисунок </w:t>
       </w:r>
-      <w:fldSimple w:instr=" SEQ Рисунок \* ARABIC ">
-        <w:r>
-          <w:rPr>
-            <w:noProof/>
-          </w:rPr>
-          <w:t>6</w:t>
-        </w:r>
-      </w:fldSimple>
+      <w:r>
+        <w:fldChar w:fldCharType="begin"/>
+      </w:r>
+      <w:r>
+        <w:instrText xml:space="preserve"> SEQ Рисунок \* ARABIC </w:instrText>
+      </w:r>
+      <w:r>
+        <w:fldChar w:fldCharType="separate"/>
+      </w:r>
+      <w:r>
+        <w:rPr>
+          <w:noProof/>
+        </w:rPr>
+        <w:t>6</w:t>
+      </w:r>
+      <w:r>
+        <w:rPr>
+          <w:noProof/>
+        </w:rPr>
+        <w:fldChar w:fldCharType="end"/>
+      </w:r>
       <w:r>
         <w:t xml:space="preserve"> - Декомпозиция процесса составления паспорта лаборатории</w:t>
       </w:r>
@@ -694,10 +734,10 @@
       </w:pPr>
       <w:r>
         <w:drawing>
-          <wp:inline distT="0" distB="0" distL="0" distR="0" wp14:anchorId="0AEF30E1" wp14:editId="6B246DF1">
-            <wp:extent cx="5940425" cy="4119245"/>
-            <wp:effectExtent l="0" t="0" r="3175" b="0"/>
-            <wp:docPr id="9" name="Рисунок 9"/>
+          <wp:inline distT="0" distB="0" distL="0" distR="0" wp14:anchorId="44274165" wp14:editId="6A1CA55B">
+            <wp:extent cx="5940425" cy="4110355"/>
+            <wp:effectExtent l="0" t="0" r="3175" b="4445"/>
+            <wp:docPr id="4" name="Рисунок 4"/>
             <wp:cNvGraphicFramePr>
               <a:graphicFrameLocks xmlns:a="http://schemas.openxmlformats.org/drawingml/2006/main" noChangeAspect="1"/>
             </wp:cNvGraphicFramePr>
@@ -717,7 +757,7 @@
                   <pic:spPr>
                     <a:xfrm>
                       <a:off x="0" y="0"/>
-                      <a:ext cx="5940425" cy="4119245"/>
+                      <a:ext cx="5940425" cy="4110355"/>
                     </a:xfrm>
                     <a:prstGeom prst="rect">
                       <a:avLst/>
@@ -738,14 +778,27 @@
       <w:r>
         <w:t xml:space="preserve">Рисунок </w:t>
       </w:r>
-      <w:fldSimple w:instr=" SEQ Рисунок \* ARABIC ">
-        <w:r>
-          <w:rPr>
-            <w:noProof/>
-          </w:rPr>
-          <w:t>7</w:t>
-        </w:r>
-      </w:fldSimple>
+      <w:r>
+        <w:fldChar w:fldCharType="begin"/>
+      </w:r>
+      <w:r>
+        <w:instrText xml:space="preserve"> SEQ Рисунок \* ARABIC </w:instrText>
+      </w:r>
+      <w:r>
+        <w:fldChar w:fldCharType="separate"/>
+      </w:r>
+      <w:r>
+        <w:rPr>
+          <w:noProof/>
+        </w:rPr>
+        <w:t>7</w:t>
+      </w:r>
+      <w:r>
+        <w:rPr>
+          <w:noProof/>
+        </w:rPr>
+        <w:fldChar w:fldCharType="end"/>
+      </w:r>
       <w:r>
         <w:t xml:space="preserve"> - </w:t>
       </w:r>
@@ -831,10 +884,10 @@
       </w:pPr>
       <w:r>
         <w:drawing>
-          <wp:inline distT="0" distB="0" distL="0" distR="0" wp14:anchorId="622F8DFA" wp14:editId="248CD5F3">
-            <wp:extent cx="5940425" cy="4109085"/>
-            <wp:effectExtent l="0" t="0" r="3175" b="5715"/>
-            <wp:docPr id="12" name="Рисунок 12"/>
+          <wp:inline distT="0" distB="0" distL="0" distR="0" wp14:anchorId="28161A38" wp14:editId="523CFDD8">
+            <wp:extent cx="5940425" cy="4110355"/>
+            <wp:effectExtent l="0" t="0" r="3175" b="4445"/>
+            <wp:docPr id="5" name="Рисунок 5"/>
             <wp:cNvGraphicFramePr>
               <a:graphicFrameLocks xmlns:a="http://schemas.openxmlformats.org/drawingml/2006/main" noChangeAspect="1"/>
             </wp:cNvGraphicFramePr>
@@ -854,7 +907,7 @@
                   <pic:spPr>
                     <a:xfrm>
                       <a:off x="0" y="0"/>
-                      <a:ext cx="5940425" cy="4109085"/>
+                      <a:ext cx="5940425" cy="4110355"/>
                     </a:xfrm>
                     <a:prstGeom prst="rect">
                       <a:avLst/>
@@ -875,14 +928,30 @@
       <w:r>
         <w:t xml:space="preserve">Рисунок </w:t>
       </w:r>
-      <w:fldSimple w:instr=" SEQ Рисунок \* ARABIC ">
-        <w:r>
-          <w:rPr>
-            <w:noProof/>
-          </w:rPr>
-          <w:t>8</w:t>
-        </w:r>
-      </w:fldSimple>
+      <w:r>
+        <w:fldChar w:fldCharType="begin"/>
+      </w:r>
+      <w:r>
+        <w:instrText xml:space="preserve"> SEQ Р</w:instrText>
+      </w:r>
+      <w:r>
+        <w:instrText xml:space="preserve">исунок \* ARABIC </w:instrText>
+      </w:r>
+      <w:r>
+        <w:fldChar w:fldCharType="separate"/>
+      </w:r>
+      <w:r>
+        <w:rPr>
+          <w:noProof/>
+        </w:rPr>
+        <w:t>8</w:t>
+      </w:r>
+      <w:r>
+        <w:rPr>
+          <w:noProof/>
+        </w:rPr>
+        <w:fldChar w:fldCharType="end"/>
+      </w:r>
       <w:r>
         <w:t xml:space="preserve"> - Декомпозиция основного процесса</w:t>
       </w:r>

</xml_diff>

<commit_message>
Added decompositions to dfd
</commit_message>
<xml_diff>
--- a/Отчёт.docx
+++ b/Отчёт.docx
@@ -83,14 +83,27 @@
       <w:r>
         <w:t xml:space="preserve">Рисунок </w:t>
       </w:r>
-      <w:fldSimple w:instr=" SEQ Рисунок \* ARABIC ">
-        <w:r>
-          <w:rPr>
-            <w:noProof/>
-          </w:rPr>
-          <w:t>1</w:t>
-        </w:r>
-      </w:fldSimple>
+      <w:r>
+        <w:fldChar w:fldCharType="begin"/>
+      </w:r>
+      <w:r>
+        <w:instrText xml:space="preserve"> SEQ Рисунок \* ARABIC </w:instrText>
+      </w:r>
+      <w:r>
+        <w:fldChar w:fldCharType="separate"/>
+      </w:r>
+      <w:r>
+        <w:rPr>
+          <w:noProof/>
+        </w:rPr>
+        <w:t>1</w:t>
+      </w:r>
+      <w:r>
+        <w:rPr>
+          <w:noProof/>
+        </w:rPr>
+        <w:fldChar w:fldCharType="end"/>
+      </w:r>
       <w:r>
         <w:t xml:space="preserve"> - Каталог процессов</w:t>
       </w:r>
@@ -162,27 +175,14 @@
       <w:r>
         <w:t xml:space="preserve">Рисунок </w:t>
       </w:r>
-      <w:r>
-        <w:fldChar w:fldCharType="begin"/>
-      </w:r>
-      <w:r>
-        <w:instrText xml:space="preserve"> SEQ Рисунок \* ARABIC </w:instrText>
-      </w:r>
-      <w:r>
-        <w:fldChar w:fldCharType="separate"/>
-      </w:r>
-      <w:r>
-        <w:rPr>
-          <w:noProof/>
-        </w:rPr>
-        <w:t>2</w:t>
-      </w:r>
-      <w:r>
-        <w:rPr>
-          <w:noProof/>
-        </w:rPr>
-        <w:fldChar w:fldCharType="end"/>
-      </w:r>
+      <w:fldSimple w:instr=" SEQ Рисунок \* ARABIC ">
+        <w:r>
+          <w:rPr>
+            <w:noProof/>
+          </w:rPr>
+          <w:t>2</w:t>
+        </w:r>
+      </w:fldSimple>
       <w:r>
         <w:t xml:space="preserve"> - Основной процесс</w:t>
       </w:r>
@@ -264,27 +264,14 @@
       <w:r>
         <w:t xml:space="preserve">Рисунок </w:t>
       </w:r>
-      <w:r>
-        <w:fldChar w:fldCharType="begin"/>
-      </w:r>
-      <w:r>
-        <w:instrText xml:space="preserve"> SEQ Рисунок \* ARABIC </w:instrText>
-      </w:r>
-      <w:r>
-        <w:fldChar w:fldCharType="separate"/>
-      </w:r>
-      <w:r>
-        <w:rPr>
-          <w:noProof/>
-        </w:rPr>
-        <w:t>3</w:t>
-      </w:r>
-      <w:r>
-        <w:rPr>
-          <w:noProof/>
-        </w:rPr>
-        <w:fldChar w:fldCharType="end"/>
-      </w:r>
+      <w:fldSimple w:instr=" SEQ Рисунок \* ARABIC ">
+        <w:r>
+          <w:rPr>
+            <w:noProof/>
+          </w:rPr>
+          <w:t>3</w:t>
+        </w:r>
+      </w:fldSimple>
       <w:r>
         <w:t xml:space="preserve"> - Декомпозиция </w:t>
       </w:r>
@@ -393,27 +380,14 @@
       <w:r>
         <w:t xml:space="preserve">Рисунок </w:t>
       </w:r>
-      <w:r>
-        <w:fldChar w:fldCharType="begin"/>
-      </w:r>
-      <w:r>
-        <w:instrText xml:space="preserve"> SEQ Рисунок \* ARABIC </w:instrText>
-      </w:r>
-      <w:r>
-        <w:fldChar w:fldCharType="separate"/>
-      </w:r>
-      <w:r>
-        <w:rPr>
-          <w:noProof/>
-        </w:rPr>
-        <w:t>4</w:t>
-      </w:r>
-      <w:r>
-        <w:rPr>
-          <w:noProof/>
-        </w:rPr>
-        <w:fldChar w:fldCharType="end"/>
-      </w:r>
+      <w:fldSimple w:instr=" SEQ Рисунок \* ARABIC ">
+        <w:r>
+          <w:rPr>
+            <w:noProof/>
+          </w:rPr>
+          <w:t>4</w:t>
+        </w:r>
+      </w:fldSimple>
       <w:r>
         <w:t xml:space="preserve"> - Декомпозиция процесса сбора данных о реагентах</w:t>
       </w:r>
@@ -528,27 +502,14 @@
       <w:r>
         <w:t xml:space="preserve">Рисунок </w:t>
       </w:r>
-      <w:r>
-        <w:fldChar w:fldCharType="begin"/>
-      </w:r>
-      <w:r>
-        <w:instrText xml:space="preserve"> SEQ Рисунок \* ARABIC </w:instrText>
-      </w:r>
-      <w:r>
-        <w:fldChar w:fldCharType="separate"/>
-      </w:r>
-      <w:r>
-        <w:rPr>
-          <w:noProof/>
-        </w:rPr>
-        <w:t>5</w:t>
-      </w:r>
-      <w:r>
-        <w:rPr>
-          <w:noProof/>
-        </w:rPr>
-        <w:fldChar w:fldCharType="end"/>
-      </w:r>
+      <w:fldSimple w:instr=" SEQ Рисунок \* ARABIC ">
+        <w:r>
+          <w:rPr>
+            <w:noProof/>
+          </w:rPr>
+          <w:t>5</w:t>
+        </w:r>
+      </w:fldSimple>
       <w:r>
         <w:t xml:space="preserve"> - Декомпозиция процесса сбора информации об </w:t>
       </w:r>
@@ -654,27 +615,14 @@
       <w:r>
         <w:t xml:space="preserve">Рисунок </w:t>
       </w:r>
-      <w:r>
-        <w:fldChar w:fldCharType="begin"/>
-      </w:r>
-      <w:r>
-        <w:instrText xml:space="preserve"> SEQ Рисунок \* ARABIC </w:instrText>
-      </w:r>
-      <w:r>
-        <w:fldChar w:fldCharType="separate"/>
-      </w:r>
-      <w:r>
-        <w:rPr>
-          <w:noProof/>
-        </w:rPr>
-        <w:t>6</w:t>
-      </w:r>
-      <w:r>
-        <w:rPr>
-          <w:noProof/>
-        </w:rPr>
-        <w:fldChar w:fldCharType="end"/>
-      </w:r>
+      <w:fldSimple w:instr=" SEQ Рисунок \* ARABIC ">
+        <w:r>
+          <w:rPr>
+            <w:noProof/>
+          </w:rPr>
+          <w:t>6</w:t>
+        </w:r>
+      </w:fldSimple>
       <w:r>
         <w:t xml:space="preserve"> - Декомпозиция процесса составления паспорта лаборатории</w:t>
       </w:r>
@@ -778,27 +726,14 @@
       <w:r>
         <w:t xml:space="preserve">Рисунок </w:t>
       </w:r>
-      <w:r>
-        <w:fldChar w:fldCharType="begin"/>
-      </w:r>
-      <w:r>
-        <w:instrText xml:space="preserve"> SEQ Рисунок \* ARABIC </w:instrText>
-      </w:r>
-      <w:r>
-        <w:fldChar w:fldCharType="separate"/>
-      </w:r>
-      <w:r>
-        <w:rPr>
-          <w:noProof/>
-        </w:rPr>
-        <w:t>7</w:t>
-      </w:r>
-      <w:r>
-        <w:rPr>
-          <w:noProof/>
-        </w:rPr>
-        <w:fldChar w:fldCharType="end"/>
-      </w:r>
+      <w:fldSimple w:instr=" SEQ Рисунок \* ARABIC ">
+        <w:r>
+          <w:rPr>
+            <w:noProof/>
+          </w:rPr>
+          <w:t>7</w:t>
+        </w:r>
+      </w:fldSimple>
       <w:r>
         <w:t xml:space="preserve"> - </w:t>
       </w:r>
@@ -905,10 +840,10 @@
       </w:pPr>
       <w:r>
         <w:drawing>
-          <wp:inline distT="0" distB="0" distL="0" distR="0" wp14:anchorId="7B4E6177" wp14:editId="459B9937">
-            <wp:extent cx="5940425" cy="4117340"/>
+          <wp:inline distT="0" distB="0" distL="0" distR="0" wp14:anchorId="26412B3B" wp14:editId="0BC305D6">
+            <wp:extent cx="5940425" cy="4116070"/>
             <wp:effectExtent l="0" t="0" r="3175" b="0"/>
-            <wp:docPr id="4" name="Рисунок 4"/>
+            <wp:docPr id="9" name="Рисунок 9"/>
             <wp:cNvGraphicFramePr>
               <a:graphicFrameLocks xmlns:a="http://schemas.openxmlformats.org/drawingml/2006/main" noChangeAspect="1"/>
             </wp:cNvGraphicFramePr>
@@ -928,7 +863,7 @@
                   <pic:spPr>
                     <a:xfrm>
                       <a:off x="0" y="0"/>
-                      <a:ext cx="5940425" cy="4117340"/>
+                      <a:ext cx="5940425" cy="4116070"/>
                     </a:xfrm>
                     <a:prstGeom prst="rect">
                       <a:avLst/>
@@ -949,30 +884,14 @@
       <w:r>
         <w:t xml:space="preserve">Рисунок </w:t>
       </w:r>
-      <w:r>
-        <w:fldChar w:fldCharType="begin"/>
-      </w:r>
-      <w:r>
-        <w:instrText xml:space="preserve"> SEQ Р</w:instrText>
-      </w:r>
-      <w:r>
-        <w:instrText xml:space="preserve">исунок \* ARABIC </w:instrText>
-      </w:r>
-      <w:r>
-        <w:fldChar w:fldCharType="separate"/>
-      </w:r>
-      <w:r>
-        <w:rPr>
-          <w:noProof/>
-        </w:rPr>
-        <w:t>8</w:t>
-      </w:r>
-      <w:r>
-        <w:rPr>
-          <w:noProof/>
-        </w:rPr>
-        <w:fldChar w:fldCharType="end"/>
-      </w:r>
+      <w:fldSimple w:instr=" SEQ Рисунок \* ARABIC ">
+        <w:r>
+          <w:rPr>
+            <w:noProof/>
+          </w:rPr>
+          <w:t>8</w:t>
+        </w:r>
+      </w:fldSimple>
       <w:r>
         <w:t xml:space="preserve"> - Декомпозиция основного процесса</w:t>
       </w:r>
@@ -984,10 +903,10 @@
       <w:r>
         <w:lastRenderedPageBreak/>
         <w:drawing>
-          <wp:inline distT="0" distB="0" distL="0" distR="0" wp14:anchorId="2B33D7AB" wp14:editId="728C5B71">
-            <wp:extent cx="5940425" cy="4111625"/>
-            <wp:effectExtent l="0" t="0" r="3175" b="3175"/>
-            <wp:docPr id="5" name="Рисунок 5"/>
+          <wp:inline distT="0" distB="0" distL="0" distR="0" wp14:anchorId="0BD2B320" wp14:editId="42EBB0B5">
+            <wp:extent cx="5940425" cy="4114800"/>
+            <wp:effectExtent l="0" t="0" r="3175" b="0"/>
+            <wp:docPr id="11" name="Рисунок 11"/>
             <wp:cNvGraphicFramePr>
               <a:graphicFrameLocks xmlns:a="http://schemas.openxmlformats.org/drawingml/2006/main" noChangeAspect="1"/>
             </wp:cNvGraphicFramePr>
@@ -1007,6 +926,131 @@
                   <pic:spPr>
                     <a:xfrm>
                       <a:off x="0" y="0"/>
+                      <a:ext cx="5940425" cy="4114800"/>
+                    </a:xfrm>
+                    <a:prstGeom prst="rect">
+                      <a:avLst/>
+                    </a:prstGeom>
+                  </pic:spPr>
+                </pic:pic>
+              </a:graphicData>
+            </a:graphic>
+          </wp:inline>
+        </w:drawing>
+      </w:r>
+    </w:p>
+    <w:p>
+      <w:pPr>
+        <w:pStyle w:val="a6"/>
+        <w:jc w:val="center"/>
+      </w:pPr>
+      <w:r>
+        <w:t xml:space="preserve">Рисунок </w:t>
+      </w:r>
+      <w:fldSimple w:instr=" SEQ Рисунок \* ARABIC ">
+        <w:r>
+          <w:rPr>
+            <w:noProof/>
+          </w:rPr>
+          <w:t>9</w:t>
+        </w:r>
+      </w:fldSimple>
+      <w:r>
+        <w:t xml:space="preserve"> - Декомпозиция процесса составления списка реагентов</w:t>
+      </w:r>
+    </w:p>
+    <w:p>
+      <w:pPr>
+        <w:pStyle w:val="Image"/>
+      </w:pPr>
+      <w:r>
+        <w:drawing>
+          <wp:inline distT="0" distB="0" distL="0" distR="0" wp14:anchorId="03CDCF64" wp14:editId="784FF463">
+            <wp:extent cx="5940425" cy="4097020"/>
+            <wp:effectExtent l="0" t="0" r="3175" b="0"/>
+            <wp:docPr id="12" name="Рисунок 12"/>
+            <wp:cNvGraphicFramePr>
+              <a:graphicFrameLocks xmlns:a="http://schemas.openxmlformats.org/drawingml/2006/main" noChangeAspect="1"/>
+            </wp:cNvGraphicFramePr>
+            <a:graphic xmlns:a="http://schemas.openxmlformats.org/drawingml/2006/main">
+              <a:graphicData uri="http://schemas.openxmlformats.org/drawingml/2006/picture">
+                <pic:pic xmlns:pic="http://schemas.openxmlformats.org/drawingml/2006/picture">
+                  <pic:nvPicPr>
+                    <pic:cNvPr id="1" name=""/>
+                    <pic:cNvPicPr/>
+                  </pic:nvPicPr>
+                  <pic:blipFill>
+                    <a:blip r:embed="rId13"/>
+                    <a:stretch>
+                      <a:fillRect/>
+                    </a:stretch>
+                  </pic:blipFill>
+                  <pic:spPr>
+                    <a:xfrm>
+                      <a:off x="0" y="0"/>
+                      <a:ext cx="5940425" cy="4097020"/>
+                    </a:xfrm>
+                    <a:prstGeom prst="rect">
+                      <a:avLst/>
+                    </a:prstGeom>
+                  </pic:spPr>
+                </pic:pic>
+              </a:graphicData>
+            </a:graphic>
+          </wp:inline>
+        </w:drawing>
+      </w:r>
+    </w:p>
+    <w:p>
+      <w:pPr>
+        <w:pStyle w:val="a6"/>
+        <w:jc w:val="center"/>
+      </w:pPr>
+      <w:r>
+        <w:t xml:space="preserve">Рисунок </w:t>
+      </w:r>
+      <w:fldSimple w:instr=" SEQ Рисунок \* ARABIC ">
+        <w:r>
+          <w:rPr>
+            <w:noProof/>
+          </w:rPr>
+          <w:t>10</w:t>
+        </w:r>
+      </w:fldSimple>
+      <w:r>
+        <w:t xml:space="preserve"> - Декомпозиция процесса составления списка оборудования</w:t>
+      </w:r>
+    </w:p>
+    <w:p>
+      <w:pPr>
+        <w:pStyle w:val="Image"/>
+      </w:pPr>
+      <w:r>
+        <w:lastRenderedPageBreak/>
+        <w:drawing>
+          <wp:inline distT="0" distB="0" distL="0" distR="0" wp14:anchorId="2B33D7AB" wp14:editId="728C5B71">
+            <wp:extent cx="5940425" cy="4111625"/>
+            <wp:effectExtent l="0" t="0" r="3175" b="3175"/>
+            <wp:docPr id="5" name="Рисунок 5"/>
+            <wp:cNvGraphicFramePr>
+              <a:graphicFrameLocks xmlns:a="http://schemas.openxmlformats.org/drawingml/2006/main" noChangeAspect="1"/>
+            </wp:cNvGraphicFramePr>
+            <a:graphic xmlns:a="http://schemas.openxmlformats.org/drawingml/2006/main">
+              <a:graphicData uri="http://schemas.openxmlformats.org/drawingml/2006/picture">
+                <pic:pic xmlns:pic="http://schemas.openxmlformats.org/drawingml/2006/picture">
+                  <pic:nvPicPr>
+                    <pic:cNvPr id="1" name=""/>
+                    <pic:cNvPicPr/>
+                  </pic:nvPicPr>
+                  <pic:blipFill>
+                    <a:blip r:embed="rId14"/>
+                    <a:stretch>
+                      <a:fillRect/>
+                    </a:stretch>
+                  </pic:blipFill>
+                  <pic:spPr>
+                    <a:xfrm>
+                      <a:off x="0" y="0"/>
                       <a:ext cx="5940425" cy="4111625"/>
                     </a:xfrm>
                     <a:prstGeom prst="rect">
@@ -1028,27 +1072,14 @@
       <w:r>
         <w:t xml:space="preserve">Рисунок </w:t>
       </w:r>
-      <w:r>
-        <w:fldChar w:fldCharType="begin"/>
-      </w:r>
-      <w:r>
-        <w:instrText xml:space="preserve"> SEQ Рисунок \* ARABIC </w:instrText>
-      </w:r>
-      <w:r>
-        <w:fldChar w:fldCharType="separate"/>
-      </w:r>
-      <w:r>
-        <w:rPr>
-          <w:noProof/>
-        </w:rPr>
-        <w:t>9</w:t>
-      </w:r>
-      <w:r>
-        <w:rPr>
-          <w:noProof/>
-        </w:rPr>
-        <w:fldChar w:fldCharType="end"/>
-      </w:r>
+      <w:fldSimple w:instr=" SEQ Рисунок \* ARABIC ">
+        <w:r>
+          <w:rPr>
+            <w:noProof/>
+          </w:rPr>
+          <w:t>11</w:t>
+        </w:r>
+      </w:fldSimple>
       <w:r>
         <w:t xml:space="preserve"> - Декомпозиция процесса составления паспорта лаборатории</w:t>
       </w:r>

</xml_diff>

<commit_message>
Changed use case diag and added class diag
</commit_message>
<xml_diff>
--- a/Отчёт.docx
+++ b/Отчёт.docx
@@ -83,27 +83,14 @@
       <w:r>
         <w:t xml:space="preserve">Рисунок </w:t>
       </w:r>
-      <w:r>
-        <w:fldChar w:fldCharType="begin"/>
-      </w:r>
-      <w:r>
-        <w:instrText xml:space="preserve"> SEQ Рисунок \* ARABIC </w:instrText>
-      </w:r>
-      <w:r>
-        <w:fldChar w:fldCharType="separate"/>
-      </w:r>
-      <w:r>
-        <w:rPr>
-          <w:noProof/>
-        </w:rPr>
-        <w:t>1</w:t>
-      </w:r>
-      <w:r>
-        <w:rPr>
-          <w:noProof/>
-        </w:rPr>
-        <w:fldChar w:fldCharType="end"/>
-      </w:r>
+      <w:fldSimple w:instr=" SEQ Рисунок \* ARABIC ">
+        <w:r>
+          <w:rPr>
+            <w:noProof/>
+          </w:rPr>
+          <w:t>1</w:t>
+        </w:r>
+      </w:fldSimple>
       <w:r>
         <w:t xml:space="preserve"> - Каталог процессов</w:t>
       </w:r>
@@ -175,14 +162,27 @@
       <w:r>
         <w:t xml:space="preserve">Рисунок </w:t>
       </w:r>
-      <w:fldSimple w:instr=" SEQ Рисунок \* ARABIC ">
-        <w:r>
-          <w:rPr>
-            <w:noProof/>
-          </w:rPr>
-          <w:t>2</w:t>
-        </w:r>
-      </w:fldSimple>
+      <w:r>
+        <w:fldChar w:fldCharType="begin"/>
+      </w:r>
+      <w:r>
+        <w:instrText xml:space="preserve"> SEQ Рисунок \* ARABIC </w:instrText>
+      </w:r>
+      <w:r>
+        <w:fldChar w:fldCharType="separate"/>
+      </w:r>
+      <w:r>
+        <w:rPr>
+          <w:noProof/>
+        </w:rPr>
+        <w:t>2</w:t>
+      </w:r>
+      <w:r>
+        <w:rPr>
+          <w:noProof/>
+        </w:rPr>
+        <w:fldChar w:fldCharType="end"/>
+      </w:r>
       <w:r>
         <w:t xml:space="preserve"> - Основной процесс</w:t>
       </w:r>
@@ -264,14 +264,27 @@
       <w:r>
         <w:t xml:space="preserve">Рисунок </w:t>
       </w:r>
-      <w:fldSimple w:instr=" SEQ Рисунок \* ARABIC ">
-        <w:r>
-          <w:rPr>
-            <w:noProof/>
-          </w:rPr>
-          <w:t>3</w:t>
-        </w:r>
-      </w:fldSimple>
+      <w:r>
+        <w:fldChar w:fldCharType="begin"/>
+      </w:r>
+      <w:r>
+        <w:instrText xml:space="preserve"> SEQ Рисунок \* ARABIC </w:instrText>
+      </w:r>
+      <w:r>
+        <w:fldChar w:fldCharType="separate"/>
+      </w:r>
+      <w:r>
+        <w:rPr>
+          <w:noProof/>
+        </w:rPr>
+        <w:t>3</w:t>
+      </w:r>
+      <w:r>
+        <w:rPr>
+          <w:noProof/>
+        </w:rPr>
+        <w:fldChar w:fldCharType="end"/>
+      </w:r>
       <w:r>
         <w:t xml:space="preserve"> - Декомпозиция </w:t>
       </w:r>
@@ -380,14 +393,27 @@
       <w:r>
         <w:t xml:space="preserve">Рисунок </w:t>
       </w:r>
-      <w:fldSimple w:instr=" SEQ Рисунок \* ARABIC ">
-        <w:r>
-          <w:rPr>
-            <w:noProof/>
-          </w:rPr>
-          <w:t>4</w:t>
-        </w:r>
-      </w:fldSimple>
+      <w:r>
+        <w:fldChar w:fldCharType="begin"/>
+      </w:r>
+      <w:r>
+        <w:instrText xml:space="preserve"> SEQ Рисунок \* ARABIC </w:instrText>
+      </w:r>
+      <w:r>
+        <w:fldChar w:fldCharType="separate"/>
+      </w:r>
+      <w:r>
+        <w:rPr>
+          <w:noProof/>
+        </w:rPr>
+        <w:t>4</w:t>
+      </w:r>
+      <w:r>
+        <w:rPr>
+          <w:noProof/>
+        </w:rPr>
+        <w:fldChar w:fldCharType="end"/>
+      </w:r>
       <w:r>
         <w:t xml:space="preserve"> - Декомпозиция процесса сбора данных о реагентах</w:t>
       </w:r>
@@ -502,14 +528,27 @@
       <w:r>
         <w:t xml:space="preserve">Рисунок </w:t>
       </w:r>
-      <w:fldSimple w:instr=" SEQ Рисунок \* ARABIC ">
-        <w:r>
-          <w:rPr>
-            <w:noProof/>
-          </w:rPr>
-          <w:t>5</w:t>
-        </w:r>
-      </w:fldSimple>
+      <w:r>
+        <w:fldChar w:fldCharType="begin"/>
+      </w:r>
+      <w:r>
+        <w:instrText xml:space="preserve"> SEQ Рисунок \* ARABIC </w:instrText>
+      </w:r>
+      <w:r>
+        <w:fldChar w:fldCharType="separate"/>
+      </w:r>
+      <w:r>
+        <w:rPr>
+          <w:noProof/>
+        </w:rPr>
+        <w:t>5</w:t>
+      </w:r>
+      <w:r>
+        <w:rPr>
+          <w:noProof/>
+        </w:rPr>
+        <w:fldChar w:fldCharType="end"/>
+      </w:r>
       <w:r>
         <w:t xml:space="preserve"> - Декомпозиция процесса сбора информации об </w:t>
       </w:r>
@@ -615,14 +654,27 @@
       <w:r>
         <w:t xml:space="preserve">Рисунок </w:t>
       </w:r>
-      <w:fldSimple w:instr=" SEQ Рисунок \* ARABIC ">
-        <w:r>
-          <w:rPr>
-            <w:noProof/>
-          </w:rPr>
-          <w:t>6</w:t>
-        </w:r>
-      </w:fldSimple>
+      <w:r>
+        <w:fldChar w:fldCharType="begin"/>
+      </w:r>
+      <w:r>
+        <w:instrText xml:space="preserve"> SEQ Рисунок \* ARABIC </w:instrText>
+      </w:r>
+      <w:r>
+        <w:fldChar w:fldCharType="separate"/>
+      </w:r>
+      <w:r>
+        <w:rPr>
+          <w:noProof/>
+        </w:rPr>
+        <w:t>6</w:t>
+      </w:r>
+      <w:r>
+        <w:rPr>
+          <w:noProof/>
+        </w:rPr>
+        <w:fldChar w:fldCharType="end"/>
+      </w:r>
       <w:r>
         <w:t xml:space="preserve"> - Декомпозиция процесса составления паспорта лаборатории</w:t>
       </w:r>
@@ -726,14 +778,27 @@
       <w:r>
         <w:t xml:space="preserve">Рисунок </w:t>
       </w:r>
-      <w:fldSimple w:instr=" SEQ Рисунок \* ARABIC ">
-        <w:r>
-          <w:rPr>
-            <w:noProof/>
-          </w:rPr>
-          <w:t>7</w:t>
-        </w:r>
-      </w:fldSimple>
+      <w:r>
+        <w:fldChar w:fldCharType="begin"/>
+      </w:r>
+      <w:r>
+        <w:instrText xml:space="preserve"> SEQ Рисунок \* ARABIC </w:instrText>
+      </w:r>
+      <w:r>
+        <w:fldChar w:fldCharType="separate"/>
+      </w:r>
+      <w:r>
+        <w:rPr>
+          <w:noProof/>
+        </w:rPr>
+        <w:t>7</w:t>
+      </w:r>
+      <w:r>
+        <w:rPr>
+          <w:noProof/>
+        </w:rPr>
+        <w:fldChar w:fldCharType="end"/>
+      </w:r>
       <w:r>
         <w:t xml:space="preserve"> - </w:t>
       </w:r>
@@ -884,14 +949,27 @@
       <w:r>
         <w:t xml:space="preserve">Рисунок </w:t>
       </w:r>
-      <w:fldSimple w:instr=" SEQ Рисунок \* ARABIC ">
-        <w:r>
-          <w:rPr>
-            <w:noProof/>
-          </w:rPr>
-          <w:t>8</w:t>
-        </w:r>
-      </w:fldSimple>
+      <w:r>
+        <w:fldChar w:fldCharType="begin"/>
+      </w:r>
+      <w:r>
+        <w:instrText xml:space="preserve"> SEQ Рисунок \* ARABIC </w:instrText>
+      </w:r>
+      <w:r>
+        <w:fldChar w:fldCharType="separate"/>
+      </w:r>
+      <w:r>
+        <w:rPr>
+          <w:noProof/>
+        </w:rPr>
+        <w:t>8</w:t>
+      </w:r>
+      <w:r>
+        <w:rPr>
+          <w:noProof/>
+        </w:rPr>
+        <w:fldChar w:fldCharType="end"/>
+      </w:r>
       <w:r>
         <w:t xml:space="preserve"> - Декомпозиция основного процесса</w:t>
       </w:r>
@@ -947,14 +1025,27 @@
       <w:r>
         <w:t xml:space="preserve">Рисунок </w:t>
       </w:r>
-      <w:fldSimple w:instr=" SEQ Рисунок \* ARABIC ">
-        <w:r>
-          <w:rPr>
-            <w:noProof/>
-          </w:rPr>
-          <w:t>9</w:t>
-        </w:r>
-      </w:fldSimple>
+      <w:r>
+        <w:fldChar w:fldCharType="begin"/>
+      </w:r>
+      <w:r>
+        <w:instrText xml:space="preserve"> SEQ Рисунок \* ARABIC </w:instrText>
+      </w:r>
+      <w:r>
+        <w:fldChar w:fldCharType="separate"/>
+      </w:r>
+      <w:r>
+        <w:rPr>
+          <w:noProof/>
+        </w:rPr>
+        <w:t>9</w:t>
+      </w:r>
+      <w:r>
+        <w:rPr>
+          <w:noProof/>
+        </w:rPr>
+        <w:fldChar w:fldCharType="end"/>
+      </w:r>
       <w:r>
         <w:t xml:space="preserve"> - Декомпозиция процесса составления списка реагентов</w:t>
       </w:r>
@@ -1009,14 +1100,27 @@
       <w:r>
         <w:t xml:space="preserve">Рисунок </w:t>
       </w:r>
-      <w:fldSimple w:instr=" SEQ Рисунок \* ARABIC ">
-        <w:r>
-          <w:rPr>
-            <w:noProof/>
-          </w:rPr>
-          <w:t>10</w:t>
-        </w:r>
-      </w:fldSimple>
+      <w:r>
+        <w:fldChar w:fldCharType="begin"/>
+      </w:r>
+      <w:r>
+        <w:instrText xml:space="preserve"> SEQ Рисунок \* ARABIC </w:instrText>
+      </w:r>
+      <w:r>
+        <w:fldChar w:fldCharType="separate"/>
+      </w:r>
+      <w:r>
+        <w:rPr>
+          <w:noProof/>
+        </w:rPr>
+        <w:t>10</w:t>
+      </w:r>
+      <w:r>
+        <w:rPr>
+          <w:noProof/>
+        </w:rPr>
+        <w:fldChar w:fldCharType="end"/>
+      </w:r>
       <w:r>
         <w:t xml:space="preserve"> - Декомпозиция процесса составления списка оборудования</w:t>
       </w:r>
@@ -1072,14 +1176,27 @@
       <w:r>
         <w:t xml:space="preserve">Рисунок </w:t>
       </w:r>
-      <w:fldSimple w:instr=" SEQ Рисунок \* ARABIC ">
-        <w:r>
-          <w:rPr>
-            <w:noProof/>
-          </w:rPr>
-          <w:t>11</w:t>
-        </w:r>
-      </w:fldSimple>
+      <w:r>
+        <w:fldChar w:fldCharType="begin"/>
+      </w:r>
+      <w:r>
+        <w:instrText xml:space="preserve"> SEQ Рисунок \* ARABIC </w:instrText>
+      </w:r>
+      <w:r>
+        <w:fldChar w:fldCharType="separate"/>
+      </w:r>
+      <w:r>
+        <w:rPr>
+          <w:noProof/>
+        </w:rPr>
+        <w:t>11</w:t>
+      </w:r>
+      <w:r>
+        <w:rPr>
+          <w:noProof/>
+        </w:rPr>
+        <w:fldChar w:fldCharType="end"/>
+      </w:r>
       <w:r>
         <w:t xml:space="preserve"> - Декомпозиция процесса составления паспорта лаборатории</w:t>
       </w:r>
@@ -1106,13 +1223,8 @@
         <w:lastRenderedPageBreak/>
         <w:t xml:space="preserve">Диаграмма </w:t>
       </w:r>
-      <w:proofErr w:type="spellStart"/>
-      <w:r>
-        <w:t>UseCase</w:t>
-      </w:r>
-      <w:proofErr w:type="spellEnd"/>
-      <w:r>
-        <w:t xml:space="preserve"> </w:t>
+      <w:r>
+        <w:t xml:space="preserve">UseCase </w:t>
       </w:r>
       <w:r>
         <w:t>Инвентаризации химической лаборатории</w:t>
@@ -1124,10 +1236,10 @@
       </w:pPr>
       <w:r>
         <w:drawing>
-          <wp:inline distT="0" distB="0" distL="0" distR="0" wp14:anchorId="68BB3B3B" wp14:editId="0308B487">
-            <wp:extent cx="5940425" cy="2592705"/>
-            <wp:effectExtent l="0" t="0" r="3175" b="0"/>
-            <wp:docPr id="16" name="Рисунок 16"/>
+          <wp:inline distT="0" distB="0" distL="0" distR="0" wp14:anchorId="7F4F61C0" wp14:editId="69F48848">
+            <wp:extent cx="5940425" cy="2562225"/>
+            <wp:effectExtent l="0" t="0" r="3175" b="9525"/>
+            <wp:docPr id="11" name="Рисунок 11"/>
             <wp:cNvGraphicFramePr>
               <a:graphicFrameLocks xmlns:a="http://schemas.openxmlformats.org/drawingml/2006/main" noChangeAspect="1"/>
             </wp:cNvGraphicFramePr>
@@ -1147,7 +1259,7 @@
                   <pic:spPr>
                     <a:xfrm>
                       <a:off x="0" y="0"/>
-                      <a:ext cx="5940425" cy="2592705"/>
+                      <a:ext cx="5940425" cy="2562225"/>
                     </a:xfrm>
                     <a:prstGeom prst="rect">
                       <a:avLst/>
@@ -1168,25 +1280,166 @@
       <w:r>
         <w:t xml:space="preserve">Рисунок </w:t>
       </w:r>
+      <w:r>
+        <w:fldChar w:fldCharType="begin"/>
+      </w:r>
+      <w:r>
+        <w:instrText xml:space="preserve"> SEQ Рисунок \* ARABIC </w:instrText>
+      </w:r>
+      <w:r>
+        <w:fldChar w:fldCharType="separate"/>
+      </w:r>
+      <w:r>
+        <w:rPr>
+          <w:noProof/>
+        </w:rPr>
+        <w:t>12</w:t>
+      </w:r>
+      <w:r>
+        <w:rPr>
+          <w:noProof/>
+        </w:rPr>
+        <w:fldChar w:fldCharType="end"/>
+      </w:r>
+      <w:r>
+        <w:t xml:space="preserve"> - Диаграмма </w:t>
+      </w:r>
+      <w:r>
+        <w:rPr>
+          <w:lang w:val="en-US"/>
+        </w:rPr>
+        <w:t>UseCase</w:t>
+      </w:r>
+    </w:p>
+    <w:p>
+      <w:pPr>
+        <w:widowControl/>
+        <w:spacing w:after="160" w:line="259" w:lineRule="auto"/>
+        <w:rPr>
+          <w:iCs/>
+          <w:sz w:val="28"/>
+          <w:szCs w:val="18"/>
+        </w:rPr>
+      </w:pPr>
+      <w:r>
+        <w:br w:type="page"/>
+      </w:r>
+    </w:p>
+    <w:p>
+      <w:pPr>
+        <w:pStyle w:val="1"/>
+      </w:pPr>
+      <w:r>
+        <w:rPr>
+          <w:lang w:val="en-US"/>
+        </w:rPr>
+        <w:lastRenderedPageBreak/>
+        <w:t>C</w:t>
+      </w:r>
+      <w:r>
+        <w:t>lass diagram</w:t>
+      </w:r>
+      <w:r>
+        <w:t xml:space="preserve"> </w:t>
+      </w:r>
+      <w:r>
+        <w:t>Инвентаризации химической лаборатории</w:t>
+      </w:r>
+    </w:p>
+    <w:p>
+      <w:pPr>
+        <w:pStyle w:val="Image"/>
+      </w:pPr>
+      <w:r>
+        <w:rPr>
+          <w:lang w:val="en-US"/>
+        </w:rPr>
+        <w:drawing>
+          <wp:inline distT="0" distB="0" distL="0" distR="0" wp14:anchorId="7EBE46FD" wp14:editId="64B646CD">
+            <wp:extent cx="5543550" cy="4391025"/>
+            <wp:effectExtent l="0" t="0" r="0" b="9525"/>
+            <wp:docPr id="12" name="Рисунок 12"/>
+            <wp:cNvGraphicFramePr>
+              <a:graphicFrameLocks xmlns:a="http://schemas.openxmlformats.org/drawingml/2006/main" noChangeAspect="1"/>
+            </wp:cNvGraphicFramePr>
+            <a:graphic xmlns:a="http://schemas.openxmlformats.org/drawingml/2006/main">
+              <a:graphicData uri="http://schemas.openxmlformats.org/drawingml/2006/picture">
+                <pic:pic xmlns:pic="http://schemas.openxmlformats.org/drawingml/2006/picture">
+                  <pic:nvPicPr>
+                    <pic:cNvPr id="1" name=""/>
+                    <pic:cNvPicPr/>
+                  </pic:nvPicPr>
+                  <pic:blipFill>
+                    <a:blip r:embed="rId16"/>
+                    <a:stretch>
+                      <a:fillRect/>
+                    </a:stretch>
+                  </pic:blipFill>
+                  <pic:spPr>
+                    <a:xfrm>
+                      <a:off x="0" y="0"/>
+                      <a:ext cx="5543550" cy="4391025"/>
+                    </a:xfrm>
+                    <a:prstGeom prst="rect">
+                      <a:avLst/>
+                    </a:prstGeom>
+                  </pic:spPr>
+                </pic:pic>
+              </a:graphicData>
+            </a:graphic>
+          </wp:inline>
+        </w:drawing>
+      </w:r>
+    </w:p>
+    <w:p>
+      <w:pPr>
+        <w:pStyle w:val="a6"/>
+        <w:jc w:val="center"/>
+        <w:rPr>
+          <w:lang w:val="en-US"/>
+        </w:rPr>
+      </w:pPr>
+      <w:r>
+        <w:t xml:space="preserve">Рисунок </w:t>
+      </w:r>
       <w:fldSimple w:instr=" SEQ Рисунок \* ARABIC ">
         <w:r>
           <w:rPr>
             <w:noProof/>
           </w:rPr>
-          <w:t>12</w:t>
+          <w:t>13</w:t>
         </w:r>
       </w:fldSimple>
       <w:r>
-        <w:t xml:space="preserve"> - Диаграмма </w:t>
-      </w:r>
-      <w:proofErr w:type="spellStart"/>
-      <w:r>
         <w:rPr>
           <w:lang w:val="en-US"/>
         </w:rPr>
-        <w:t>UseCase</w:t>
-      </w:r>
-      <w:proofErr w:type="spellEnd"/>
+        <w:t xml:space="preserve"> - </w:t>
+      </w:r>
+      <w:r>
+        <w:rPr>
+          <w:lang w:val="en-US"/>
+        </w:rPr>
+        <w:t>C</w:t>
+      </w:r>
+      <w:r>
+        <w:rPr>
+          <w:lang w:val="en-US"/>
+        </w:rPr>
+        <w:t xml:space="preserve">lass </w:t>
+      </w:r>
+      <w:r>
+        <w:rPr>
+          <w:lang w:val="en-US"/>
+        </w:rPr>
+        <w:t>D</w:t>
+      </w:r>
+      <w:r>
+        <w:rPr>
+          <w:lang w:val="en-US"/>
+        </w:rPr>
+        <w:t>iagram</w:t>
+      </w:r>
     </w:p>
     <w:sectPr>
       <w:pgSz w:w="11906" w:h="16838"/>

</xml_diff>

<commit_message>
Changed physical model and report
</commit_message>
<xml_diff>
--- a/Отчёт.docx
+++ b/Отчёт.docx
@@ -532,7 +532,31 @@
               <w:rPr>
                 <w:szCs w:val="24"/>
               </w:rPr>
-              <w:t>Выполнил студент группы ИКБО-02-21</w:t>
+              <w:t>Выполнил студент группы ИКБО</w:t>
+            </w:r>
+            <w:r>
+              <w:rPr>
+                <w:szCs w:val="24"/>
+              </w:rPr>
+              <w:t>—</w:t>
+            </w:r>
+            <w:r>
+              <w:rPr>
+                <w:szCs w:val="24"/>
+              </w:rPr>
+              <w:t>02</w:t>
+            </w:r>
+            <w:r>
+              <w:rPr>
+                <w:szCs w:val="24"/>
+              </w:rPr>
+              <w:t>—</w:t>
+            </w:r>
+            <w:r>
+              <w:rPr>
+                <w:szCs w:val="24"/>
+              </w:rPr>
+              <w:t>21</w:t>
             </w:r>
           </w:p>
           <w:p>
@@ -959,6 +983,12 @@
     </w:p>
     <w:sdt>
       <w:sdtPr>
+        <w:rPr>
+          <w:rFonts w:ascii="Times New Roman" w:eastAsia="Times New Roman" w:hAnsi="Times New Roman" w:cs="Times New Roman"/>
+          <w:color w:val="auto"/>
+          <w:sz w:val="24"/>
+          <w:szCs w:val="20"/>
+        </w:rPr>
         <w:id w:val="948426951"/>
         <w:docPartObj>
           <w:docPartGallery w:val="Table of Contents"/>
@@ -967,12 +997,8 @@
       </w:sdtPr>
       <w:sdtEndPr>
         <w:rPr>
-          <w:rFonts w:ascii="Times New Roman" w:eastAsia="Times New Roman" w:hAnsi="Times New Roman" w:cs="Times New Roman"/>
           <w:b/>
           <w:bCs/>
-          <w:color w:val="auto"/>
-          <w:sz w:val="24"/>
-          <w:szCs w:val="20"/>
         </w:rPr>
       </w:sdtEndPr>
       <w:sdtContent>
@@ -1022,7 +1048,7 @@
           <w:r>
             <w:fldChar w:fldCharType="separate"/>
           </w:r>
-          <w:hyperlink w:anchor="_Toc134829295" w:history="1">
+          <w:hyperlink w:anchor="_Toc135254341" w:history="1">
             <w:r>
               <w:rPr>
                 <w:rStyle w:val="aa"/>
@@ -1069,7 +1095,7 @@
                 <w:noProof/>
                 <w:webHidden/>
               </w:rPr>
-              <w:instrText xml:space="preserve"> PAGEREF _Toc134829295 \h </w:instrText>
+              <w:instrText xml:space="preserve"> PAGEREF _Toc135254341 \h </w:instrText>
             </w:r>
             <w:r>
               <w:rPr>
@@ -1113,7 +1139,7 @@
               <w:szCs w:val="22"/>
             </w:rPr>
           </w:pPr>
-          <w:hyperlink w:anchor="_Toc134829296" w:history="1">
+          <w:hyperlink w:anchor="_Toc135254342" w:history="1">
             <w:r>
               <w:rPr>
                 <w:rStyle w:val="aa"/>
@@ -1160,7 +1186,7 @@
                 <w:noProof/>
                 <w:webHidden/>
               </w:rPr>
-              <w:instrText xml:space="preserve"> PAGEREF _Toc134829296 \h </w:instrText>
+              <w:instrText xml:space="preserve"> PAGEREF _Toc135254342 \h </w:instrText>
             </w:r>
             <w:r>
               <w:rPr>
@@ -1205,7 +1231,7 @@
               <w:szCs w:val="22"/>
             </w:rPr>
           </w:pPr>
-          <w:hyperlink w:anchor="_Toc134829297" w:history="1">
+          <w:hyperlink w:anchor="_Toc135254343" w:history="1">
             <w:r>
               <w:rPr>
                 <w:rStyle w:val="aa"/>
@@ -1248,7 +1274,7 @@
                 <w:noProof/>
                 <w:webHidden/>
               </w:rPr>
-              <w:instrText xml:space="preserve"> PAGEREF _Toc134829297 \h </w:instrText>
+              <w:instrText xml:space="preserve"> PAGEREF _Toc135254343 \h </w:instrText>
             </w:r>
             <w:r>
               <w:rPr>
@@ -1293,7 +1319,7 @@
               <w:szCs w:val="22"/>
             </w:rPr>
           </w:pPr>
-          <w:hyperlink w:anchor="_Toc134829298" w:history="1">
+          <w:hyperlink w:anchor="_Toc135254344" w:history="1">
             <w:r>
               <w:rPr>
                 <w:rStyle w:val="aa"/>
@@ -1344,7 +1370,7 @@
                 <w:noProof/>
                 <w:webHidden/>
               </w:rPr>
-              <w:instrText xml:space="preserve"> PAGEREF _Toc134829298 \h </w:instrText>
+              <w:instrText xml:space="preserve"> PAGEREF _Toc135254344 \h </w:instrText>
             </w:r>
             <w:r>
               <w:rPr>
@@ -1388,7 +1414,7 @@
               <w:szCs w:val="22"/>
             </w:rPr>
           </w:pPr>
-          <w:hyperlink w:anchor="_Toc134829299" w:history="1">
+          <w:hyperlink w:anchor="_Toc135254345" w:history="1">
             <w:r>
               <w:rPr>
                 <w:rStyle w:val="aa"/>
@@ -1435,7 +1461,7 @@
                 <w:noProof/>
                 <w:webHidden/>
               </w:rPr>
-              <w:instrText xml:space="preserve"> PAGEREF _Toc134829299 \h </w:instrText>
+              <w:instrText xml:space="preserve"> PAGEREF _Toc135254345 \h </w:instrText>
             </w:r>
             <w:r>
               <w:rPr>
@@ -1480,7 +1506,7 @@
               <w:szCs w:val="22"/>
             </w:rPr>
           </w:pPr>
-          <w:hyperlink w:anchor="_Toc134829300" w:history="1">
+          <w:hyperlink w:anchor="_Toc135254346" w:history="1">
             <w:r>
               <w:rPr>
                 <w:rStyle w:val="aa"/>
@@ -1523,7 +1549,7 @@
                 <w:noProof/>
                 <w:webHidden/>
               </w:rPr>
-              <w:instrText xml:space="preserve"> PAGEREF _Toc134829300 \h </w:instrText>
+              <w:instrText xml:space="preserve"> PAGEREF _Toc135254346 \h </w:instrText>
             </w:r>
             <w:r>
               <w:rPr>
@@ -1568,7 +1594,7 @@
               <w:szCs w:val="22"/>
             </w:rPr>
           </w:pPr>
-          <w:hyperlink w:anchor="_Toc134829301" w:history="1">
+          <w:hyperlink w:anchor="_Toc135254347" w:history="1">
             <w:r>
               <w:rPr>
                 <w:rStyle w:val="aa"/>
@@ -1619,7 +1645,7 @@
                 <w:noProof/>
                 <w:webHidden/>
               </w:rPr>
-              <w:instrText xml:space="preserve"> PAGEREF _Toc134829301 \h </w:instrText>
+              <w:instrText xml:space="preserve"> PAGEREF _Toc135254347 \h </w:instrText>
             </w:r>
             <w:r>
               <w:rPr>
@@ -1664,7 +1690,7 @@
               <w:szCs w:val="22"/>
             </w:rPr>
           </w:pPr>
-          <w:hyperlink w:anchor="_Toc134829302" w:history="1">
+          <w:hyperlink w:anchor="_Toc135254348" w:history="1">
             <w:r>
               <w:rPr>
                 <w:rStyle w:val="aa"/>
@@ -1707,7 +1733,7 @@
                 <w:noProof/>
                 <w:webHidden/>
               </w:rPr>
-              <w:instrText xml:space="preserve"> PAGEREF _Toc134829302 \h </w:instrText>
+              <w:instrText xml:space="preserve"> PAGEREF _Toc135254348 \h </w:instrText>
             </w:r>
             <w:r>
               <w:rPr>
@@ -1752,7 +1778,7 @@
               <w:szCs w:val="22"/>
             </w:rPr>
           </w:pPr>
-          <w:hyperlink w:anchor="_Toc134829303" w:history="1">
+          <w:hyperlink w:anchor="_Toc135254349" w:history="1">
             <w:r>
               <w:rPr>
                 <w:rStyle w:val="aa"/>
@@ -1804,7 +1830,7 @@
                 <w:noProof/>
                 <w:webHidden/>
               </w:rPr>
-              <w:instrText xml:space="preserve"> PAGEREF _Toc134829303 \h </w:instrText>
+              <w:instrText xml:space="preserve"> PAGEREF _Toc135254349 \h </w:instrText>
             </w:r>
             <w:r>
               <w:rPr>
@@ -1849,7 +1875,7 @@
               <w:szCs w:val="22"/>
             </w:rPr>
           </w:pPr>
-          <w:hyperlink w:anchor="_Toc134829304" w:history="1">
+          <w:hyperlink w:anchor="_Toc135254350" w:history="1">
             <w:r>
               <w:rPr>
                 <w:rStyle w:val="aa"/>
@@ -1892,7 +1918,7 @@
                 <w:noProof/>
                 <w:webHidden/>
               </w:rPr>
-              <w:instrText xml:space="preserve"> PAGEREF _Toc134829304 \h </w:instrText>
+              <w:instrText xml:space="preserve"> PAGEREF _Toc135254350 \h </w:instrText>
             </w:r>
             <w:r>
               <w:rPr>
@@ -1937,7 +1963,7 @@
               <w:szCs w:val="22"/>
             </w:rPr>
           </w:pPr>
-          <w:hyperlink w:anchor="_Toc134829305" w:history="1">
+          <w:hyperlink w:anchor="_Toc135254351" w:history="1">
             <w:r>
               <w:rPr>
                 <w:rStyle w:val="aa"/>
@@ -1980,7 +2006,7 @@
                 <w:noProof/>
                 <w:webHidden/>
               </w:rPr>
-              <w:instrText xml:space="preserve"> PAGEREF _Toc134829305 \h </w:instrText>
+              <w:instrText xml:space="preserve"> PAGEREF _Toc135254351 \h </w:instrText>
             </w:r>
             <w:r>
               <w:rPr>
@@ -2025,7 +2051,7 @@
               <w:szCs w:val="22"/>
             </w:rPr>
           </w:pPr>
-          <w:hyperlink w:anchor="_Toc134829306" w:history="1">
+          <w:hyperlink w:anchor="_Toc135254352" w:history="1">
             <w:r>
               <w:rPr>
                 <w:rStyle w:val="aa"/>
@@ -2068,7 +2094,7 @@
                 <w:noProof/>
                 <w:webHidden/>
               </w:rPr>
-              <w:instrText xml:space="preserve"> PAGEREF _Toc134829306 \h </w:instrText>
+              <w:instrText xml:space="preserve"> PAGEREF _Toc135254352 \h </w:instrText>
             </w:r>
             <w:r>
               <w:rPr>
@@ -2089,6 +2115,614 @@
                 <w:webHidden/>
               </w:rPr>
               <w:t>18</w:t>
+            </w:r>
+            <w:r>
+              <w:rPr>
+                <w:noProof/>
+                <w:webHidden/>
+              </w:rPr>
+              <w:fldChar w:fldCharType="end"/>
+            </w:r>
+          </w:hyperlink>
+        </w:p>
+        <w:p>
+          <w:pPr>
+            <w:pStyle w:val="11"/>
+            <w:tabs>
+              <w:tab w:val="left" w:pos="482"/>
+            </w:tabs>
+            <w:rPr>
+              <w:rFonts w:asciiTheme="minorHAnsi" w:eastAsiaTheme="minorEastAsia" w:hAnsiTheme="minorHAnsi" w:cstheme="minorBidi"/>
+              <w:noProof/>
+              <w:sz w:val="22"/>
+              <w:szCs w:val="22"/>
+            </w:rPr>
+          </w:pPr>
+          <w:hyperlink w:anchor="_Toc135254353" w:history="1">
+            <w:r>
+              <w:rPr>
+                <w:rStyle w:val="aa"/>
+                <w:b/>
+                <w:bCs/>
+                <w:noProof/>
+              </w:rPr>
+              <w:t>4.</w:t>
+            </w:r>
+            <w:r>
+              <w:rPr>
+                <w:rFonts w:asciiTheme="minorHAnsi" w:eastAsiaTheme="minorEastAsia" w:hAnsiTheme="minorHAnsi" w:cstheme="minorBidi"/>
+                <w:noProof/>
+                <w:sz w:val="22"/>
+                <w:szCs w:val="22"/>
+              </w:rPr>
+              <w:tab/>
+            </w:r>
+            <w:r>
+              <w:rPr>
+                <w:rStyle w:val="aa"/>
+                <w:b/>
+                <w:bCs/>
+                <w:noProof/>
+              </w:rPr>
+              <w:t>Реляционная алгебра</w:t>
+            </w:r>
+            <w:r>
+              <w:rPr>
+                <w:noProof/>
+                <w:webHidden/>
+              </w:rPr>
+              <w:tab/>
+            </w:r>
+            <w:r>
+              <w:rPr>
+                <w:noProof/>
+                <w:webHidden/>
+              </w:rPr>
+              <w:fldChar w:fldCharType="begin"/>
+            </w:r>
+            <w:r>
+              <w:rPr>
+                <w:noProof/>
+                <w:webHidden/>
+              </w:rPr>
+              <w:instrText xml:space="preserve"> PAGEREF _Toc135254353 \h </w:instrText>
+            </w:r>
+            <w:r>
+              <w:rPr>
+                <w:noProof/>
+                <w:webHidden/>
+              </w:rPr>
+            </w:r>
+            <w:r>
+              <w:rPr>
+                <w:noProof/>
+                <w:webHidden/>
+              </w:rPr>
+              <w:fldChar w:fldCharType="separate"/>
+            </w:r>
+            <w:r>
+              <w:rPr>
+                <w:noProof/>
+                <w:webHidden/>
+              </w:rPr>
+              <w:t>19</w:t>
+            </w:r>
+            <w:r>
+              <w:rPr>
+                <w:noProof/>
+                <w:webHidden/>
+              </w:rPr>
+              <w:fldChar w:fldCharType="end"/>
+            </w:r>
+          </w:hyperlink>
+        </w:p>
+        <w:p>
+          <w:pPr>
+            <w:pStyle w:val="21"/>
+            <w:tabs>
+              <w:tab w:val="left" w:pos="880"/>
+              <w:tab w:val="right" w:leader="dot" w:pos="9345"/>
+            </w:tabs>
+            <w:rPr>
+              <w:rFonts w:asciiTheme="minorHAnsi" w:eastAsiaTheme="minorEastAsia" w:hAnsiTheme="minorHAnsi" w:cstheme="minorBidi"/>
+              <w:noProof/>
+              <w:sz w:val="22"/>
+              <w:szCs w:val="22"/>
+            </w:rPr>
+          </w:pPr>
+          <w:hyperlink w:anchor="_Toc135254354" w:history="1">
+            <w:r>
+              <w:rPr>
+                <w:rStyle w:val="aa"/>
+                <w:noProof/>
+              </w:rPr>
+              <w:t>4.1.</w:t>
+            </w:r>
+            <w:r>
+              <w:rPr>
+                <w:rFonts w:asciiTheme="minorHAnsi" w:eastAsiaTheme="minorEastAsia" w:hAnsiTheme="minorHAnsi" w:cstheme="minorBidi"/>
+                <w:noProof/>
+                <w:sz w:val="22"/>
+                <w:szCs w:val="22"/>
+              </w:rPr>
+              <w:tab/>
+            </w:r>
+            <w:r>
+              <w:rPr>
+                <w:rStyle w:val="aa"/>
+                <w:noProof/>
+              </w:rPr>
+              <w:t>Операция выборки</w:t>
+            </w:r>
+            <w:r>
+              <w:rPr>
+                <w:rStyle w:val="aa"/>
+                <w:noProof/>
+                <w:lang w:val="en-US"/>
+              </w:rPr>
+              <w:t>.</w:t>
+            </w:r>
+            <w:r>
+              <w:rPr>
+                <w:noProof/>
+                <w:webHidden/>
+              </w:rPr>
+              <w:tab/>
+            </w:r>
+            <w:r>
+              <w:rPr>
+                <w:noProof/>
+                <w:webHidden/>
+              </w:rPr>
+              <w:fldChar w:fldCharType="begin"/>
+            </w:r>
+            <w:r>
+              <w:rPr>
+                <w:noProof/>
+                <w:webHidden/>
+              </w:rPr>
+              <w:instrText xml:space="preserve"> PAGEREF _Toc135254354 \h </w:instrText>
+            </w:r>
+            <w:r>
+              <w:rPr>
+                <w:noProof/>
+                <w:webHidden/>
+              </w:rPr>
+            </w:r>
+            <w:r>
+              <w:rPr>
+                <w:noProof/>
+                <w:webHidden/>
+              </w:rPr>
+              <w:fldChar w:fldCharType="separate"/>
+            </w:r>
+            <w:r>
+              <w:rPr>
+                <w:noProof/>
+                <w:webHidden/>
+              </w:rPr>
+              <w:t>19</w:t>
+            </w:r>
+            <w:r>
+              <w:rPr>
+                <w:noProof/>
+                <w:webHidden/>
+              </w:rPr>
+              <w:fldChar w:fldCharType="end"/>
+            </w:r>
+          </w:hyperlink>
+        </w:p>
+        <w:p>
+          <w:pPr>
+            <w:pStyle w:val="21"/>
+            <w:tabs>
+              <w:tab w:val="left" w:pos="880"/>
+              <w:tab w:val="right" w:leader="dot" w:pos="9345"/>
+            </w:tabs>
+            <w:rPr>
+              <w:rFonts w:asciiTheme="minorHAnsi" w:eastAsiaTheme="minorEastAsia" w:hAnsiTheme="minorHAnsi" w:cstheme="minorBidi"/>
+              <w:noProof/>
+              <w:sz w:val="22"/>
+              <w:szCs w:val="22"/>
+            </w:rPr>
+          </w:pPr>
+          <w:hyperlink w:anchor="_Toc135254355" w:history="1">
+            <w:r>
+              <w:rPr>
+                <w:rStyle w:val="aa"/>
+                <w:noProof/>
+              </w:rPr>
+              <w:t>4.2.</w:t>
+            </w:r>
+            <w:r>
+              <w:rPr>
+                <w:rFonts w:asciiTheme="minorHAnsi" w:eastAsiaTheme="minorEastAsia" w:hAnsiTheme="minorHAnsi" w:cstheme="minorBidi"/>
+                <w:noProof/>
+                <w:sz w:val="22"/>
+                <w:szCs w:val="22"/>
+              </w:rPr>
+              <w:tab/>
+            </w:r>
+            <w:r>
+              <w:rPr>
+                <w:rStyle w:val="aa"/>
+                <w:noProof/>
+              </w:rPr>
+              <w:t>Операция проекции</w:t>
+            </w:r>
+            <w:r>
+              <w:rPr>
+                <w:rStyle w:val="aa"/>
+                <w:noProof/>
+                <w:lang w:val="en-US"/>
+              </w:rPr>
+              <w:t>.</w:t>
+            </w:r>
+            <w:r>
+              <w:rPr>
+                <w:noProof/>
+                <w:webHidden/>
+              </w:rPr>
+              <w:tab/>
+            </w:r>
+            <w:r>
+              <w:rPr>
+                <w:noProof/>
+                <w:webHidden/>
+              </w:rPr>
+              <w:fldChar w:fldCharType="begin"/>
+            </w:r>
+            <w:r>
+              <w:rPr>
+                <w:noProof/>
+                <w:webHidden/>
+              </w:rPr>
+              <w:instrText xml:space="preserve"> PAGEREF _Toc135254355 \h </w:instrText>
+            </w:r>
+            <w:r>
+              <w:rPr>
+                <w:noProof/>
+                <w:webHidden/>
+              </w:rPr>
+            </w:r>
+            <w:r>
+              <w:rPr>
+                <w:noProof/>
+                <w:webHidden/>
+              </w:rPr>
+              <w:fldChar w:fldCharType="separate"/>
+            </w:r>
+            <w:r>
+              <w:rPr>
+                <w:noProof/>
+                <w:webHidden/>
+              </w:rPr>
+              <w:t>19</w:t>
+            </w:r>
+            <w:r>
+              <w:rPr>
+                <w:noProof/>
+                <w:webHidden/>
+              </w:rPr>
+              <w:fldChar w:fldCharType="end"/>
+            </w:r>
+          </w:hyperlink>
+        </w:p>
+        <w:p>
+          <w:pPr>
+            <w:pStyle w:val="21"/>
+            <w:tabs>
+              <w:tab w:val="left" w:pos="880"/>
+              <w:tab w:val="right" w:leader="dot" w:pos="9345"/>
+            </w:tabs>
+            <w:rPr>
+              <w:rFonts w:asciiTheme="minorHAnsi" w:eastAsiaTheme="minorEastAsia" w:hAnsiTheme="minorHAnsi" w:cstheme="minorBidi"/>
+              <w:noProof/>
+              <w:sz w:val="22"/>
+              <w:szCs w:val="22"/>
+            </w:rPr>
+          </w:pPr>
+          <w:hyperlink w:anchor="_Toc135254356" w:history="1">
+            <w:r>
+              <w:rPr>
+                <w:rStyle w:val="aa"/>
+                <w:noProof/>
+              </w:rPr>
+              <w:t>4.3.</w:t>
+            </w:r>
+            <w:r>
+              <w:rPr>
+                <w:rFonts w:asciiTheme="minorHAnsi" w:eastAsiaTheme="minorEastAsia" w:hAnsiTheme="minorHAnsi" w:cstheme="minorBidi"/>
+                <w:noProof/>
+                <w:sz w:val="22"/>
+                <w:szCs w:val="22"/>
+              </w:rPr>
+              <w:tab/>
+            </w:r>
+            <w:r>
+              <w:rPr>
+                <w:rStyle w:val="aa"/>
+                <w:noProof/>
+              </w:rPr>
+              <w:t>Естественное соединение</w:t>
+            </w:r>
+            <w:r>
+              <w:rPr>
+                <w:rStyle w:val="aa"/>
+                <w:noProof/>
+                <w:lang w:val="en-US"/>
+              </w:rPr>
+              <w:t>.</w:t>
+            </w:r>
+            <w:r>
+              <w:rPr>
+                <w:noProof/>
+                <w:webHidden/>
+              </w:rPr>
+              <w:tab/>
+            </w:r>
+            <w:r>
+              <w:rPr>
+                <w:noProof/>
+                <w:webHidden/>
+              </w:rPr>
+              <w:fldChar w:fldCharType="begin"/>
+            </w:r>
+            <w:r>
+              <w:rPr>
+                <w:noProof/>
+                <w:webHidden/>
+              </w:rPr>
+              <w:instrText xml:space="preserve"> PAGEREF _Toc135254356 \h </w:instrText>
+            </w:r>
+            <w:r>
+              <w:rPr>
+                <w:noProof/>
+                <w:webHidden/>
+              </w:rPr>
+            </w:r>
+            <w:r>
+              <w:rPr>
+                <w:noProof/>
+                <w:webHidden/>
+              </w:rPr>
+              <w:fldChar w:fldCharType="separate"/>
+            </w:r>
+            <w:r>
+              <w:rPr>
+                <w:noProof/>
+                <w:webHidden/>
+              </w:rPr>
+              <w:t>19</w:t>
+            </w:r>
+            <w:r>
+              <w:rPr>
+                <w:noProof/>
+                <w:webHidden/>
+              </w:rPr>
+              <w:fldChar w:fldCharType="end"/>
+            </w:r>
+          </w:hyperlink>
+        </w:p>
+        <w:p>
+          <w:pPr>
+            <w:pStyle w:val="21"/>
+            <w:tabs>
+              <w:tab w:val="left" w:pos="880"/>
+              <w:tab w:val="right" w:leader="dot" w:pos="9345"/>
+            </w:tabs>
+            <w:rPr>
+              <w:rFonts w:asciiTheme="minorHAnsi" w:eastAsiaTheme="minorEastAsia" w:hAnsiTheme="minorHAnsi" w:cstheme="minorBidi"/>
+              <w:noProof/>
+              <w:sz w:val="22"/>
+              <w:szCs w:val="22"/>
+            </w:rPr>
+          </w:pPr>
+          <w:hyperlink w:anchor="_Toc135254357" w:history="1">
+            <w:r>
+              <w:rPr>
+                <w:rStyle w:val="aa"/>
+                <w:noProof/>
+              </w:rPr>
+              <w:t>4.4.</w:t>
+            </w:r>
+            <w:r>
+              <w:rPr>
+                <w:rFonts w:asciiTheme="minorHAnsi" w:eastAsiaTheme="minorEastAsia" w:hAnsiTheme="minorHAnsi" w:cstheme="minorBidi"/>
+                <w:noProof/>
+                <w:sz w:val="22"/>
+                <w:szCs w:val="22"/>
+              </w:rPr>
+              <w:tab/>
+            </w:r>
+            <w:r>
+              <w:rPr>
+                <w:rStyle w:val="aa"/>
+                <w:noProof/>
+              </w:rPr>
+              <w:t>Соединение</w:t>
+            </w:r>
+            <w:r>
+              <w:rPr>
+                <w:rStyle w:val="aa"/>
+                <w:noProof/>
+                <w:lang w:val="en-US"/>
+              </w:rPr>
+              <w:t xml:space="preserve"> </w:t>
+            </w:r>
+            <w:r>
+              <w:rPr>
+                <w:rStyle w:val="aa"/>
+                <w:noProof/>
+              </w:rPr>
+              <w:t>по</w:t>
+            </w:r>
+            <w:r>
+              <w:rPr>
+                <w:rStyle w:val="aa"/>
+                <w:noProof/>
+                <w:lang w:val="en-US"/>
+              </w:rPr>
+              <w:t xml:space="preserve"> </w:t>
+            </w:r>
+            <w:r>
+              <w:rPr>
+                <w:rStyle w:val="aa"/>
+                <w:noProof/>
+              </w:rPr>
+              <w:t>условию</w:t>
+            </w:r>
+            <w:r>
+              <w:rPr>
+                <w:rStyle w:val="aa"/>
+                <w:noProof/>
+                <w:lang w:val="en-US"/>
+              </w:rPr>
+              <w:t>.</w:t>
+            </w:r>
+            <w:r>
+              <w:rPr>
+                <w:noProof/>
+                <w:webHidden/>
+              </w:rPr>
+              <w:tab/>
+            </w:r>
+            <w:r>
+              <w:rPr>
+                <w:noProof/>
+                <w:webHidden/>
+              </w:rPr>
+              <w:fldChar w:fldCharType="begin"/>
+            </w:r>
+            <w:r>
+              <w:rPr>
+                <w:noProof/>
+                <w:webHidden/>
+              </w:rPr>
+              <w:instrText xml:space="preserve"> PAGEREF _Toc135254357 \h </w:instrText>
+            </w:r>
+            <w:r>
+              <w:rPr>
+                <w:noProof/>
+                <w:webHidden/>
+              </w:rPr>
+            </w:r>
+            <w:r>
+              <w:rPr>
+                <w:noProof/>
+                <w:webHidden/>
+              </w:rPr>
+              <w:fldChar w:fldCharType="separate"/>
+            </w:r>
+            <w:r>
+              <w:rPr>
+                <w:noProof/>
+                <w:webHidden/>
+              </w:rPr>
+              <w:t>19</w:t>
+            </w:r>
+            <w:r>
+              <w:rPr>
+                <w:noProof/>
+                <w:webHidden/>
+              </w:rPr>
+              <w:fldChar w:fldCharType="end"/>
+            </w:r>
+          </w:hyperlink>
+        </w:p>
+        <w:p>
+          <w:pPr>
+            <w:pStyle w:val="21"/>
+            <w:tabs>
+              <w:tab w:val="left" w:pos="880"/>
+              <w:tab w:val="right" w:leader="dot" w:pos="9345"/>
+            </w:tabs>
+            <w:rPr>
+              <w:rFonts w:asciiTheme="minorHAnsi" w:eastAsiaTheme="minorEastAsia" w:hAnsiTheme="minorHAnsi" w:cstheme="minorBidi"/>
+              <w:noProof/>
+              <w:sz w:val="22"/>
+              <w:szCs w:val="22"/>
+            </w:rPr>
+          </w:pPr>
+          <w:hyperlink w:anchor="_Toc135254358" w:history="1">
+            <w:r>
+              <w:rPr>
+                <w:rStyle w:val="aa"/>
+                <w:noProof/>
+              </w:rPr>
+              <w:t>4.5.</w:t>
+            </w:r>
+            <w:r>
+              <w:rPr>
+                <w:rFonts w:asciiTheme="minorHAnsi" w:eastAsiaTheme="minorEastAsia" w:hAnsiTheme="minorHAnsi" w:cstheme="minorBidi"/>
+                <w:noProof/>
+                <w:sz w:val="22"/>
+                <w:szCs w:val="22"/>
+              </w:rPr>
+              <w:tab/>
+            </w:r>
+            <w:r>
+              <w:rPr>
+                <w:rStyle w:val="aa"/>
+                <w:noProof/>
+              </w:rPr>
+              <w:t>Операция</w:t>
+            </w:r>
+            <w:r>
+              <w:rPr>
+                <w:rStyle w:val="aa"/>
+                <w:noProof/>
+                <w:lang w:val="en-US"/>
+              </w:rPr>
+              <w:t xml:space="preserve"> </w:t>
+            </w:r>
+            <w:r>
+              <w:rPr>
+                <w:rStyle w:val="aa"/>
+                <w:noProof/>
+              </w:rPr>
+              <w:t>деления.</w:t>
+            </w:r>
+            <w:r>
+              <w:rPr>
+                <w:noProof/>
+                <w:webHidden/>
+              </w:rPr>
+              <w:tab/>
+            </w:r>
+            <w:r>
+              <w:rPr>
+                <w:noProof/>
+                <w:webHidden/>
+              </w:rPr>
+              <w:fldChar w:fldCharType="begin"/>
+            </w:r>
+            <w:r>
+              <w:rPr>
+                <w:noProof/>
+                <w:webHidden/>
+              </w:rPr>
+              <w:instrText xml:space="preserve"> PAGEREF _Toc135254358 \h </w:instrText>
+            </w:r>
+            <w:r>
+              <w:rPr>
+                <w:noProof/>
+                <w:webHidden/>
+              </w:rPr>
+            </w:r>
+            <w:r>
+              <w:rPr>
+                <w:noProof/>
+                <w:webHidden/>
+              </w:rPr>
+              <w:fldChar w:fldCharType="separate"/>
+            </w:r>
+            <w:r>
+              <w:rPr>
+                <w:noProof/>
+                <w:webHidden/>
+              </w:rPr>
+              <w:t>19</w:t>
             </w:r>
             <w:r>
               <w:rPr>
@@ -2140,7 +2774,7 @@
         </w:rPr>
       </w:pPr>
       <w:bookmarkStart w:id="0" w:name="_Toc134641818"/>
-      <w:bookmarkStart w:id="1" w:name="_Toc134829295"/>
+      <w:bookmarkStart w:id="1" w:name="_Toc135254341"/>
       <w:r>
         <w:rPr>
           <w:b/>
@@ -2159,7 +2793,13 @@
         <w:pStyle w:val="a3"/>
       </w:pPr>
       <w:r>
-        <w:t>Предметная область «Инвентаризация химической лаборатории» - предоставляет услуги по проведению инвентаризации лабораторий, связанных с химическими элементами</w:t>
+        <w:t xml:space="preserve">Предметная область «Инвентаризация химической лаборатории» </w:t>
+      </w:r>
+      <w:r>
+        <w:t>—</w:t>
+      </w:r>
+      <w:r>
+        <w:t xml:space="preserve"> предоставляет услуги по проведению инвентаризации лабораторий, связанных с химическими элементами</w:t>
       </w:r>
       <w:r>
         <w:t xml:space="preserve">. Сотрудник собирает всю информации о реагентах и оборудовании, находящимся в лаборатории, загружает собранные данные </w:t>
@@ -2227,7 +2867,7 @@
         </w:rPr>
       </w:pPr>
       <w:bookmarkStart w:id="2" w:name="_Toc134641819"/>
-      <w:bookmarkStart w:id="3" w:name="_Toc134829296"/>
+      <w:bookmarkStart w:id="3" w:name="_Toc135254342"/>
       <w:r>
         <w:rPr>
           <w:b/>
@@ -2263,7 +2903,7 @@
           <w:szCs w:val="28"/>
         </w:rPr>
       </w:pPr>
-      <w:bookmarkStart w:id="4" w:name="_Toc134829297"/>
+      <w:bookmarkStart w:id="4" w:name="_Toc135254343"/>
       <w:r>
         <w:rPr>
           <w:szCs w:val="28"/>
@@ -2307,6 +2947,9 @@
           <w:ilvl w:val="1"/>
           <w:numId w:val="10"/>
         </w:numPr>
+        <w:tabs>
+          <w:tab w:val="left" w:pos="1276"/>
+        </w:tabs>
         <w:ind w:left="0" w:firstLine="709"/>
       </w:pPr>
       <w:r>
@@ -2323,6 +2966,9 @@
           <w:ilvl w:val="1"/>
           <w:numId w:val="10"/>
         </w:numPr>
+        <w:tabs>
+          <w:tab w:val="left" w:pos="1276"/>
+        </w:tabs>
         <w:ind w:left="0" w:firstLine="709"/>
       </w:pPr>
       <w:r>
@@ -2336,6 +2982,9 @@
           <w:ilvl w:val="1"/>
           <w:numId w:val="10"/>
         </w:numPr>
+        <w:tabs>
+          <w:tab w:val="left" w:pos="1276"/>
+        </w:tabs>
         <w:ind w:left="0" w:firstLine="709"/>
       </w:pPr>
       <w:r>
@@ -2360,6 +3009,9 @@
           <w:ilvl w:val="1"/>
           <w:numId w:val="10"/>
         </w:numPr>
+        <w:tabs>
+          <w:tab w:val="left" w:pos="1276"/>
+        </w:tabs>
         <w:ind w:left="0" w:firstLine="709"/>
       </w:pPr>
       <w:r>
@@ -2376,6 +3028,9 @@
           <w:ilvl w:val="1"/>
           <w:numId w:val="10"/>
         </w:numPr>
+        <w:tabs>
+          <w:tab w:val="left" w:pos="1276"/>
+        </w:tabs>
         <w:ind w:left="0" w:firstLine="709"/>
       </w:pPr>
       <w:r>
@@ -2418,6 +3073,9 @@
           <w:ilvl w:val="1"/>
           <w:numId w:val="10"/>
         </w:numPr>
+        <w:tabs>
+          <w:tab w:val="left" w:pos="1276"/>
+        </w:tabs>
         <w:ind w:left="0" w:firstLine="709"/>
       </w:pPr>
       <w:r>
@@ -2434,6 +3092,9 @@
           <w:ilvl w:val="1"/>
           <w:numId w:val="10"/>
         </w:numPr>
+        <w:tabs>
+          <w:tab w:val="left" w:pos="1276"/>
+        </w:tabs>
         <w:ind w:left="0" w:firstLine="709"/>
       </w:pPr>
       <w:r>
@@ -2450,6 +3111,9 @@
           <w:ilvl w:val="1"/>
           <w:numId w:val="10"/>
         </w:numPr>
+        <w:tabs>
+          <w:tab w:val="left" w:pos="1276"/>
+        </w:tabs>
         <w:ind w:left="0" w:firstLine="709"/>
       </w:pPr>
       <w:r>
@@ -2474,6 +3138,9 @@
           <w:ilvl w:val="1"/>
           <w:numId w:val="10"/>
         </w:numPr>
+        <w:tabs>
+          <w:tab w:val="left" w:pos="1276"/>
+        </w:tabs>
         <w:ind w:left="0" w:firstLine="709"/>
       </w:pPr>
       <w:r>
@@ -2490,6 +3157,9 @@
           <w:ilvl w:val="1"/>
           <w:numId w:val="10"/>
         </w:numPr>
+        <w:tabs>
+          <w:tab w:val="left" w:pos="1276"/>
+        </w:tabs>
         <w:ind w:left="0" w:firstLine="709"/>
       </w:pPr>
       <w:r>
@@ -2506,6 +3176,9 @@
           <w:ilvl w:val="1"/>
           <w:numId w:val="10"/>
         </w:numPr>
+        <w:tabs>
+          <w:tab w:val="left" w:pos="1276"/>
+        </w:tabs>
         <w:ind w:left="0" w:firstLine="709"/>
       </w:pPr>
       <w:r>
@@ -2566,44 +3239,22 @@
       <w:r>
         <w:t xml:space="preserve">Рисунок </w:t>
       </w:r>
-      <w:r>
-        <w:fldChar w:fldCharType="begin"/>
-      </w:r>
-      <w:r>
-        <w:instrText xml:space="preserve"> SEQ Рисунок \* ARABIC </w:instrText>
-      </w:r>
-      <w:r>
-        <w:fldChar w:fldCharType="separate"/>
-      </w:r>
-      <w:r>
-        <w:rPr>
-          <w:noProof/>
-        </w:rPr>
-        <w:t>1</w:t>
-      </w:r>
-      <w:r>
-        <w:rPr>
-          <w:noProof/>
-        </w:rPr>
-        <w:fldChar w:fldCharType="end"/>
-      </w:r>
-      <w:r>
-        <w:t xml:space="preserve"> - Основной процесс</w:t>
-      </w:r>
-    </w:p>
-    <w:p>
-      <w:pPr>
-        <w:widowControl/>
-        <w:spacing w:after="160" w:line="259" w:lineRule="auto"/>
-        <w:rPr>
-          <w:rFonts w:cstheme="minorBidi"/>
-          <w:sz w:val="28"/>
-          <w:szCs w:val="22"/>
-          <w:lang w:eastAsia="en-US"/>
-        </w:rPr>
-      </w:pPr>
-      <w:r>
-        <w:br w:type="page"/>
+      <w:fldSimple w:instr=" SEQ Рисунок \* ARABIC ">
+        <w:r>
+          <w:rPr>
+            <w:noProof/>
+          </w:rPr>
+          <w:t>1</w:t>
+        </w:r>
+      </w:fldSimple>
+      <w:r>
+        <w:t xml:space="preserve"> </w:t>
+      </w:r>
+      <w:r>
+        <w:t>—</w:t>
+      </w:r>
+      <w:r>
+        <w:t xml:space="preserve"> Основной процесс</w:t>
       </w:r>
     </w:p>
     <w:p>
@@ -2611,7 +3262,6 @@
         <w:pStyle w:val="a3"/>
       </w:pPr>
       <w:r>
-        <w:lastRenderedPageBreak/>
         <w:t>Мы декомпозируем общий блок «</w:t>
       </w:r>
       <w:r>
@@ -2637,6 +3287,9 @@
           <w:ilvl w:val="0"/>
           <w:numId w:val="12"/>
         </w:numPr>
+        <w:tabs>
+          <w:tab w:val="left" w:pos="1276"/>
+        </w:tabs>
         <w:ind w:left="0" w:firstLine="709"/>
       </w:pPr>
       <w:r>
@@ -2656,6 +3309,9 @@
           <w:ilvl w:val="0"/>
           <w:numId w:val="12"/>
         </w:numPr>
+        <w:tabs>
+          <w:tab w:val="left" w:pos="1276"/>
+        </w:tabs>
         <w:ind w:left="0" w:firstLine="709"/>
       </w:pPr>
       <w:r>
@@ -2672,6 +3328,9 @@
           <w:ilvl w:val="0"/>
           <w:numId w:val="12"/>
         </w:numPr>
+        <w:tabs>
+          <w:tab w:val="left" w:pos="1276"/>
+        </w:tabs>
         <w:ind w:left="0" w:firstLine="709"/>
       </w:pPr>
       <w:r>
@@ -2686,6 +3345,7 @@
         <w:pStyle w:val="Image"/>
       </w:pPr>
       <w:r>
+        <w:lastRenderedPageBreak/>
         <w:drawing>
           <wp:inline distT="0" distB="0" distL="0" distR="0" wp14:anchorId="273CD6FD" wp14:editId="75EE9345">
             <wp:extent cx="5940425" cy="4123690"/>
@@ -2731,29 +3391,22 @@
       <w:r>
         <w:t xml:space="preserve">Рисунок </w:t>
       </w:r>
-      <w:r>
-        <w:fldChar w:fldCharType="begin"/>
-      </w:r>
-      <w:r>
-        <w:instrText xml:space="preserve"> SEQ Рисунок \* ARABIC </w:instrText>
-      </w:r>
-      <w:r>
-        <w:fldChar w:fldCharType="separate"/>
-      </w:r>
-      <w:r>
-        <w:rPr>
-          <w:noProof/>
-        </w:rPr>
-        <w:t>2</w:t>
-      </w:r>
-      <w:r>
-        <w:rPr>
-          <w:noProof/>
-        </w:rPr>
-        <w:fldChar w:fldCharType="end"/>
-      </w:r>
-      <w:r>
-        <w:t xml:space="preserve"> - Декомпозиция </w:t>
+      <w:fldSimple w:instr=" SEQ Рисунок \* ARABIC ">
+        <w:r>
+          <w:rPr>
+            <w:noProof/>
+          </w:rPr>
+          <w:t>2</w:t>
+        </w:r>
+      </w:fldSimple>
+      <w:r>
+        <w:t xml:space="preserve"> </w:t>
+      </w:r>
+      <w:r>
+        <w:t>—</w:t>
+      </w:r>
+      <w:r>
+        <w:t xml:space="preserve"> Декомпозиция </w:t>
       </w:r>
       <w:r>
         <w:t xml:space="preserve">процесса </w:t>
@@ -2767,25 +3420,9 @@
     </w:p>
     <w:p>
       <w:pPr>
-        <w:widowControl/>
-        <w:spacing w:after="160" w:line="259" w:lineRule="auto"/>
-        <w:rPr>
-          <w:rFonts w:cstheme="minorBidi"/>
-          <w:sz w:val="28"/>
-          <w:szCs w:val="22"/>
-          <w:lang w:eastAsia="en-US"/>
-        </w:rPr>
-      </w:pPr>
-      <w:r>
-        <w:br w:type="page"/>
-      </w:r>
-    </w:p>
-    <w:p>
-      <w:pPr>
         <w:pStyle w:val="a3"/>
       </w:pPr>
       <w:r>
-        <w:lastRenderedPageBreak/>
         <w:t>Декомпозиция блока «</w:t>
       </w:r>
       <w:r>
@@ -2802,6 +3439,9 @@
           <w:ilvl w:val="1"/>
           <w:numId w:val="10"/>
         </w:numPr>
+        <w:tabs>
+          <w:tab w:val="left" w:pos="1276"/>
+        </w:tabs>
         <w:ind w:left="0" w:firstLine="709"/>
       </w:pPr>
       <w:r>
@@ -2818,6 +3458,9 @@
           <w:ilvl w:val="1"/>
           <w:numId w:val="10"/>
         </w:numPr>
+        <w:tabs>
+          <w:tab w:val="left" w:pos="1276"/>
+        </w:tabs>
         <w:ind w:left="0" w:firstLine="709"/>
       </w:pPr>
       <w:r>
@@ -2834,6 +3477,9 @@
           <w:ilvl w:val="1"/>
           <w:numId w:val="10"/>
         </w:numPr>
+        <w:tabs>
+          <w:tab w:val="left" w:pos="1276"/>
+        </w:tabs>
         <w:ind w:left="0" w:firstLine="709"/>
       </w:pPr>
       <w:r>
@@ -2848,6 +3494,7 @@
         <w:pStyle w:val="Image"/>
       </w:pPr>
       <w:r>
+        <w:lastRenderedPageBreak/>
         <w:drawing>
           <wp:inline distT="0" distB="0" distL="0" distR="0" wp14:anchorId="6B028646" wp14:editId="1492E54A">
             <wp:extent cx="5940425" cy="4126230"/>
@@ -2893,44 +3540,22 @@
       <w:r>
         <w:t xml:space="preserve">Рисунок </w:t>
       </w:r>
-      <w:r>
-        <w:fldChar w:fldCharType="begin"/>
-      </w:r>
-      <w:r>
-        <w:instrText xml:space="preserve"> SEQ Рисунок \* ARABIC </w:instrText>
-      </w:r>
-      <w:r>
-        <w:fldChar w:fldCharType="separate"/>
-      </w:r>
-      <w:r>
-        <w:rPr>
-          <w:noProof/>
-        </w:rPr>
-        <w:t>3</w:t>
-      </w:r>
-      <w:r>
-        <w:rPr>
-          <w:noProof/>
-        </w:rPr>
-        <w:fldChar w:fldCharType="end"/>
-      </w:r>
-      <w:r>
-        <w:t xml:space="preserve"> - Декомпозиция процесса сбора данных о реагентах</w:t>
-      </w:r>
-    </w:p>
-    <w:p>
-      <w:pPr>
-        <w:widowControl/>
-        <w:spacing w:after="160" w:line="259" w:lineRule="auto"/>
-        <w:rPr>
-          <w:rFonts w:cstheme="minorBidi"/>
-          <w:sz w:val="28"/>
-          <w:szCs w:val="22"/>
-          <w:lang w:eastAsia="en-US"/>
-        </w:rPr>
-      </w:pPr>
-      <w:r>
-        <w:br w:type="page"/>
+      <w:fldSimple w:instr=" SEQ Рисунок \* ARABIC ">
+        <w:r>
+          <w:rPr>
+            <w:noProof/>
+          </w:rPr>
+          <w:t>3</w:t>
+        </w:r>
+      </w:fldSimple>
+      <w:r>
+        <w:t xml:space="preserve"> </w:t>
+      </w:r>
+      <w:r>
+        <w:t>—</w:t>
+      </w:r>
+      <w:r>
+        <w:t xml:space="preserve"> Декомпозиция процесса сбора данных о реагентах</w:t>
       </w:r>
     </w:p>
     <w:p>
@@ -2938,7 +3563,6 @@
         <w:pStyle w:val="a3"/>
       </w:pPr>
       <w:r>
-        <w:lastRenderedPageBreak/>
         <w:t>Декомпозиция блока «</w:t>
       </w:r>
       <w:r>
@@ -2964,6 +3588,9 @@
           <w:ilvl w:val="1"/>
           <w:numId w:val="10"/>
         </w:numPr>
+        <w:tabs>
+          <w:tab w:val="left" w:pos="1276"/>
+        </w:tabs>
         <w:ind w:left="0" w:firstLine="709"/>
       </w:pPr>
       <w:r>
@@ -2980,6 +3607,9 @@
           <w:ilvl w:val="1"/>
           <w:numId w:val="10"/>
         </w:numPr>
+        <w:tabs>
+          <w:tab w:val="left" w:pos="1276"/>
+        </w:tabs>
         <w:ind w:left="0" w:firstLine="709"/>
       </w:pPr>
       <w:r>
@@ -2996,6 +3626,9 @@
           <w:ilvl w:val="1"/>
           <w:numId w:val="10"/>
         </w:numPr>
+        <w:tabs>
+          <w:tab w:val="left" w:pos="1276"/>
+        </w:tabs>
         <w:ind w:left="0" w:firstLine="709"/>
       </w:pPr>
       <w:r>
@@ -3010,6 +3643,7 @@
         <w:pStyle w:val="Image"/>
       </w:pPr>
       <w:r>
+        <w:lastRenderedPageBreak/>
         <w:drawing>
           <wp:inline distT="0" distB="0" distL="0" distR="0" wp14:anchorId="782D3DBF" wp14:editId="1E58CCBD">
             <wp:extent cx="5940425" cy="4110355"/>
@@ -3055,29 +3689,22 @@
       <w:r>
         <w:t xml:space="preserve">Рисунок </w:t>
       </w:r>
-      <w:r>
-        <w:fldChar w:fldCharType="begin"/>
-      </w:r>
-      <w:r>
-        <w:instrText xml:space="preserve"> SEQ Рисунок \* ARABIC </w:instrText>
-      </w:r>
-      <w:r>
-        <w:fldChar w:fldCharType="separate"/>
-      </w:r>
-      <w:r>
-        <w:rPr>
-          <w:noProof/>
-        </w:rPr>
-        <w:t>4</w:t>
-      </w:r>
-      <w:r>
-        <w:rPr>
-          <w:noProof/>
-        </w:rPr>
-        <w:fldChar w:fldCharType="end"/>
-      </w:r>
-      <w:r>
-        <w:t xml:space="preserve"> - Декомпозиция процесса сбора информации об </w:t>
+      <w:fldSimple w:instr=" SEQ Рисунок \* ARABIC ">
+        <w:r>
+          <w:rPr>
+            <w:noProof/>
+          </w:rPr>
+          <w:t>4</w:t>
+        </w:r>
+      </w:fldSimple>
+      <w:r>
+        <w:t xml:space="preserve"> </w:t>
+      </w:r>
+      <w:r>
+        <w:t>—</w:t>
+      </w:r>
+      <w:r>
+        <w:t xml:space="preserve"> Декомпозиция процесса сбора информации об </w:t>
       </w:r>
       <w:r>
         <w:t>оборудовании</w:t>
@@ -3085,25 +3712,9 @@
     </w:p>
     <w:p>
       <w:pPr>
-        <w:widowControl/>
-        <w:spacing w:after="160" w:line="259" w:lineRule="auto"/>
-        <w:rPr>
-          <w:rFonts w:cstheme="minorBidi"/>
-          <w:sz w:val="28"/>
-          <w:szCs w:val="22"/>
-          <w:lang w:eastAsia="en-US"/>
-        </w:rPr>
-      </w:pPr>
-      <w:r>
-        <w:br w:type="page"/>
-      </w:r>
-    </w:p>
-    <w:p>
-      <w:pPr>
         <w:pStyle w:val="a3"/>
       </w:pPr>
       <w:r>
-        <w:lastRenderedPageBreak/>
         <w:t>Декомпозиция блока «</w:t>
       </w:r>
       <w:r>
@@ -3126,6 +3737,9 @@
           <w:ilvl w:val="1"/>
           <w:numId w:val="10"/>
         </w:numPr>
+        <w:tabs>
+          <w:tab w:val="left" w:pos="1276"/>
+        </w:tabs>
         <w:ind w:left="0" w:firstLine="709"/>
       </w:pPr>
       <w:r>
@@ -3142,6 +3756,9 @@
           <w:ilvl w:val="1"/>
           <w:numId w:val="10"/>
         </w:numPr>
+        <w:tabs>
+          <w:tab w:val="left" w:pos="1276"/>
+        </w:tabs>
         <w:ind w:left="0" w:firstLine="709"/>
       </w:pPr>
       <w:r>
@@ -3158,6 +3775,9 @@
           <w:ilvl w:val="1"/>
           <w:numId w:val="10"/>
         </w:numPr>
+        <w:tabs>
+          <w:tab w:val="left" w:pos="1276"/>
+        </w:tabs>
         <w:ind w:left="0" w:firstLine="709"/>
       </w:pPr>
       <w:r>
@@ -3171,6 +3791,9 @@
           <w:ilvl w:val="1"/>
           <w:numId w:val="10"/>
         </w:numPr>
+        <w:tabs>
+          <w:tab w:val="left" w:pos="1276"/>
+        </w:tabs>
         <w:ind w:left="0" w:firstLine="709"/>
       </w:pPr>
       <w:r>
@@ -3185,6 +3808,7 @@
         <w:pStyle w:val="Image"/>
       </w:pPr>
       <w:r>
+        <w:lastRenderedPageBreak/>
         <w:drawing>
           <wp:inline distT="0" distB="0" distL="0" distR="0" wp14:anchorId="7055B3A4" wp14:editId="53047B82">
             <wp:extent cx="5940425" cy="4099560"/>
@@ -3230,43 +3854,22 @@
       <w:r>
         <w:t xml:space="preserve">Рисунок </w:t>
       </w:r>
-      <w:r>
-        <w:fldChar w:fldCharType="begin"/>
-      </w:r>
-      <w:r>
-        <w:instrText xml:space="preserve"> SEQ Рисунок \* ARABIC </w:instrText>
-      </w:r>
-      <w:r>
-        <w:fldChar w:fldCharType="separate"/>
-      </w:r>
-      <w:r>
-        <w:rPr>
-          <w:noProof/>
-        </w:rPr>
-        <w:t>5</w:t>
-      </w:r>
-      <w:r>
-        <w:rPr>
-          <w:noProof/>
-        </w:rPr>
-        <w:fldChar w:fldCharType="end"/>
-      </w:r>
-      <w:r>
-        <w:t xml:space="preserve"> - Декомпозиция процесса составления паспорта лаборатории</w:t>
-      </w:r>
-    </w:p>
-    <w:p>
-      <w:pPr>
-        <w:widowControl/>
-        <w:spacing w:after="160" w:line="259" w:lineRule="auto"/>
-        <w:rPr>
-          <w:iCs/>
-          <w:sz w:val="28"/>
-          <w:szCs w:val="18"/>
-        </w:rPr>
-      </w:pPr>
-      <w:r>
-        <w:br w:type="page"/>
+      <w:fldSimple w:instr=" SEQ Рисунок \* ARABIC ">
+        <w:r>
+          <w:rPr>
+            <w:noProof/>
+          </w:rPr>
+          <w:t>5</w:t>
+        </w:r>
+      </w:fldSimple>
+      <w:r>
+        <w:t xml:space="preserve"> </w:t>
+      </w:r>
+      <w:r>
+        <w:t>—</w:t>
+      </w:r>
+      <w:r>
+        <w:t xml:space="preserve"> Декомпозиция процесса составления паспорта лаборатории</w:t>
       </w:r>
     </w:p>
     <w:p>
@@ -3281,12 +3884,11 @@
           <w:szCs w:val="28"/>
         </w:rPr>
       </w:pPr>
-      <w:bookmarkStart w:id="5" w:name="_Toc134829298"/>
+      <w:bookmarkStart w:id="5" w:name="_Toc135254344"/>
       <w:r>
         <w:rPr>
           <w:szCs w:val="28"/>
         </w:rPr>
-        <w:lastRenderedPageBreak/>
         <w:t xml:space="preserve">Диаграмма </w:t>
       </w:r>
       <w:r>
@@ -3309,10 +3911,7 @@
         <w:t>Инвентаризация химической лаборатории</w:t>
       </w:r>
       <w:r>
-        <w:t>» представлен на рисунке</w:t>
-      </w:r>
-      <w:r>
-        <w:t xml:space="preserve"> </w:t>
+        <w:t xml:space="preserve">» представлен на рисунке </w:t>
       </w:r>
       <w:r>
         <w:t>6</w:t>
@@ -3326,6 +3925,7 @@
         <w:pStyle w:val="Image"/>
       </w:pPr>
       <w:r>
+        <w:lastRenderedPageBreak/>
         <w:drawing>
           <wp:inline distT="0" distB="0" distL="0" distR="0" wp14:anchorId="39CB0AE0" wp14:editId="250FC5CE">
             <wp:extent cx="5940425" cy="4109085"/>
@@ -3371,29 +3971,22 @@
       <w:r>
         <w:t xml:space="preserve">Рисунок </w:t>
       </w:r>
-      <w:r>
-        <w:fldChar w:fldCharType="begin"/>
-      </w:r>
-      <w:r>
-        <w:instrText xml:space="preserve"> SEQ Рисунок \* ARABIC </w:instrText>
-      </w:r>
-      <w:r>
-        <w:fldChar w:fldCharType="separate"/>
-      </w:r>
-      <w:r>
-        <w:rPr>
-          <w:noProof/>
-        </w:rPr>
-        <w:t>6</w:t>
-      </w:r>
-      <w:r>
-        <w:rPr>
-          <w:noProof/>
-        </w:rPr>
-        <w:fldChar w:fldCharType="end"/>
-      </w:r>
-      <w:r>
-        <w:t xml:space="preserve"> - </w:t>
+      <w:fldSimple w:instr=" SEQ Рисунок \* ARABIC ">
+        <w:r>
+          <w:rPr>
+            <w:noProof/>
+          </w:rPr>
+          <w:t>6</w:t>
+        </w:r>
+      </w:fldSimple>
+      <w:r>
+        <w:t xml:space="preserve"> </w:t>
+      </w:r>
+      <w:r>
+        <w:t>—</w:t>
+      </w:r>
+      <w:r>
+        <w:t xml:space="preserve"> </w:t>
       </w:r>
       <w:r>
         <w:t>Основной процесс</w:t>
@@ -3401,25 +3994,9 @@
     </w:p>
     <w:p>
       <w:pPr>
-        <w:widowControl/>
-        <w:spacing w:after="160" w:line="259" w:lineRule="auto"/>
-        <w:rPr>
-          <w:rFonts w:cstheme="minorBidi"/>
-          <w:sz w:val="28"/>
-          <w:szCs w:val="22"/>
-          <w:lang w:eastAsia="en-US"/>
-        </w:rPr>
-      </w:pPr>
-      <w:r>
-        <w:br w:type="page"/>
-      </w:r>
-    </w:p>
-    <w:p>
-      <w:pPr>
         <w:pStyle w:val="a3"/>
       </w:pPr>
       <w:r>
-        <w:lastRenderedPageBreak/>
         <w:t xml:space="preserve">Декомпозиция процесса «Инвентаризация химической лаборатории» на </w:t>
       </w:r>
       <w:r>
@@ -3491,29 +4068,22 @@
       <w:r>
         <w:t xml:space="preserve">Рисунок </w:t>
       </w:r>
-      <w:r>
-        <w:fldChar w:fldCharType="begin"/>
-      </w:r>
-      <w:r>
-        <w:instrText xml:space="preserve"> SEQ Рисунок \* ARABIC </w:instrText>
-      </w:r>
-      <w:r>
-        <w:fldChar w:fldCharType="separate"/>
-      </w:r>
-      <w:r>
-        <w:rPr>
-          <w:noProof/>
-        </w:rPr>
-        <w:t>7</w:t>
-      </w:r>
-      <w:r>
-        <w:rPr>
-          <w:noProof/>
-        </w:rPr>
-        <w:fldChar w:fldCharType="end"/>
-      </w:r>
-      <w:r>
-        <w:t xml:space="preserve"> - Декомпозиция основного процесса</w:t>
+      <w:fldSimple w:instr=" SEQ Рисунок \* ARABIC ">
+        <w:r>
+          <w:rPr>
+            <w:noProof/>
+          </w:rPr>
+          <w:t>7</w:t>
+        </w:r>
+      </w:fldSimple>
+      <w:r>
+        <w:t xml:space="preserve"> </w:t>
+      </w:r>
+      <w:r>
+        <w:t>—</w:t>
+      </w:r>
+      <w:r>
+        <w:t xml:space="preserve"> Декомпозиция основного процесса</w:t>
       </w:r>
     </w:p>
     <w:p>
@@ -3521,6 +4091,7 @@
         <w:pStyle w:val="a3"/>
       </w:pPr>
       <w:r>
+        <w:lastRenderedPageBreak/>
         <w:t>Декомпозиция процесса «</w:t>
       </w:r>
       <w:r>
@@ -3539,13 +4110,7 @@
         <w:t>а</w:t>
       </w:r>
       <w:r>
-        <w:t xml:space="preserve"> представлена на рисунке </w:t>
-      </w:r>
-      <w:r>
-        <w:t>8</w:t>
-      </w:r>
-      <w:r>
-        <w:t>.</w:t>
+        <w:t xml:space="preserve"> представлена на рисунке 8.</w:t>
       </w:r>
     </w:p>
     <w:p>
@@ -3598,29 +4163,22 @@
       <w:r>
         <w:t xml:space="preserve">Рисунок </w:t>
       </w:r>
-      <w:r>
-        <w:fldChar w:fldCharType="begin"/>
-      </w:r>
-      <w:r>
-        <w:instrText xml:space="preserve"> SEQ Рисунок \* ARABIC </w:instrText>
-      </w:r>
-      <w:r>
-        <w:fldChar w:fldCharType="separate"/>
-      </w:r>
-      <w:r>
-        <w:rPr>
-          <w:noProof/>
-        </w:rPr>
-        <w:t>8</w:t>
-      </w:r>
-      <w:r>
-        <w:rPr>
-          <w:noProof/>
-        </w:rPr>
-        <w:fldChar w:fldCharType="end"/>
-      </w:r>
-      <w:r>
-        <w:t xml:space="preserve"> - Декомпозиция процесса составления списка реагентов</w:t>
+      <w:fldSimple w:instr=" SEQ Рисунок \* ARABIC ">
+        <w:r>
+          <w:rPr>
+            <w:noProof/>
+          </w:rPr>
+          <w:t>8</w:t>
+        </w:r>
+      </w:fldSimple>
+      <w:r>
+        <w:t xml:space="preserve"> </w:t>
+      </w:r>
+      <w:r>
+        <w:t>—</w:t>
+      </w:r>
+      <w:r>
+        <w:t xml:space="preserve"> Декомпозиция процесса составления списка реагентов</w:t>
       </w:r>
     </w:p>
     <w:p>
@@ -3628,7 +4186,6 @@
         <w:pStyle w:val="a3"/>
       </w:pPr>
       <w:r>
-        <w:lastRenderedPageBreak/>
         <w:t>Декомпозиция процесса «</w:t>
       </w:r>
       <w:r>
@@ -3706,29 +4263,22 @@
       <w:r>
         <w:t xml:space="preserve">Рисунок </w:t>
       </w:r>
-      <w:r>
-        <w:fldChar w:fldCharType="begin"/>
-      </w:r>
-      <w:r>
-        <w:instrText xml:space="preserve"> SEQ Рисунок \* ARABIC </w:instrText>
-      </w:r>
-      <w:r>
-        <w:fldChar w:fldCharType="separate"/>
-      </w:r>
-      <w:r>
-        <w:rPr>
-          <w:noProof/>
-        </w:rPr>
-        <w:t>9</w:t>
-      </w:r>
-      <w:r>
-        <w:rPr>
-          <w:noProof/>
-        </w:rPr>
-        <w:fldChar w:fldCharType="end"/>
-      </w:r>
-      <w:r>
-        <w:t xml:space="preserve"> - Декомпозиция процесса составления списка оборудования</w:t>
+      <w:fldSimple w:instr=" SEQ Рисунок \* ARABIC ">
+        <w:r>
+          <w:rPr>
+            <w:noProof/>
+          </w:rPr>
+          <w:t>9</w:t>
+        </w:r>
+      </w:fldSimple>
+      <w:r>
+        <w:t xml:space="preserve"> </w:t>
+      </w:r>
+      <w:r>
+        <w:t>—</w:t>
+      </w:r>
+      <w:r>
+        <w:t xml:space="preserve"> Декомпозиция процесса составления списка оборудования</w:t>
       </w:r>
     </w:p>
     <w:p>
@@ -3736,6 +4286,7 @@
         <w:pStyle w:val="a3"/>
       </w:pPr>
       <w:r>
+        <w:lastRenderedPageBreak/>
         <w:t>Декомпозиция процесса «</w:t>
       </w:r>
       <w:r>
@@ -3813,43 +4364,22 @@
       <w:r>
         <w:t xml:space="preserve">Рисунок </w:t>
       </w:r>
-      <w:r>
-        <w:fldChar w:fldCharType="begin"/>
-      </w:r>
-      <w:r>
-        <w:instrText xml:space="preserve"> SEQ Рисунок \* ARABIC </w:instrText>
-      </w:r>
-      <w:r>
-        <w:fldChar w:fldCharType="separate"/>
-      </w:r>
-      <w:r>
-        <w:rPr>
-          <w:noProof/>
-        </w:rPr>
-        <w:t>10</w:t>
-      </w:r>
-      <w:r>
-        <w:rPr>
-          <w:noProof/>
-        </w:rPr>
-        <w:fldChar w:fldCharType="end"/>
-      </w:r>
-      <w:r>
-        <w:t xml:space="preserve"> - Декомпозиция процесса составления паспорта лаборатории</w:t>
-      </w:r>
-    </w:p>
-    <w:p>
-      <w:pPr>
-        <w:widowControl/>
-        <w:spacing w:after="160" w:line="259" w:lineRule="auto"/>
-        <w:rPr>
-          <w:iCs/>
-          <w:sz w:val="28"/>
-          <w:szCs w:val="18"/>
-        </w:rPr>
-      </w:pPr>
-      <w:r>
-        <w:br w:type="page"/>
+      <w:fldSimple w:instr=" SEQ Рисунок \* ARABIC ">
+        <w:r>
+          <w:rPr>
+            <w:noProof/>
+          </w:rPr>
+          <w:t>10</w:t>
+        </w:r>
+      </w:fldSimple>
+      <w:r>
+        <w:t xml:space="preserve"> </w:t>
+      </w:r>
+      <w:r>
+        <w:t>—</w:t>
+      </w:r>
+      <w:r>
+        <w:t xml:space="preserve"> Декомпозиция процесса составления паспорта лаборатории</w:t>
       </w:r>
     </w:p>
     <w:p>
@@ -3867,7 +4397,7 @@
           <w:szCs w:val="28"/>
         </w:rPr>
       </w:pPr>
-      <w:bookmarkStart w:id="6" w:name="_Toc134829299"/>
+      <w:bookmarkStart w:id="6" w:name="_Toc135254345"/>
       <w:r>
         <w:rPr>
           <w:b/>
@@ -3875,7 +4405,6 @@
           <w:sz w:val="28"/>
           <w:szCs w:val="28"/>
         </w:rPr>
-        <w:lastRenderedPageBreak/>
         <w:t>Моделирование на языке UML</w:t>
       </w:r>
       <w:bookmarkEnd w:id="6"/>
@@ -3892,7 +4421,7 @@
           <w:szCs w:val="28"/>
         </w:rPr>
       </w:pPr>
-      <w:bookmarkStart w:id="7" w:name="_Toc134829300"/>
+      <w:bookmarkStart w:id="7" w:name="_Toc135254346"/>
       <w:r>
         <w:rPr>
           <w:szCs w:val="28"/>
@@ -3956,6 +4485,7 @@
         <w:pStyle w:val="Image"/>
       </w:pPr>
       <w:r>
+        <w:lastRenderedPageBreak/>
         <w:drawing>
           <wp:inline distT="0" distB="0" distL="0" distR="0" wp14:anchorId="253B7F90" wp14:editId="691A0739">
             <wp:extent cx="5940425" cy="4369435"/>
@@ -4001,49 +4531,28 @@
       <w:r>
         <w:t xml:space="preserve">Рисунок </w:t>
       </w:r>
-      <w:r>
-        <w:fldChar w:fldCharType="begin"/>
-      </w:r>
-      <w:r>
-        <w:instrText xml:space="preserve"> SEQ Рисунок \* ARABIC </w:instrText>
-      </w:r>
-      <w:r>
-        <w:fldChar w:fldCharType="separate"/>
-      </w:r>
-      <w:r>
-        <w:rPr>
-          <w:noProof/>
-        </w:rPr>
-        <w:t>11</w:t>
-      </w:r>
-      <w:r>
-        <w:rPr>
-          <w:noProof/>
-        </w:rPr>
-        <w:fldChar w:fldCharType="end"/>
-      </w:r>
-      <w:r>
-        <w:t xml:space="preserve"> - Диаграмма </w:t>
+      <w:fldSimple w:instr=" SEQ Рисунок \* ARABIC ">
+        <w:r>
+          <w:rPr>
+            <w:noProof/>
+          </w:rPr>
+          <w:t>11</w:t>
+        </w:r>
+      </w:fldSimple>
+      <w:r>
+        <w:t xml:space="preserve"> </w:t>
+      </w:r>
+      <w:r>
+        <w:t>—</w:t>
+      </w:r>
+      <w:r>
+        <w:t xml:space="preserve"> Диаграмма </w:t>
       </w:r>
       <w:r>
         <w:rPr>
           <w:lang w:val="en-US"/>
         </w:rPr>
         <w:t>UseCase</w:t>
-      </w:r>
-    </w:p>
-    <w:p>
-      <w:pPr>
-        <w:widowControl/>
-        <w:spacing w:after="160" w:line="259" w:lineRule="auto"/>
-        <w:rPr>
-          <w:iCs/>
-          <w:sz w:val="28"/>
-          <w:szCs w:val="18"/>
-        </w:rPr>
-      </w:pPr>
-      <w:r>
-        <w:br w:type="page"/>
       </w:r>
     </w:p>
     <w:p>
@@ -4058,13 +4567,12 @@
           <w:szCs w:val="28"/>
         </w:rPr>
       </w:pPr>
-      <w:bookmarkStart w:id="8" w:name="_Toc134829301"/>
+      <w:bookmarkStart w:id="8" w:name="_Toc135254347"/>
       <w:r>
         <w:rPr>
           <w:szCs w:val="28"/>
           <w:lang w:val="en-US"/>
         </w:rPr>
-        <w:lastRenderedPageBreak/>
         <w:t>C</w:t>
       </w:r>
       <w:r>
@@ -4187,6 +4695,7 @@
         <w:pStyle w:val="Image"/>
       </w:pPr>
       <w:r>
+        <w:lastRenderedPageBreak/>
         <w:drawing>
           <wp:inline distT="0" distB="0" distL="0" distR="0" wp14:anchorId="6269E6C7" wp14:editId="13C75855">
             <wp:extent cx="5543550" cy="4924425"/>
@@ -4235,32 +4744,31 @@
       <w:r>
         <w:t xml:space="preserve">Рисунок </w:t>
       </w:r>
-      <w:r>
-        <w:fldChar w:fldCharType="begin"/>
-      </w:r>
-      <w:r>
-        <w:instrText xml:space="preserve"> SEQ Рисунок \* ARABIC </w:instrText>
-      </w:r>
-      <w:r>
-        <w:fldChar w:fldCharType="separate"/>
-      </w:r>
-      <w:r>
-        <w:rPr>
-          <w:noProof/>
-        </w:rPr>
-        <w:t>12</w:t>
-      </w:r>
-      <w:r>
-        <w:rPr>
-          <w:noProof/>
-        </w:rPr>
-        <w:fldChar w:fldCharType="end"/>
-      </w:r>
+      <w:fldSimple w:instr=" SEQ Рисунок \* ARABIC ">
+        <w:r>
+          <w:rPr>
+            <w:noProof/>
+          </w:rPr>
+          <w:t>12</w:t>
+        </w:r>
+      </w:fldSimple>
       <w:r>
         <w:rPr>
           <w:lang w:val="en-US"/>
         </w:rPr>
-        <w:t xml:space="preserve"> - </w:t>
+        <w:t xml:space="preserve"> </w:t>
+      </w:r>
+      <w:r>
+        <w:rPr>
+          <w:lang w:val="en-US"/>
+        </w:rPr>
+        <w:t>—</w:t>
+      </w:r>
+      <w:r>
+        <w:rPr>
+          <w:lang w:val="en-US"/>
+        </w:rPr>
+        <w:t xml:space="preserve"> </w:t>
       </w:r>
       <w:r>
         <w:rPr>
@@ -4285,24 +4793,6 @@
           <w:lang w:val="en-US"/>
         </w:rPr>
         <w:t>iagram</w:t>
-      </w:r>
-    </w:p>
-    <w:p>
-      <w:pPr>
-        <w:widowControl/>
-        <w:spacing w:after="160" w:line="259" w:lineRule="auto"/>
-        <w:rPr>
-          <w:iCs/>
-          <w:sz w:val="28"/>
-          <w:szCs w:val="18"/>
-          <w:lang w:val="en-US"/>
-        </w:rPr>
-      </w:pPr>
-      <w:r>
-        <w:rPr>
-          <w:lang w:val="en-US"/>
-        </w:rPr>
-        <w:br w:type="page"/>
       </w:r>
     </w:p>
     <w:p>
@@ -4314,9 +4804,8 @@
         </w:numPr>
         <w:ind w:left="0" w:firstLine="709"/>
       </w:pPr>
-      <w:bookmarkStart w:id="9" w:name="_Toc134829302"/>
-      <w:r>
-        <w:lastRenderedPageBreak/>
+      <w:bookmarkStart w:id="9" w:name="_Toc135254348"/>
+      <w:r>
         <w:t>Диаграмма последовательности</w:t>
       </w:r>
       <w:bookmarkEnd w:id="9"/>
@@ -4388,6 +4877,7 @@
         <w:rPr>
           <w:lang w:val="en-US"/>
         </w:rPr>
+        <w:lastRenderedPageBreak/>
         <w:drawing>
           <wp:inline distT="0" distB="0" distL="0" distR="0" wp14:anchorId="618C60DC" wp14:editId="117F216E">
             <wp:extent cx="5940425" cy="3176270"/>
@@ -4436,44 +4926,25 @@
       <w:r>
         <w:t xml:space="preserve">Рисунок </w:t>
       </w:r>
-      <w:r>
-        <w:fldChar w:fldCharType="begin"/>
-      </w:r>
-      <w:r>
-        <w:instrText xml:space="preserve"> SEQ Рисунок \* ARABIC </w:instrText>
-      </w:r>
-      <w:r>
-        <w:fldChar w:fldCharType="separate"/>
-      </w:r>
-      <w:r>
-        <w:rPr>
-          <w:noProof/>
-        </w:rPr>
-        <w:t>13</w:t>
-      </w:r>
-      <w:r>
-        <w:fldChar w:fldCharType="end"/>
-      </w:r>
-      <w:r>
-        <w:t xml:space="preserve"> - </w:t>
+      <w:fldSimple w:instr=" SEQ Рисунок \* ARABIC ">
+        <w:r>
+          <w:rPr>
+            <w:noProof/>
+          </w:rPr>
+          <w:t>13</w:t>
+        </w:r>
+      </w:fldSimple>
+      <w:r>
+        <w:t xml:space="preserve"> </w:t>
+      </w:r>
+      <w:r>
+        <w:t>—</w:t>
+      </w:r>
+      <w:r>
+        <w:t xml:space="preserve"> </w:t>
       </w:r>
       <w:r>
         <w:t>Диаграмма последовательности</w:t>
-      </w:r>
-    </w:p>
-    <w:p>
-      <w:pPr>
-        <w:widowControl/>
-        <w:spacing w:after="160" w:line="259" w:lineRule="auto"/>
-        <w:rPr>
-          <w:rFonts w:eastAsiaTheme="majorEastAsia" w:cstheme="majorBidi"/>
-          <w:b/>
-          <w:sz w:val="28"/>
-          <w:szCs w:val="26"/>
-        </w:rPr>
-      </w:pPr>
-      <w:r>
-        <w:br w:type="page"/>
       </w:r>
     </w:p>
     <w:p>
@@ -4488,9 +4959,8 @@
           <w:lang w:val="en-US"/>
         </w:rPr>
       </w:pPr>
-      <w:bookmarkStart w:id="10" w:name="_Toc134829303"/>
-      <w:r>
-        <w:lastRenderedPageBreak/>
+      <w:bookmarkStart w:id="10" w:name="_Toc135254349"/>
+      <w:r>
         <w:t>Диаграмма</w:t>
       </w:r>
       <w:r>
@@ -4568,26 +5038,22 @@
       <w:r>
         <w:t xml:space="preserve">Рисунок </w:t>
       </w:r>
-      <w:r>
-        <w:fldChar w:fldCharType="begin"/>
-      </w:r>
-      <w:r>
-        <w:instrText xml:space="preserve"> SEQ Рисунок \* ARABIC </w:instrText>
-      </w:r>
-      <w:r>
-        <w:fldChar w:fldCharType="separate"/>
-      </w:r>
-      <w:r>
-        <w:rPr>
-          <w:noProof/>
-        </w:rPr>
-        <w:t>14</w:t>
-      </w:r>
-      <w:r>
-        <w:fldChar w:fldCharType="end"/>
-      </w:r>
-      <w:r>
-        <w:t xml:space="preserve"> - </w:t>
+      <w:fldSimple w:instr=" SEQ Рисунок \* ARABIC ">
+        <w:r>
+          <w:rPr>
+            <w:noProof/>
+          </w:rPr>
+          <w:t>14</w:t>
+        </w:r>
+      </w:fldSimple>
+      <w:r>
+        <w:t xml:space="preserve"> </w:t>
+      </w:r>
+      <w:r>
+        <w:t>—</w:t>
+      </w:r>
+      <w:r>
+        <w:t xml:space="preserve"> </w:t>
       </w:r>
       <w:r>
         <w:t>Диаграмма кооперации</w:t>
@@ -4602,8 +5068,9 @@
         </w:numPr>
         <w:ind w:left="0" w:firstLine="709"/>
       </w:pPr>
-      <w:bookmarkStart w:id="11" w:name="_Toc134829304"/>
-      <w:r>
+      <w:bookmarkStart w:id="11" w:name="_Toc135254350"/>
+      <w:r>
+        <w:lastRenderedPageBreak/>
         <w:t>Вороньи лапки</w:t>
       </w:r>
       <w:bookmarkEnd w:id="11"/>
@@ -4675,7 +5142,6 @@
         <w:pStyle w:val="Image"/>
       </w:pPr>
       <w:r>
-        <w:lastRenderedPageBreak/>
         <w:drawing>
           <wp:inline distT="0" distB="0" distL="0" distR="0" wp14:anchorId="750CAEFE" wp14:editId="69030C42">
             <wp:extent cx="5940425" cy="3690620"/>
@@ -4734,26 +5200,22 @@
       <w:r>
         <w:t xml:space="preserve">Рисунок </w:t>
       </w:r>
-      <w:r>
-        <w:fldChar w:fldCharType="begin"/>
-      </w:r>
-      <w:r>
-        <w:instrText xml:space="preserve"> SEQ Рисунок \* ARABIC </w:instrText>
-      </w:r>
-      <w:r>
-        <w:fldChar w:fldCharType="separate"/>
-      </w:r>
-      <w:r>
-        <w:rPr>
-          <w:noProof/>
-        </w:rPr>
-        <w:t>15</w:t>
-      </w:r>
-      <w:r>
-        <w:fldChar w:fldCharType="end"/>
-      </w:r>
-      <w:r>
-        <w:t xml:space="preserve"> - </w:t>
+      <w:fldSimple w:instr=" SEQ Рисунок \* ARABIC ">
+        <w:r>
+          <w:rPr>
+            <w:noProof/>
+          </w:rPr>
+          <w:t>15</w:t>
+        </w:r>
+      </w:fldSimple>
+      <w:r>
+        <w:t xml:space="preserve"> </w:t>
+      </w:r>
+      <w:r>
+        <w:t>—</w:t>
+      </w:r>
+      <w:r>
+        <w:t xml:space="preserve"> </w:t>
       </w:r>
       <w:r>
         <w:t>Диаграмма вороньих лапок</w:t>
@@ -4768,7 +5230,7 @@
         </w:numPr>
         <w:ind w:left="0" w:firstLine="709"/>
       </w:pPr>
-      <w:bookmarkStart w:id="12" w:name="_Toc134829305"/>
+      <w:bookmarkStart w:id="12" w:name="_Toc135254351"/>
       <w:r>
         <w:t>Логическая модель базы данных</w:t>
       </w:r>
@@ -4942,10 +5404,10 @@
       <w:r>
         <w:lastRenderedPageBreak/>
         <w:drawing>
-          <wp:inline distT="0" distB="0" distL="0" distR="0" wp14:anchorId="5813BC48" wp14:editId="3F8839AF">
-            <wp:extent cx="5940425" cy="3705225"/>
-            <wp:effectExtent l="0" t="0" r="3175" b="9525"/>
-            <wp:docPr id="23" name="Рисунок 23"/>
+          <wp:inline distT="0" distB="0" distL="0" distR="0" wp14:anchorId="4187D2D3" wp14:editId="37D53629">
+            <wp:extent cx="5940425" cy="3311525"/>
+            <wp:effectExtent l="0" t="0" r="3175" b="3175"/>
+            <wp:docPr id="12" name="Рисунок 12"/>
             <wp:cNvGraphicFramePr>
               <a:graphicFrameLocks xmlns:a="http://schemas.openxmlformats.org/drawingml/2006/main" noChangeAspect="1"/>
             </wp:cNvGraphicFramePr>
@@ -4953,7 +5415,7 @@
               <a:graphicData uri="http://schemas.openxmlformats.org/drawingml/2006/picture">
                 <pic:pic xmlns:pic="http://schemas.openxmlformats.org/drawingml/2006/picture">
                   <pic:nvPicPr>
-                    <pic:cNvPr id="0" name="Picture 7"/>
+                    <pic:cNvPr id="0" name="Picture 2"/>
                     <pic:cNvPicPr>
                       <a:picLocks noChangeAspect="1" noChangeArrowheads="1"/>
                     </pic:cNvPicPr>
@@ -4974,7 +5436,7 @@
                   <pic:spPr bwMode="auto">
                     <a:xfrm>
                       <a:off x="0" y="0"/>
-                      <a:ext cx="5940425" cy="3705225"/>
+                      <a:ext cx="5940425" cy="3311525"/>
                     </a:xfrm>
                     <a:prstGeom prst="rect">
                       <a:avLst/>
@@ -4999,26 +5461,22 @@
       <w:r>
         <w:t xml:space="preserve">Рисунок </w:t>
       </w:r>
-      <w:r>
-        <w:fldChar w:fldCharType="begin"/>
-      </w:r>
-      <w:r>
-        <w:instrText xml:space="preserve"> SEQ Рисунок \* ARABIC </w:instrText>
-      </w:r>
-      <w:r>
-        <w:fldChar w:fldCharType="separate"/>
-      </w:r>
-      <w:r>
-        <w:rPr>
-          <w:noProof/>
-        </w:rPr>
-        <w:t>16</w:t>
-      </w:r>
-      <w:r>
-        <w:fldChar w:fldCharType="end"/>
-      </w:r>
-      <w:r>
-        <w:t xml:space="preserve"> - </w:t>
+      <w:fldSimple w:instr=" SEQ Рисунок \* ARABIC ">
+        <w:r>
+          <w:rPr>
+            <w:noProof/>
+          </w:rPr>
+          <w:t>16</w:t>
+        </w:r>
+      </w:fldSimple>
+      <w:r>
+        <w:t xml:space="preserve"> </w:t>
+      </w:r>
+      <w:r>
+        <w:t>—</w:t>
+      </w:r>
+      <w:r>
+        <w:t xml:space="preserve"> </w:t>
       </w:r>
       <w:r>
         <w:t>Логическая модель базы данных</w:t>
@@ -5033,7 +5491,7 @@
         </w:numPr>
         <w:ind w:left="0" w:firstLine="709"/>
       </w:pPr>
-      <w:bookmarkStart w:id="13" w:name="_Toc134829306"/>
+      <w:bookmarkStart w:id="13" w:name="_Toc135254352"/>
       <w:r>
         <w:t>Физическая модель базы данных</w:t>
       </w:r>
@@ -5059,10 +5517,10 @@
       </w:pPr>
       <w:r>
         <w:drawing>
-          <wp:inline distT="0" distB="0" distL="0" distR="0" wp14:anchorId="497D4B83" wp14:editId="50D95360">
-            <wp:extent cx="5940425" cy="2913380"/>
-            <wp:effectExtent l="0" t="0" r="3175" b="1270"/>
-            <wp:docPr id="25" name="Рисунок 25"/>
+          <wp:inline distT="0" distB="0" distL="0" distR="0" wp14:anchorId="03EA5517" wp14:editId="20522B7F">
+            <wp:extent cx="5940425" cy="3074670"/>
+            <wp:effectExtent l="0" t="0" r="3175" b="0"/>
+            <wp:docPr id="15" name="Рисунок 15"/>
             <wp:cNvGraphicFramePr>
               <a:graphicFrameLocks xmlns:a="http://schemas.openxmlformats.org/drawingml/2006/main" noChangeAspect="1"/>
             </wp:cNvGraphicFramePr>
@@ -5070,7 +5528,7 @@
               <a:graphicData uri="http://schemas.openxmlformats.org/drawingml/2006/picture">
                 <pic:pic xmlns:pic="http://schemas.openxmlformats.org/drawingml/2006/picture">
                   <pic:nvPicPr>
-                    <pic:cNvPr id="0" name="Picture 11"/>
+                    <pic:cNvPr id="0" name="Picture 3"/>
                     <pic:cNvPicPr>
                       <a:picLocks noChangeAspect="1" noChangeArrowheads="1"/>
                     </pic:cNvPicPr>
@@ -5091,7 +5549,7 @@
                   <pic:spPr bwMode="auto">
                     <a:xfrm>
                       <a:off x="0" y="0"/>
-                      <a:ext cx="5940425" cy="2913380"/>
+                      <a:ext cx="5940425" cy="3074670"/>
                     </a:xfrm>
                     <a:prstGeom prst="rect">
                       <a:avLst/>
@@ -5116,43 +5574,25 @@
       <w:r>
         <w:t xml:space="preserve">Рисунок </w:t>
       </w:r>
-      <w:r>
-        <w:fldChar w:fldCharType="begin"/>
-      </w:r>
-      <w:r>
-        <w:instrText xml:space="preserve"> SEQ Рисунок \* ARABIC </w:instrText>
-      </w:r>
-      <w:r>
-        <w:fldChar w:fldCharType="separate"/>
-      </w:r>
-      <w:r>
-        <w:rPr>
-          <w:noProof/>
-        </w:rPr>
-        <w:t>17</w:t>
-      </w:r>
-      <w:r>
-        <w:fldChar w:fldCharType="end"/>
-      </w:r>
-      <w:r>
-        <w:t xml:space="preserve"> - </w:t>
+      <w:fldSimple w:instr=" SEQ Рисунок \* ARABIC ">
+        <w:r>
+          <w:rPr>
+            <w:noProof/>
+          </w:rPr>
+          <w:t>17</w:t>
+        </w:r>
+      </w:fldSimple>
+      <w:r>
+        <w:t xml:space="preserve"> </w:t>
+      </w:r>
+      <w:r>
+        <w:t>—</w:t>
+      </w:r>
+      <w:r>
+        <w:t xml:space="preserve"> </w:t>
       </w:r>
       <w:r>
         <w:t>Физическая модель базы данных</w:t>
-      </w:r>
-    </w:p>
-    <w:p>
-      <w:pPr>
-        <w:widowControl/>
-        <w:spacing w:after="160" w:line="259" w:lineRule="auto"/>
-        <w:rPr>
-          <w:iCs/>
-          <w:sz w:val="28"/>
-          <w:szCs w:val="18"/>
-        </w:rPr>
-      </w:pPr>
-      <w:r>
-        <w:br w:type="page"/>
       </w:r>
     </w:p>
     <w:p>
@@ -5170,6 +5610,7 @@
           <w:szCs w:val="28"/>
         </w:rPr>
       </w:pPr>
+      <w:bookmarkStart w:id="14" w:name="_Toc135254353"/>
       <w:r>
         <w:rPr>
           <w:b/>
@@ -5177,7 +5618,6 @@
           <w:sz w:val="28"/>
           <w:szCs w:val="28"/>
         </w:rPr>
-        <w:lastRenderedPageBreak/>
         <w:t>Реляционная</w:t>
       </w:r>
       <w:r>
@@ -5189,11 +5629,1194 @@
         </w:rPr>
         <w:t xml:space="preserve"> алгебра</w:t>
       </w:r>
+      <w:bookmarkEnd w:id="14"/>
     </w:p>
     <w:p>
       <w:pPr>
         <w:pStyle w:val="a3"/>
       </w:pPr>
+      <w:r>
+        <w:t>Имеются две таблицы (таблицы 1 и 2), над которыми будут произведены следующие операции:</w:t>
+      </w:r>
+    </w:p>
+    <w:p>
+      <w:pPr>
+        <w:pStyle w:val="a3"/>
+        <w:numPr>
+          <w:ilvl w:val="0"/>
+          <w:numId w:val="13"/>
+        </w:numPr>
+        <w:tabs>
+          <w:tab w:val="left" w:pos="1276"/>
+        </w:tabs>
+        <w:ind w:left="0" w:firstLine="709"/>
+      </w:pPr>
+      <w:r>
+        <w:t>Операция</w:t>
+      </w:r>
+      <w:r>
+        <w:t xml:space="preserve"> </w:t>
+      </w:r>
+      <w:r>
+        <w:t>выборки.</w:t>
+      </w:r>
+    </w:p>
+    <w:p>
+      <w:pPr>
+        <w:pStyle w:val="a3"/>
+        <w:numPr>
+          <w:ilvl w:val="0"/>
+          <w:numId w:val="13"/>
+        </w:numPr>
+        <w:tabs>
+          <w:tab w:val="left" w:pos="1276"/>
+        </w:tabs>
+        <w:ind w:left="0" w:firstLine="709"/>
+      </w:pPr>
+      <w:r>
+        <w:t>Операция</w:t>
+      </w:r>
+      <w:r>
+        <w:t xml:space="preserve"> </w:t>
+      </w:r>
+      <w:r>
+        <w:t>проекции.</w:t>
+      </w:r>
+    </w:p>
+    <w:p>
+      <w:pPr>
+        <w:pStyle w:val="a3"/>
+        <w:numPr>
+          <w:ilvl w:val="0"/>
+          <w:numId w:val="13"/>
+        </w:numPr>
+        <w:tabs>
+          <w:tab w:val="left" w:pos="1276"/>
+        </w:tabs>
+        <w:ind w:left="0" w:firstLine="709"/>
+      </w:pPr>
+      <w:r>
+        <w:lastRenderedPageBreak/>
+        <w:t>Естественное</w:t>
+      </w:r>
+      <w:r>
+        <w:t xml:space="preserve"> </w:t>
+      </w:r>
+      <w:r>
+        <w:t>соединение.</w:t>
+      </w:r>
+    </w:p>
+    <w:p>
+      <w:pPr>
+        <w:pStyle w:val="a3"/>
+        <w:numPr>
+          <w:ilvl w:val="0"/>
+          <w:numId w:val="13"/>
+        </w:numPr>
+        <w:tabs>
+          <w:tab w:val="left" w:pos="1276"/>
+        </w:tabs>
+        <w:ind w:left="0" w:firstLine="709"/>
+      </w:pPr>
+      <w:r>
+        <w:t>Соединение</w:t>
+      </w:r>
+      <w:r>
+        <w:t xml:space="preserve"> </w:t>
+      </w:r>
+      <w:r>
+        <w:t>по</w:t>
+      </w:r>
+      <w:r>
+        <w:t xml:space="preserve"> </w:t>
+      </w:r>
+      <w:r>
+        <w:t>условию.</w:t>
+      </w:r>
+    </w:p>
+    <w:p>
+      <w:pPr>
+        <w:pStyle w:val="a3"/>
+        <w:numPr>
+          <w:ilvl w:val="0"/>
+          <w:numId w:val="13"/>
+        </w:numPr>
+        <w:tabs>
+          <w:tab w:val="left" w:pos="1276"/>
+        </w:tabs>
+        <w:ind w:left="0" w:firstLine="709"/>
+      </w:pPr>
+      <w:r>
+        <w:t>Операция</w:t>
+      </w:r>
+      <w:r>
+        <w:t xml:space="preserve"> </w:t>
+      </w:r>
+      <w:r>
+        <w:t>деления</w:t>
+      </w:r>
+      <w:r>
+        <w:t>.</w:t>
+      </w:r>
+    </w:p>
+    <w:p>
+      <w:pPr>
+        <w:pStyle w:val="a6"/>
+        <w:keepNext/>
+        <w:rPr>
+          <w:i/>
+          <w:iCs w:val="0"/>
+        </w:rPr>
+      </w:pPr>
+      <w:r>
+        <w:rPr>
+          <w:i/>
+          <w:iCs w:val="0"/>
+        </w:rPr>
+        <w:t xml:space="preserve">Таблица </w:t>
+      </w:r>
+      <w:r>
+        <w:rPr>
+          <w:i/>
+          <w:iCs w:val="0"/>
+        </w:rPr>
+        <w:fldChar w:fldCharType="begin"/>
+      </w:r>
+      <w:r>
+        <w:rPr>
+          <w:i/>
+          <w:iCs w:val="0"/>
+        </w:rPr>
+        <w:instrText xml:space="preserve"> SEQ Таблица \* ARABIC </w:instrText>
+      </w:r>
+      <w:r>
+        <w:rPr>
+          <w:i/>
+          <w:iCs w:val="0"/>
+        </w:rPr>
+        <w:fldChar w:fldCharType="separate"/>
+      </w:r>
+      <w:r>
+        <w:rPr>
+          <w:i/>
+          <w:iCs w:val="0"/>
+          <w:noProof/>
+        </w:rPr>
+        <w:t>1</w:t>
+      </w:r>
+      <w:r>
+        <w:rPr>
+          <w:i/>
+          <w:iCs w:val="0"/>
+        </w:rPr>
+        <w:fldChar w:fldCharType="end"/>
+      </w:r>
+      <w:r>
+        <w:rPr>
+          <w:i/>
+          <w:iCs w:val="0"/>
+        </w:rPr>
+        <w:t xml:space="preserve"> </w:t>
+      </w:r>
+      <w:r>
+        <w:rPr>
+          <w:i/>
+          <w:iCs w:val="0"/>
+        </w:rPr>
+        <w:t>–</w:t>
+      </w:r>
+      <w:r>
+        <w:rPr>
+          <w:i/>
+          <w:iCs w:val="0"/>
+        </w:rPr>
+        <w:t xml:space="preserve"> </w:t>
+      </w:r>
+      <w:r>
+        <w:rPr>
+          <w:i/>
+          <w:iCs w:val="0"/>
+        </w:rPr>
+        <w:t>Таблица с информацией о с</w:t>
+      </w:r>
+      <w:r>
+        <w:rPr>
+          <w:i/>
+          <w:iCs w:val="0"/>
+        </w:rPr>
+        <w:t>отрудник</w:t>
+      </w:r>
+      <w:r>
+        <w:rPr>
+          <w:i/>
+          <w:iCs w:val="0"/>
+        </w:rPr>
+        <w:t>ах</w:t>
+      </w:r>
+    </w:p>
+    <w:tbl>
+      <w:tblPr>
+        <w:tblW w:w="9634" w:type="dxa"/>
+        <w:tblBorders>
+          <w:top w:val="single" w:sz="4" w:space="0" w:color="auto"/>
+          <w:left w:val="single" w:sz="4" w:space="0" w:color="auto"/>
+          <w:bottom w:val="single" w:sz="4" w:space="0" w:color="auto"/>
+          <w:right w:val="single" w:sz="4" w:space="0" w:color="auto"/>
+          <w:insideH w:val="single" w:sz="4" w:space="0" w:color="auto"/>
+          <w:insideV w:val="single" w:sz="4" w:space="0" w:color="auto"/>
+        </w:tblBorders>
+        <w:tblLook w:val="04A0" w:firstRow="1" w:lastRow="0" w:firstColumn="1" w:lastColumn="0" w:noHBand="0" w:noVBand="1"/>
+      </w:tblPr>
+      <w:tblGrid>
+        <w:gridCol w:w="1838"/>
+        <w:gridCol w:w="1481"/>
+        <w:gridCol w:w="995"/>
+        <w:gridCol w:w="1799"/>
+        <w:gridCol w:w="1820"/>
+        <w:gridCol w:w="1701"/>
+      </w:tblGrid>
+      <w:tr>
+        <w:trPr>
+          <w:trHeight w:val="300"/>
+        </w:trPr>
+        <w:tc>
+          <w:tcPr>
+            <w:tcW w:w="1838" w:type="dxa"/>
+            <w:shd w:val="clear" w:color="auto" w:fill="auto"/>
+            <w:noWrap/>
+            <w:vAlign w:val="bottom"/>
+            <w:hideMark/>
+          </w:tcPr>
+          <w:p>
+            <w:r>
+              <w:t>ID Сотрудника</w:t>
+            </w:r>
+          </w:p>
+        </w:tc>
+        <w:tc>
+          <w:tcPr>
+            <w:tcW w:w="1481" w:type="dxa"/>
+            <w:shd w:val="clear" w:color="auto" w:fill="auto"/>
+            <w:noWrap/>
+            <w:vAlign w:val="bottom"/>
+            <w:hideMark/>
+          </w:tcPr>
+          <w:p>
+            <w:r>
+              <w:t>Фамилия</w:t>
+            </w:r>
+          </w:p>
+        </w:tc>
+        <w:tc>
+          <w:tcPr>
+            <w:tcW w:w="995" w:type="dxa"/>
+            <w:shd w:val="clear" w:color="auto" w:fill="auto"/>
+            <w:noWrap/>
+            <w:vAlign w:val="bottom"/>
+            <w:hideMark/>
+          </w:tcPr>
+          <w:p>
+            <w:r>
+              <w:t>Имя</w:t>
+            </w:r>
+          </w:p>
+        </w:tc>
+        <w:tc>
+          <w:tcPr>
+            <w:tcW w:w="1799" w:type="dxa"/>
+            <w:shd w:val="clear" w:color="auto" w:fill="auto"/>
+            <w:noWrap/>
+            <w:vAlign w:val="bottom"/>
+            <w:hideMark/>
+          </w:tcPr>
+          <w:p>
+            <w:r>
+              <w:t>Отчество</w:t>
+            </w:r>
+          </w:p>
+        </w:tc>
+        <w:tc>
+          <w:tcPr>
+            <w:tcW w:w="1820" w:type="dxa"/>
+            <w:shd w:val="clear" w:color="auto" w:fill="auto"/>
+            <w:noWrap/>
+            <w:vAlign w:val="bottom"/>
+            <w:hideMark/>
+          </w:tcPr>
+          <w:p>
+            <w:r>
+              <w:t>Дата рождения</w:t>
+            </w:r>
+          </w:p>
+        </w:tc>
+        <w:tc>
+          <w:tcPr>
+            <w:tcW w:w="1701" w:type="dxa"/>
+            <w:shd w:val="clear" w:color="auto" w:fill="auto"/>
+            <w:noWrap/>
+            <w:vAlign w:val="bottom"/>
+            <w:hideMark/>
+          </w:tcPr>
+          <w:p>
+            <w:r>
+              <w:t>ID Должности</w:t>
+            </w:r>
+          </w:p>
+        </w:tc>
+      </w:tr>
+      <w:tr>
+        <w:trPr>
+          <w:trHeight w:val="300"/>
+        </w:trPr>
+        <w:tc>
+          <w:tcPr>
+            <w:tcW w:w="1838" w:type="dxa"/>
+            <w:shd w:val="clear" w:color="auto" w:fill="auto"/>
+            <w:noWrap/>
+            <w:vAlign w:val="bottom"/>
+            <w:hideMark/>
+          </w:tcPr>
+          <w:p>
+            <w:r>
+              <w:t>1</w:t>
+            </w:r>
+          </w:p>
+        </w:tc>
+        <w:tc>
+          <w:tcPr>
+            <w:tcW w:w="1481" w:type="dxa"/>
+            <w:shd w:val="clear" w:color="auto" w:fill="auto"/>
+            <w:noWrap/>
+            <w:vAlign w:val="bottom"/>
+            <w:hideMark/>
+          </w:tcPr>
+          <w:p>
+            <w:r>
+              <w:t>Семянников</w:t>
+            </w:r>
+          </w:p>
+        </w:tc>
+        <w:tc>
+          <w:tcPr>
+            <w:tcW w:w="995" w:type="dxa"/>
+            <w:shd w:val="clear" w:color="auto" w:fill="auto"/>
+            <w:noWrap/>
+            <w:vAlign w:val="bottom"/>
+            <w:hideMark/>
+          </w:tcPr>
+          <w:p>
+            <w:r>
+              <w:t>Никита</w:t>
+            </w:r>
+          </w:p>
+        </w:tc>
+        <w:tc>
+          <w:tcPr>
+            <w:tcW w:w="1799" w:type="dxa"/>
+            <w:shd w:val="clear" w:color="auto" w:fill="auto"/>
+            <w:noWrap/>
+            <w:vAlign w:val="bottom"/>
+            <w:hideMark/>
+          </w:tcPr>
+          <w:p>
+            <w:r>
+              <w:t>Срегеевич</w:t>
+            </w:r>
+          </w:p>
+        </w:tc>
+        <w:tc>
+          <w:tcPr>
+            <w:tcW w:w="1820" w:type="dxa"/>
+            <w:shd w:val="clear" w:color="auto" w:fill="auto"/>
+            <w:noWrap/>
+            <w:vAlign w:val="bottom"/>
+            <w:hideMark/>
+          </w:tcPr>
+          <w:p>
+            <w:r>
+              <w:t>22.10.2001</w:t>
+            </w:r>
+          </w:p>
+        </w:tc>
+        <w:tc>
+          <w:tcPr>
+            <w:tcW w:w="1701" w:type="dxa"/>
+            <w:shd w:val="clear" w:color="auto" w:fill="auto"/>
+            <w:noWrap/>
+            <w:vAlign w:val="bottom"/>
+            <w:hideMark/>
+          </w:tcPr>
+          <w:p>
+            <w:r>
+              <w:t>1</w:t>
+            </w:r>
+          </w:p>
+        </w:tc>
+      </w:tr>
+      <w:tr>
+        <w:trPr>
+          <w:trHeight w:val="300"/>
+        </w:trPr>
+        <w:tc>
+          <w:tcPr>
+            <w:tcW w:w="1838" w:type="dxa"/>
+            <w:shd w:val="clear" w:color="auto" w:fill="auto"/>
+            <w:noWrap/>
+            <w:vAlign w:val="bottom"/>
+            <w:hideMark/>
+          </w:tcPr>
+          <w:p>
+            <w:r>
+              <w:t>2</w:t>
+            </w:r>
+          </w:p>
+        </w:tc>
+        <w:tc>
+          <w:tcPr>
+            <w:tcW w:w="1481" w:type="dxa"/>
+            <w:shd w:val="clear" w:color="auto" w:fill="auto"/>
+            <w:noWrap/>
+            <w:vAlign w:val="bottom"/>
+            <w:hideMark/>
+          </w:tcPr>
+          <w:p>
+            <w:r>
+              <w:t>Антонов</w:t>
+            </w:r>
+          </w:p>
+        </w:tc>
+        <w:tc>
+          <w:tcPr>
+            <w:tcW w:w="995" w:type="dxa"/>
+            <w:shd w:val="clear" w:color="auto" w:fill="auto"/>
+            <w:noWrap/>
+            <w:vAlign w:val="bottom"/>
+            <w:hideMark/>
+          </w:tcPr>
+          <w:p>
+            <w:r>
+              <w:t>Илья</w:t>
+            </w:r>
+          </w:p>
+        </w:tc>
+        <w:tc>
+          <w:tcPr>
+            <w:tcW w:w="1799" w:type="dxa"/>
+            <w:shd w:val="clear" w:color="auto" w:fill="auto"/>
+            <w:noWrap/>
+            <w:vAlign w:val="bottom"/>
+            <w:hideMark/>
+          </w:tcPr>
+          <w:p>
+            <w:r>
+              <w:t>Николаевич</w:t>
+            </w:r>
+          </w:p>
+        </w:tc>
+        <w:tc>
+          <w:tcPr>
+            <w:tcW w:w="1820" w:type="dxa"/>
+            <w:shd w:val="clear" w:color="auto" w:fill="auto"/>
+            <w:noWrap/>
+            <w:vAlign w:val="bottom"/>
+            <w:hideMark/>
+          </w:tcPr>
+          <w:p>
+            <w:r>
+              <w:t>20.07.2001</w:t>
+            </w:r>
+          </w:p>
+        </w:tc>
+        <w:tc>
+          <w:tcPr>
+            <w:tcW w:w="1701" w:type="dxa"/>
+            <w:shd w:val="clear" w:color="auto" w:fill="auto"/>
+            <w:noWrap/>
+            <w:vAlign w:val="bottom"/>
+            <w:hideMark/>
+          </w:tcPr>
+          <w:p>
+            <w:r>
+              <w:t>3</w:t>
+            </w:r>
+          </w:p>
+        </w:tc>
+      </w:tr>
+      <w:tr>
+        <w:trPr>
+          <w:trHeight w:val="300"/>
+        </w:trPr>
+        <w:tc>
+          <w:tcPr>
+            <w:tcW w:w="1838" w:type="dxa"/>
+            <w:shd w:val="clear" w:color="auto" w:fill="auto"/>
+            <w:noWrap/>
+            <w:vAlign w:val="bottom"/>
+            <w:hideMark/>
+          </w:tcPr>
+          <w:p>
+            <w:r>
+              <w:t>3</w:t>
+            </w:r>
+          </w:p>
+        </w:tc>
+        <w:tc>
+          <w:tcPr>
+            <w:tcW w:w="1481" w:type="dxa"/>
+            <w:shd w:val="clear" w:color="auto" w:fill="auto"/>
+            <w:noWrap/>
+            <w:vAlign w:val="bottom"/>
+            <w:hideMark/>
+          </w:tcPr>
+          <w:p>
+            <w:r>
+              <w:t>Гусев</w:t>
+            </w:r>
+          </w:p>
+        </w:tc>
+        <w:tc>
+          <w:tcPr>
+            <w:tcW w:w="995" w:type="dxa"/>
+            <w:shd w:val="clear" w:color="auto" w:fill="auto"/>
+            <w:noWrap/>
+            <w:vAlign w:val="bottom"/>
+            <w:hideMark/>
+          </w:tcPr>
+          <w:p>
+            <w:r>
+              <w:t>Андрей</w:t>
+            </w:r>
+          </w:p>
+        </w:tc>
+        <w:tc>
+          <w:tcPr>
+            <w:tcW w:w="1799" w:type="dxa"/>
+            <w:shd w:val="clear" w:color="auto" w:fill="auto"/>
+            <w:noWrap/>
+            <w:vAlign w:val="bottom"/>
+            <w:hideMark/>
+          </w:tcPr>
+          <w:p>
+            <w:r>
+              <w:t>Игнатьевич</w:t>
+            </w:r>
+          </w:p>
+        </w:tc>
+        <w:tc>
+          <w:tcPr>
+            <w:tcW w:w="1820" w:type="dxa"/>
+            <w:shd w:val="clear" w:color="auto" w:fill="auto"/>
+            <w:noWrap/>
+            <w:vAlign w:val="bottom"/>
+            <w:hideMark/>
+          </w:tcPr>
+          <w:p>
+            <w:r>
+              <w:t>13.03.2002</w:t>
+            </w:r>
+          </w:p>
+        </w:tc>
+        <w:tc>
+          <w:tcPr>
+            <w:tcW w:w="1701" w:type="dxa"/>
+            <w:shd w:val="clear" w:color="auto" w:fill="auto"/>
+            <w:noWrap/>
+            <w:vAlign w:val="bottom"/>
+            <w:hideMark/>
+          </w:tcPr>
+          <w:p>
+            <w:r>
+              <w:t>2</w:t>
+            </w:r>
+          </w:p>
+        </w:tc>
+      </w:tr>
+      <w:tr>
+        <w:trPr>
+          <w:trHeight w:val="300"/>
+        </w:trPr>
+        <w:tc>
+          <w:tcPr>
+            <w:tcW w:w="1838" w:type="dxa"/>
+            <w:shd w:val="clear" w:color="auto" w:fill="auto"/>
+            <w:noWrap/>
+            <w:vAlign w:val="bottom"/>
+            <w:hideMark/>
+          </w:tcPr>
+          <w:p>
+            <w:r>
+              <w:t>4</w:t>
+            </w:r>
+          </w:p>
+        </w:tc>
+        <w:tc>
+          <w:tcPr>
+            <w:tcW w:w="1481" w:type="dxa"/>
+            <w:shd w:val="clear" w:color="auto" w:fill="auto"/>
+            <w:noWrap/>
+            <w:vAlign w:val="bottom"/>
+            <w:hideMark/>
+          </w:tcPr>
+          <w:p>
+            <w:r>
+              <w:t>Резнов</w:t>
+            </w:r>
+          </w:p>
+        </w:tc>
+        <w:tc>
+          <w:tcPr>
+            <w:tcW w:w="995" w:type="dxa"/>
+            <w:shd w:val="clear" w:color="auto" w:fill="auto"/>
+            <w:noWrap/>
+            <w:vAlign w:val="bottom"/>
+            <w:hideMark/>
+          </w:tcPr>
+          <w:p>
+            <w:r>
+              <w:t>Виктор</w:t>
+            </w:r>
+          </w:p>
+        </w:tc>
+        <w:tc>
+          <w:tcPr>
+            <w:tcW w:w="1799" w:type="dxa"/>
+            <w:shd w:val="clear" w:color="auto" w:fill="auto"/>
+            <w:noWrap/>
+            <w:vAlign w:val="bottom"/>
+            <w:hideMark/>
+          </w:tcPr>
+          <w:p>
+            <w:r>
+              <w:t>Александрович</w:t>
+            </w:r>
+          </w:p>
+        </w:tc>
+        <w:tc>
+          <w:tcPr>
+            <w:tcW w:w="1820" w:type="dxa"/>
+            <w:shd w:val="clear" w:color="auto" w:fill="auto"/>
+            <w:noWrap/>
+            <w:vAlign w:val="bottom"/>
+            <w:hideMark/>
+          </w:tcPr>
+          <w:p>
+            <w:r>
+              <w:t>20.04.1913</w:t>
+            </w:r>
+          </w:p>
+        </w:tc>
+        <w:tc>
+          <w:tcPr>
+            <w:tcW w:w="1701" w:type="dxa"/>
+            <w:shd w:val="clear" w:color="auto" w:fill="auto"/>
+            <w:noWrap/>
+            <w:vAlign w:val="bottom"/>
+            <w:hideMark/>
+          </w:tcPr>
+          <w:p>
+            <w:r>
+              <w:t>2</w:t>
+            </w:r>
+          </w:p>
+        </w:tc>
+      </w:tr>
+    </w:tbl>
+    <w:p>
+      <w:pPr>
+        <w:pStyle w:val="a3"/>
+        <w:rPr>
+          <w:lang w:val="en-US"/>
+        </w:rPr>
+      </w:pPr>
+    </w:p>
+    <w:p>
+      <w:pPr>
+        <w:pStyle w:val="a6"/>
+        <w:keepNext/>
+        <w:rPr>
+          <w:i/>
+          <w:iCs w:val="0"/>
+        </w:rPr>
+      </w:pPr>
+      <w:r>
+        <w:rPr>
+          <w:i/>
+          <w:iCs w:val="0"/>
+        </w:rPr>
+        <w:t xml:space="preserve">Таблица </w:t>
+      </w:r>
+      <w:r>
+        <w:rPr>
+          <w:i/>
+          <w:iCs w:val="0"/>
+        </w:rPr>
+        <w:fldChar w:fldCharType="begin"/>
+      </w:r>
+      <w:r>
+        <w:rPr>
+          <w:i/>
+          <w:iCs w:val="0"/>
+        </w:rPr>
+        <w:instrText xml:space="preserve"> SEQ Таблица \* ARABIC </w:instrText>
+      </w:r>
+      <w:r>
+        <w:rPr>
+          <w:i/>
+          <w:iCs w:val="0"/>
+        </w:rPr>
+        <w:fldChar w:fldCharType="separate"/>
+      </w:r>
+      <w:r>
+        <w:rPr>
+          <w:i/>
+          <w:iCs w:val="0"/>
+          <w:noProof/>
+        </w:rPr>
+        <w:t>2</w:t>
+      </w:r>
+      <w:r>
+        <w:rPr>
+          <w:i/>
+          <w:iCs w:val="0"/>
+        </w:rPr>
+        <w:fldChar w:fldCharType="end"/>
+      </w:r>
+      <w:r>
+        <w:rPr>
+          <w:i/>
+          <w:iCs w:val="0"/>
+        </w:rPr>
+        <w:t xml:space="preserve"> </w:t>
+      </w:r>
+      <w:r>
+        <w:rPr>
+          <w:i/>
+          <w:iCs w:val="0"/>
+        </w:rPr>
+        <w:t>—</w:t>
+      </w:r>
+      <w:r>
+        <w:rPr>
+          <w:i/>
+          <w:iCs w:val="0"/>
+        </w:rPr>
+        <w:t xml:space="preserve"> Таблица с информацией о должностях</w:t>
+      </w:r>
+    </w:p>
+    <w:tbl>
+      <w:tblPr>
+        <w:tblW w:w="4540" w:type="dxa"/>
+        <w:tblLook w:val="04A0" w:firstRow="1" w:lastRow="0" w:firstColumn="1" w:lastColumn="0" w:noHBand="0" w:noVBand="1"/>
+      </w:tblPr>
+      <w:tblGrid>
+        <w:gridCol w:w="1696"/>
+        <w:gridCol w:w="1715"/>
+        <w:gridCol w:w="1129"/>
+      </w:tblGrid>
+      <w:tr>
+        <w:trPr>
+          <w:trHeight w:val="300"/>
+        </w:trPr>
+        <w:tc>
+          <w:tcPr>
+            <w:tcW w:w="1696" w:type="dxa"/>
+            <w:tcBorders>
+              <w:top w:val="single" w:sz="4" w:space="0" w:color="auto"/>
+              <w:left w:val="single" w:sz="4" w:space="0" w:color="auto"/>
+              <w:bottom w:val="single" w:sz="4" w:space="0" w:color="auto"/>
+              <w:right w:val="single" w:sz="4" w:space="0" w:color="auto"/>
+            </w:tcBorders>
+            <w:shd w:val="clear" w:color="auto" w:fill="auto"/>
+            <w:noWrap/>
+            <w:vAlign w:val="bottom"/>
+            <w:hideMark/>
+          </w:tcPr>
+          <w:p>
+            <w:r>
+              <w:t>ID Должности</w:t>
+            </w:r>
+          </w:p>
+        </w:tc>
+        <w:tc>
+          <w:tcPr>
+            <w:tcW w:w="1715" w:type="dxa"/>
+            <w:tcBorders>
+              <w:top w:val="single" w:sz="4" w:space="0" w:color="auto"/>
+              <w:left w:val="nil"/>
+              <w:bottom w:val="single" w:sz="4" w:space="0" w:color="auto"/>
+              <w:right w:val="single" w:sz="4" w:space="0" w:color="auto"/>
+            </w:tcBorders>
+            <w:shd w:val="clear" w:color="auto" w:fill="auto"/>
+            <w:noWrap/>
+            <w:vAlign w:val="bottom"/>
+            <w:hideMark/>
+          </w:tcPr>
+          <w:p>
+            <w:r>
+              <w:t>Наименование</w:t>
+            </w:r>
+          </w:p>
+        </w:tc>
+        <w:tc>
+          <w:tcPr>
+            <w:tcW w:w="1129" w:type="dxa"/>
+            <w:tcBorders>
+              <w:top w:val="single" w:sz="4" w:space="0" w:color="auto"/>
+              <w:left w:val="nil"/>
+              <w:bottom w:val="single" w:sz="4" w:space="0" w:color="auto"/>
+              <w:right w:val="single" w:sz="4" w:space="0" w:color="auto"/>
+            </w:tcBorders>
+            <w:shd w:val="clear" w:color="auto" w:fill="auto"/>
+            <w:noWrap/>
+            <w:vAlign w:val="bottom"/>
+            <w:hideMark/>
+          </w:tcPr>
+          <w:p>
+            <w:r>
+              <w:t>Зарплата</w:t>
+            </w:r>
+          </w:p>
+        </w:tc>
+      </w:tr>
+      <w:tr>
+        <w:trPr>
+          <w:trHeight w:val="300"/>
+        </w:trPr>
+        <w:tc>
+          <w:tcPr>
+            <w:tcW w:w="1696" w:type="dxa"/>
+            <w:tcBorders>
+              <w:top w:val="nil"/>
+              <w:left w:val="single" w:sz="4" w:space="0" w:color="auto"/>
+              <w:bottom w:val="single" w:sz="4" w:space="0" w:color="auto"/>
+              <w:right w:val="single" w:sz="4" w:space="0" w:color="auto"/>
+            </w:tcBorders>
+            <w:shd w:val="clear" w:color="auto" w:fill="auto"/>
+            <w:noWrap/>
+            <w:vAlign w:val="bottom"/>
+            <w:hideMark/>
+          </w:tcPr>
+          <w:p>
+            <w:r>
+              <w:t>1</w:t>
+            </w:r>
+          </w:p>
+        </w:tc>
+        <w:tc>
+          <w:tcPr>
+            <w:tcW w:w="1715" w:type="dxa"/>
+            <w:tcBorders>
+              <w:top w:val="nil"/>
+              <w:left w:val="nil"/>
+              <w:bottom w:val="single" w:sz="4" w:space="0" w:color="auto"/>
+              <w:right w:val="single" w:sz="4" w:space="0" w:color="auto"/>
+            </w:tcBorders>
+            <w:shd w:val="clear" w:color="auto" w:fill="auto"/>
+            <w:noWrap/>
+            <w:vAlign w:val="bottom"/>
+            <w:hideMark/>
+          </w:tcPr>
+          <w:p>
+            <w:r>
+              <w:t>Админ</w:t>
+            </w:r>
+          </w:p>
+        </w:tc>
+        <w:tc>
+          <w:tcPr>
+            <w:tcW w:w="1129" w:type="dxa"/>
+            <w:tcBorders>
+              <w:top w:val="nil"/>
+              <w:left w:val="nil"/>
+              <w:bottom w:val="single" w:sz="4" w:space="0" w:color="auto"/>
+              <w:right w:val="single" w:sz="4" w:space="0" w:color="auto"/>
+            </w:tcBorders>
+            <w:shd w:val="clear" w:color="auto" w:fill="auto"/>
+            <w:noWrap/>
+            <w:vAlign w:val="bottom"/>
+            <w:hideMark/>
+          </w:tcPr>
+          <w:p>
+            <w:r>
+              <w:t>130000</w:t>
+            </w:r>
+          </w:p>
+        </w:tc>
+      </w:tr>
+      <w:tr>
+        <w:trPr>
+          <w:trHeight w:val="300"/>
+        </w:trPr>
+        <w:tc>
+          <w:tcPr>
+            <w:tcW w:w="1696" w:type="dxa"/>
+            <w:tcBorders>
+              <w:top w:val="nil"/>
+              <w:left w:val="single" w:sz="4" w:space="0" w:color="auto"/>
+              <w:bottom w:val="single" w:sz="4" w:space="0" w:color="auto"/>
+              <w:right w:val="single" w:sz="4" w:space="0" w:color="auto"/>
+            </w:tcBorders>
+            <w:shd w:val="clear" w:color="auto" w:fill="auto"/>
+            <w:noWrap/>
+            <w:vAlign w:val="bottom"/>
+            <w:hideMark/>
+          </w:tcPr>
+          <w:p>
+            <w:r>
+              <w:t>2</w:t>
+            </w:r>
+          </w:p>
+        </w:tc>
+        <w:tc>
+          <w:tcPr>
+            <w:tcW w:w="1715" w:type="dxa"/>
+            <w:tcBorders>
+              <w:top w:val="nil"/>
+              <w:left w:val="nil"/>
+              <w:bottom w:val="single" w:sz="4" w:space="0" w:color="auto"/>
+              <w:right w:val="single" w:sz="4" w:space="0" w:color="auto"/>
+            </w:tcBorders>
+            <w:shd w:val="clear" w:color="auto" w:fill="auto"/>
+            <w:noWrap/>
+            <w:vAlign w:val="bottom"/>
+            <w:hideMark/>
+          </w:tcPr>
+          <w:p>
+            <w:r>
+              <w:t>Оценщик</w:t>
+            </w:r>
+          </w:p>
+        </w:tc>
+        <w:tc>
+          <w:tcPr>
+            <w:tcW w:w="1129" w:type="dxa"/>
+            <w:tcBorders>
+              <w:top w:val="nil"/>
+              <w:left w:val="nil"/>
+              <w:bottom w:val="single" w:sz="4" w:space="0" w:color="auto"/>
+              <w:right w:val="single" w:sz="4" w:space="0" w:color="auto"/>
+            </w:tcBorders>
+            <w:shd w:val="clear" w:color="auto" w:fill="auto"/>
+            <w:noWrap/>
+            <w:vAlign w:val="bottom"/>
+            <w:hideMark/>
+          </w:tcPr>
+          <w:p>
+            <w:r>
+              <w:t>70000</w:t>
+            </w:r>
+          </w:p>
+        </w:tc>
+      </w:tr>
+      <w:tr>
+        <w:trPr>
+          <w:trHeight w:val="300"/>
+        </w:trPr>
+        <w:tc>
+          <w:tcPr>
+            <w:tcW w:w="1696" w:type="dxa"/>
+            <w:tcBorders>
+              <w:top w:val="nil"/>
+              <w:left w:val="single" w:sz="4" w:space="0" w:color="auto"/>
+              <w:bottom w:val="single" w:sz="4" w:space="0" w:color="auto"/>
+              <w:right w:val="single" w:sz="4" w:space="0" w:color="auto"/>
+            </w:tcBorders>
+            <w:shd w:val="clear" w:color="auto" w:fill="auto"/>
+            <w:noWrap/>
+            <w:vAlign w:val="bottom"/>
+            <w:hideMark/>
+          </w:tcPr>
+          <w:p>
+            <w:r>
+              <w:t>3</w:t>
+            </w:r>
+          </w:p>
+        </w:tc>
+        <w:tc>
+          <w:tcPr>
+            <w:tcW w:w="1715" w:type="dxa"/>
+            <w:tcBorders>
+              <w:top w:val="nil"/>
+              <w:left w:val="nil"/>
+              <w:bottom w:val="single" w:sz="4" w:space="0" w:color="auto"/>
+              <w:right w:val="single" w:sz="4" w:space="0" w:color="auto"/>
+            </w:tcBorders>
+            <w:shd w:val="clear" w:color="auto" w:fill="auto"/>
+            <w:noWrap/>
+            <w:vAlign w:val="bottom"/>
+            <w:hideMark/>
+          </w:tcPr>
+          <w:p>
+            <w:r>
+              <w:t>Проверяющий</w:t>
+            </w:r>
+          </w:p>
+        </w:tc>
+        <w:tc>
+          <w:tcPr>
+            <w:tcW w:w="1129" w:type="dxa"/>
+            <w:tcBorders>
+              <w:top w:val="nil"/>
+              <w:left w:val="nil"/>
+              <w:bottom w:val="single" w:sz="4" w:space="0" w:color="auto"/>
+              <w:right w:val="single" w:sz="4" w:space="0" w:color="auto"/>
+            </w:tcBorders>
+            <w:shd w:val="clear" w:color="auto" w:fill="auto"/>
+            <w:noWrap/>
+            <w:vAlign w:val="bottom"/>
+            <w:hideMark/>
+          </w:tcPr>
+          <w:p>
+            <w:r>
+              <w:t>65000</w:t>
+            </w:r>
+          </w:p>
+        </w:tc>
+      </w:tr>
+    </w:tbl>
+    <w:p>
+      <w:pPr>
+        <w:pStyle w:val="2"/>
+        <w:numPr>
+          <w:ilvl w:val="1"/>
+          <w:numId w:val="1"/>
+        </w:numPr>
+        <w:ind w:left="0" w:firstLine="709"/>
+      </w:pPr>
+      <w:bookmarkStart w:id="15" w:name="_Toc135254354"/>
+      <w:r>
+        <w:t>Операция</w:t>
+      </w:r>
+      <w:r>
+        <w:t xml:space="preserve"> </w:t>
+      </w:r>
+      <w:r>
+        <w:t>выборки</w:t>
+      </w:r>
+      <w:r>
+        <w:rPr>
+          <w:lang w:val="en-US"/>
+        </w:rPr>
+        <w:t>.</w:t>
+      </w:r>
+      <w:bookmarkEnd w:id="15"/>
+    </w:p>
+    <w:p>
+      <w:pPr>
+        <w:pStyle w:val="2"/>
+        <w:numPr>
+          <w:ilvl w:val="1"/>
+          <w:numId w:val="1"/>
+        </w:numPr>
+        <w:ind w:left="0" w:firstLine="709"/>
+      </w:pPr>
+      <w:bookmarkStart w:id="16" w:name="_Toc135254355"/>
+      <w:r>
+        <w:t>Операция</w:t>
+      </w:r>
+      <w:r>
+        <w:t xml:space="preserve"> </w:t>
+      </w:r>
+      <w:r>
+        <w:t>проекции</w:t>
+      </w:r>
+      <w:r>
+        <w:rPr>
+          <w:lang w:val="en-US"/>
+        </w:rPr>
+        <w:t>.</w:t>
+      </w:r>
+      <w:bookmarkEnd w:id="16"/>
+    </w:p>
+    <w:p>
+      <w:pPr>
+        <w:pStyle w:val="2"/>
+        <w:numPr>
+          <w:ilvl w:val="1"/>
+          <w:numId w:val="1"/>
+        </w:numPr>
+        <w:ind w:left="0" w:firstLine="709"/>
+      </w:pPr>
+      <w:bookmarkStart w:id="17" w:name="_Toc135254356"/>
+      <w:r>
+        <w:t>Естественное</w:t>
+      </w:r>
+      <w:r>
+        <w:t xml:space="preserve"> </w:t>
+      </w:r>
+      <w:r>
+        <w:t>соединение</w:t>
+      </w:r>
+      <w:r>
+        <w:rPr>
+          <w:lang w:val="en-US"/>
+        </w:rPr>
+        <w:t>.</w:t>
+      </w:r>
+      <w:bookmarkEnd w:id="17"/>
+    </w:p>
+    <w:p>
+      <w:pPr>
+        <w:pStyle w:val="2"/>
+        <w:numPr>
+          <w:ilvl w:val="1"/>
+          <w:numId w:val="1"/>
+        </w:numPr>
+        <w:ind w:left="0" w:firstLine="709"/>
+      </w:pPr>
+      <w:bookmarkStart w:id="18" w:name="_Toc135254357"/>
+      <w:r>
+        <w:t>Соединение</w:t>
+      </w:r>
+      <w:r>
+        <w:rPr>
+          <w:lang w:val="en-US"/>
+        </w:rPr>
+        <w:t xml:space="preserve"> </w:t>
+      </w:r>
+      <w:r>
+        <w:t>по</w:t>
+      </w:r>
+      <w:r>
+        <w:rPr>
+          <w:lang w:val="en-US"/>
+        </w:rPr>
+        <w:t xml:space="preserve"> </w:t>
+      </w:r>
+      <w:r>
+        <w:t>условию</w:t>
+      </w:r>
+      <w:r>
+        <w:rPr>
+          <w:lang w:val="en-US"/>
+        </w:rPr>
+        <w:t>.</w:t>
+      </w:r>
+      <w:bookmarkEnd w:id="18"/>
+    </w:p>
+    <w:p>
+      <w:pPr>
+        <w:pStyle w:val="2"/>
+        <w:numPr>
+          <w:ilvl w:val="1"/>
+          <w:numId w:val="1"/>
+        </w:numPr>
+        <w:ind w:left="0" w:firstLine="709"/>
+      </w:pPr>
+      <w:bookmarkStart w:id="19" w:name="_Toc135254358"/>
+      <w:r>
+        <w:t>Операция</w:t>
+      </w:r>
+      <w:r>
+        <w:rPr>
+          <w:lang w:val="en-US"/>
+        </w:rPr>
+        <w:t xml:space="preserve"> </w:t>
+      </w:r>
+      <w:r>
+        <w:t>деления.</w:t>
+      </w:r>
+      <w:bookmarkEnd w:id="19"/>
     </w:p>
     <w:sectPr>
       <w:pgSz w:w="11906" w:h="16838"/>
@@ -5858,6 +7481,119 @@
     </w:lvl>
   </w:abstractNum>
   <w:abstractNum w:abstractNumId="6" w15:restartNumberingAfterBreak="0">
+    <w:nsid w:val="525552F3"/>
+    <w:multiLevelType w:val="hybridMultilevel"/>
+    <w:tmpl w:val="E29E8906"/>
+    <w:lvl w:ilvl="0" w:tplc="04190001">
+      <w:start w:val="1"/>
+      <w:numFmt w:val="bullet"/>
+      <w:lvlText w:val=""/>
+      <w:lvlJc w:val="left"/>
+      <w:pPr>
+        <w:ind w:left="1429" w:hanging="360"/>
+      </w:pPr>
+      <w:rPr>
+        <w:rFonts w:ascii="Symbol" w:hAnsi="Symbol" w:hint="default"/>
+      </w:rPr>
+    </w:lvl>
+    <w:lvl w:ilvl="1" w:tplc="04190003" w:tentative="1">
+      <w:start w:val="1"/>
+      <w:numFmt w:val="bullet"/>
+      <w:lvlText w:val="o"/>
+      <w:lvlJc w:val="left"/>
+      <w:pPr>
+        <w:ind w:left="2149" w:hanging="360"/>
+      </w:pPr>
+      <w:rPr>
+        <w:rFonts w:ascii="Courier New" w:hAnsi="Courier New" w:cs="Courier New" w:hint="default"/>
+      </w:rPr>
+    </w:lvl>
+    <w:lvl w:ilvl="2" w:tplc="04190005" w:tentative="1">
+      <w:start w:val="1"/>
+      <w:numFmt w:val="bullet"/>
+      <w:lvlText w:val=""/>
+      <w:lvlJc w:val="left"/>
+      <w:pPr>
+        <w:ind w:left="2869" w:hanging="360"/>
+      </w:pPr>
+      <w:rPr>
+        <w:rFonts w:ascii="Wingdings" w:hAnsi="Wingdings" w:hint="default"/>
+      </w:rPr>
+    </w:lvl>
+    <w:lvl w:ilvl="3" w:tplc="04190001" w:tentative="1">
+      <w:start w:val="1"/>
+      <w:numFmt w:val="bullet"/>
+      <w:lvlText w:val=""/>
+      <w:lvlJc w:val="left"/>
+      <w:pPr>
+        <w:ind w:left="3589" w:hanging="360"/>
+      </w:pPr>
+      <w:rPr>
+        <w:rFonts w:ascii="Symbol" w:hAnsi="Symbol" w:hint="default"/>
+      </w:rPr>
+    </w:lvl>
+    <w:lvl w:ilvl="4" w:tplc="04190003" w:tentative="1">
+      <w:start w:val="1"/>
+      <w:numFmt w:val="bullet"/>
+      <w:lvlText w:val="o"/>
+      <w:lvlJc w:val="left"/>
+      <w:pPr>
+        <w:ind w:left="4309" w:hanging="360"/>
+      </w:pPr>
+      <w:rPr>
+        <w:rFonts w:ascii="Courier New" w:hAnsi="Courier New" w:cs="Courier New" w:hint="default"/>
+      </w:rPr>
+    </w:lvl>
+    <w:lvl w:ilvl="5" w:tplc="04190005" w:tentative="1">
+      <w:start w:val="1"/>
+      <w:numFmt w:val="bullet"/>
+      <w:lvlText w:val=""/>
+      <w:lvlJc w:val="left"/>
+      <w:pPr>
+        <w:ind w:left="5029" w:hanging="360"/>
+      </w:pPr>
+      <w:rPr>
+        <w:rFonts w:ascii="Wingdings" w:hAnsi="Wingdings" w:hint="default"/>
+      </w:rPr>
+    </w:lvl>
+    <w:lvl w:ilvl="6" w:tplc="04190001" w:tentative="1">
+      <w:start w:val="1"/>
+      <w:numFmt w:val="bullet"/>
+      <w:lvlText w:val=""/>
+      <w:lvlJc w:val="left"/>
+      <w:pPr>
+        <w:ind w:left="5749" w:hanging="360"/>
+      </w:pPr>
+      <w:rPr>
+        <w:rFonts w:ascii="Symbol" w:hAnsi="Symbol" w:hint="default"/>
+      </w:rPr>
+    </w:lvl>
+    <w:lvl w:ilvl="7" w:tplc="04190003" w:tentative="1">
+      <w:start w:val="1"/>
+      <w:numFmt w:val="bullet"/>
+      <w:lvlText w:val="o"/>
+      <w:lvlJc w:val="left"/>
+      <w:pPr>
+        <w:ind w:left="6469" w:hanging="360"/>
+      </w:pPr>
+      <w:rPr>
+        <w:rFonts w:ascii="Courier New" w:hAnsi="Courier New" w:cs="Courier New" w:hint="default"/>
+      </w:rPr>
+    </w:lvl>
+    <w:lvl w:ilvl="8" w:tplc="04190005" w:tentative="1">
+      <w:start w:val="1"/>
+      <w:numFmt w:val="bullet"/>
+      <w:lvlText w:val=""/>
+      <w:lvlJc w:val="left"/>
+      <w:pPr>
+        <w:ind w:left="7189" w:hanging="360"/>
+      </w:pPr>
+      <w:rPr>
+        <w:rFonts w:ascii="Wingdings" w:hAnsi="Wingdings" w:hint="default"/>
+      </w:rPr>
+    </w:lvl>
+  </w:abstractNum>
+  <w:abstractNum w:abstractNumId="7" w15:restartNumberingAfterBreak="0">
     <w:nsid w:val="63143F2E"/>
     <w:multiLevelType w:val="multilevel"/>
     <w:tmpl w:val="0419001F"/>
@@ -5943,7 +7679,7 @@
       </w:pPr>
     </w:lvl>
   </w:abstractNum>
-  <w:abstractNum w:abstractNumId="7" w15:restartNumberingAfterBreak="0">
+  <w:abstractNum w:abstractNumId="8" w15:restartNumberingAfterBreak="0">
     <w:nsid w:val="645B30F5"/>
     <w:multiLevelType w:val="hybridMultilevel"/>
     <w:tmpl w:val="A4DC13CE"/>
@@ -6056,7 +7792,7 @@
       </w:rPr>
     </w:lvl>
   </w:abstractNum>
-  <w:abstractNum w:abstractNumId="8" w15:restartNumberingAfterBreak="0">
+  <w:abstractNum w:abstractNumId="9" w15:restartNumberingAfterBreak="0">
     <w:nsid w:val="6D313E74"/>
     <w:multiLevelType w:val="hybridMultilevel"/>
     <w:tmpl w:val="653AF32A"/>
@@ -6169,7 +7905,7 @@
       </w:rPr>
     </w:lvl>
   </w:abstractNum>
-  <w:abstractNum w:abstractNumId="9" w15:restartNumberingAfterBreak="0">
+  <w:abstractNum w:abstractNumId="10" w15:restartNumberingAfterBreak="0">
     <w:nsid w:val="6DBE6A25"/>
     <w:multiLevelType w:val="multilevel"/>
     <w:tmpl w:val="0419001F"/>
@@ -6255,7 +7991,7 @@
       </w:pPr>
     </w:lvl>
   </w:abstractNum>
-  <w:abstractNum w:abstractNumId="10" w15:restartNumberingAfterBreak="0">
+  <w:abstractNum w:abstractNumId="11" w15:restartNumberingAfterBreak="0">
     <w:nsid w:val="794B77CB"/>
     <w:multiLevelType w:val="hybridMultilevel"/>
     <w:tmpl w:val="05E0B1BC"/>
@@ -6368,7 +8104,7 @@
       </w:rPr>
     </w:lvl>
   </w:abstractNum>
-  <w:abstractNum w:abstractNumId="11" w15:restartNumberingAfterBreak="0">
+  <w:abstractNum w:abstractNumId="12" w15:restartNumberingAfterBreak="0">
     <w:nsid w:val="7BD455F4"/>
     <w:multiLevelType w:val="hybridMultilevel"/>
     <w:tmpl w:val="195EAEC0"/>
@@ -6484,10 +8220,10 @@
     <w:abstractNumId w:val="3"/>
   </w:num>
   <w:num w:numId="2">
-    <w:abstractNumId w:val="9"/>
+    <w:abstractNumId w:val="10"/>
   </w:num>
   <w:num w:numId="3">
-    <w:abstractNumId w:val="11"/>
+    <w:abstractNumId w:val="12"/>
   </w:num>
   <w:num w:numId="4">
     <w:abstractNumId w:val="5"/>
@@ -6496,25 +8232,28 @@
     <w:abstractNumId w:val="2"/>
   </w:num>
   <w:num w:numId="6">
-    <w:abstractNumId w:val="7"/>
+    <w:abstractNumId w:val="8"/>
   </w:num>
   <w:num w:numId="7">
-    <w:abstractNumId w:val="10"/>
+    <w:abstractNumId w:val="11"/>
   </w:num>
   <w:num w:numId="8">
     <w:abstractNumId w:val="1"/>
   </w:num>
   <w:num w:numId="9">
-    <w:abstractNumId w:val="8"/>
+    <w:abstractNumId w:val="9"/>
   </w:num>
   <w:num w:numId="10">
     <w:abstractNumId w:val="4"/>
   </w:num>
   <w:num w:numId="11">
-    <w:abstractNumId w:val="6"/>
+    <w:abstractNumId w:val="7"/>
   </w:num>
   <w:num w:numId="12">
     <w:abstractNumId w:val="0"/>
+  </w:num>
+  <w:num w:numId="13">
+    <w:abstractNumId w:val="6"/>
   </w:num>
 </w:numbering>
 </file>
@@ -6976,6 +8715,7 @@
   <w:style w:type="character" w:default="1" w:styleId="a0">
     <w:name w:val="Default Paragraph Font"/>
     <w:uiPriority w:val="1"/>
+    <w:semiHidden/>
     <w:unhideWhenUsed/>
   </w:style>
   <w:style w:type="table" w:default="1" w:styleId="a1">
@@ -7138,14 +8878,14 @@
     <w:uiPriority w:val="35"/>
     <w:unhideWhenUsed/>
     <w:qFormat/>
-    <w:rsid w:val="0061663A"/>
+    <w:rsid w:val="003D13BF"/>
     <w:pPr>
       <w:spacing w:line="360" w:lineRule="auto"/>
       <w:jc w:val="both"/>
     </w:pPr>
     <w:rPr>
+      <w:b/>
       <w:iCs/>
-      <w:sz w:val="28"/>
       <w:szCs w:val="18"/>
     </w:rPr>
   </w:style>

</xml_diff>

<commit_message>
Changed idef0 and minor fixed to report
</commit_message>
<xml_diff>
--- a/Отчёт.docx
+++ b/Отчёт.docx
@@ -1114,14 +1114,12 @@
                 <w:szCs w:val="24"/>
               </w:rPr>
             </w:pPr>
-            <w:proofErr w:type="spellStart"/>
             <w:r>
               <w:rPr>
                 <w:szCs w:val="24"/>
               </w:rPr>
               <w:t>Чучаева</w:t>
             </w:r>
-            <w:proofErr w:type="spellEnd"/>
             <w:r>
               <w:rPr>
                 <w:szCs w:val="24"/>
@@ -1583,7 +1581,7 @@
           <w:r>
             <w:fldChar w:fldCharType="separate"/>
           </w:r>
-          <w:hyperlink w:anchor="_Toc135254341" w:history="1">
+          <w:hyperlink w:anchor="_Toc135437088" w:history="1">
             <w:r>
               <w:rPr>
                 <w:rStyle w:val="aa"/>
@@ -1630,7 +1628,7 @@
                 <w:noProof/>
                 <w:webHidden/>
               </w:rPr>
-              <w:instrText xml:space="preserve"> PAGEREF _Toc135254341 \h </w:instrText>
+              <w:instrText xml:space="preserve"> PAGEREF _Toc135437088 \h </w:instrText>
             </w:r>
             <w:r>
               <w:rPr>
@@ -1674,7 +1672,7 @@
               <w:szCs w:val="22"/>
             </w:rPr>
           </w:pPr>
-          <w:hyperlink w:anchor="_Toc135254342" w:history="1">
+          <w:hyperlink w:anchor="_Toc135437089" w:history="1">
             <w:r>
               <w:rPr>
                 <w:rStyle w:val="aa"/>
@@ -1700,79 +1698,7 @@
                 <w:bCs/>
                 <w:noProof/>
               </w:rPr>
-              <w:t>Моделирование</w:t>
-            </w:r>
-            <w:r>
-              <w:rPr>
-                <w:rStyle w:val="aa"/>
-                <w:b/>
-                <w:bCs/>
-                <w:noProof/>
-              </w:rPr>
-              <w:t xml:space="preserve"> </w:t>
-            </w:r>
-            <w:r>
-              <w:rPr>
-                <w:rStyle w:val="aa"/>
-                <w:b/>
-                <w:bCs/>
-                <w:noProof/>
-              </w:rPr>
-              <w:t>в</w:t>
-            </w:r>
-            <w:r>
-              <w:rPr>
-                <w:rStyle w:val="aa"/>
-                <w:b/>
-                <w:bCs/>
-                <w:noProof/>
-              </w:rPr>
-              <w:t xml:space="preserve"> </w:t>
-            </w:r>
-            <w:r>
-              <w:rPr>
-                <w:rStyle w:val="aa"/>
-                <w:b/>
-                <w:bCs/>
-                <w:noProof/>
-              </w:rPr>
-              <w:t>нотациях</w:t>
-            </w:r>
-            <w:r>
-              <w:rPr>
-                <w:rStyle w:val="aa"/>
-                <w:b/>
-                <w:bCs/>
-                <w:noProof/>
-              </w:rPr>
-              <w:t xml:space="preserve"> </w:t>
-            </w:r>
-            <w:r>
-              <w:rPr>
-                <w:rStyle w:val="aa"/>
-                <w:b/>
-                <w:bCs/>
-                <w:noProof/>
-              </w:rPr>
-              <w:t>IDEF0,</w:t>
-            </w:r>
-            <w:r>
-              <w:rPr>
-                <w:rStyle w:val="aa"/>
-                <w:b/>
-                <w:bCs/>
-                <w:noProof/>
-              </w:rPr>
-              <w:t xml:space="preserve"> </w:t>
-            </w:r>
-            <w:r>
-              <w:rPr>
-                <w:rStyle w:val="aa"/>
-                <w:b/>
-                <w:bCs/>
-                <w:noProof/>
-              </w:rPr>
-              <w:t>DFD</w:t>
+              <w:t>Моделирование в нотациях IDEF0, DFD</w:t>
             </w:r>
             <w:r>
               <w:rPr>
@@ -1793,7 +1719,7 @@
                 <w:noProof/>
                 <w:webHidden/>
               </w:rPr>
-              <w:instrText xml:space="preserve"> PAGEREF _Toc135254342 \h </w:instrText>
+              <w:instrText xml:space="preserve"> PAGEREF _Toc135437089 \h </w:instrText>
             </w:r>
             <w:r>
               <w:rPr>
@@ -1813,7 +1739,7 @@
                 <w:noProof/>
                 <w:webHidden/>
               </w:rPr>
-              <w:t>4</w:t>
+              <w:t>3</w:t>
             </w:r>
             <w:r>
               <w:rPr>
@@ -1838,7 +1764,7 @@
               <w:szCs w:val="22"/>
             </w:rPr>
           </w:pPr>
-          <w:hyperlink w:anchor="_Toc135254343" w:history="1">
+          <w:hyperlink w:anchor="_Toc135437090" w:history="1">
             <w:r>
               <w:rPr>
                 <w:rStyle w:val="aa"/>
@@ -1860,21 +1786,7 @@
                 <w:rStyle w:val="aa"/>
                 <w:noProof/>
               </w:rPr>
-              <w:t>Диаграмма</w:t>
-            </w:r>
-            <w:r>
-              <w:rPr>
-                <w:rStyle w:val="aa"/>
-                <w:noProof/>
-              </w:rPr>
-              <w:t xml:space="preserve"> </w:t>
-            </w:r>
-            <w:r>
-              <w:rPr>
-                <w:rStyle w:val="aa"/>
-                <w:noProof/>
-              </w:rPr>
-              <w:t>IDEF0</w:t>
+              <w:t>Диаграмма IDEF0</w:t>
             </w:r>
             <w:r>
               <w:rPr>
@@ -1895,7 +1807,7 @@
                 <w:noProof/>
                 <w:webHidden/>
               </w:rPr>
-              <w:instrText xml:space="preserve"> PAGEREF _Toc135254343 \h </w:instrText>
+              <w:instrText xml:space="preserve"> PAGEREF _Toc135437090 \h </w:instrText>
             </w:r>
             <w:r>
               <w:rPr>
@@ -1915,7 +1827,7 @@
                 <w:noProof/>
                 <w:webHidden/>
               </w:rPr>
-              <w:t>4</w:t>
+              <w:t>3</w:t>
             </w:r>
             <w:r>
               <w:rPr>
@@ -1940,7 +1852,7 @@
               <w:szCs w:val="22"/>
             </w:rPr>
           </w:pPr>
-          <w:hyperlink w:anchor="_Toc135254344" w:history="1">
+          <w:hyperlink w:anchor="_Toc135437091" w:history="1">
             <w:r>
               <w:rPr>
                 <w:rStyle w:val="aa"/>
@@ -1962,19 +1874,12 @@
                 <w:rStyle w:val="aa"/>
                 <w:noProof/>
               </w:rPr>
-              <w:t>Диаграмма</w:t>
+              <w:t xml:space="preserve">Диаграмма </w:t>
             </w:r>
             <w:r>
               <w:rPr>
                 <w:rStyle w:val="aa"/>
                 <w:noProof/>
-              </w:rPr>
-              <w:t xml:space="preserve"> </w:t>
-            </w:r>
-            <w:r>
-              <w:rPr>
-                <w:rStyle w:val="aa"/>
-                <w:noProof/>
                 <w:lang w:val="en-US"/>
               </w:rPr>
               <w:t>DFD</w:t>
@@ -1998,7 +1903,7 @@
                 <w:noProof/>
                 <w:webHidden/>
               </w:rPr>
-              <w:instrText xml:space="preserve"> PAGEREF _Toc135254344 \h </w:instrText>
+              <w:instrText xml:space="preserve"> PAGEREF _Toc135437091 \h </w:instrText>
             </w:r>
             <w:r>
               <w:rPr>
@@ -2018,7 +1923,7 @@
                 <w:noProof/>
                 <w:webHidden/>
               </w:rPr>
-              <w:t>10</w:t>
+              <w:t>8</w:t>
             </w:r>
             <w:r>
               <w:rPr>
@@ -2042,7 +1947,7 @@
               <w:szCs w:val="22"/>
             </w:rPr>
           </w:pPr>
-          <w:hyperlink w:anchor="_Toc135254345" w:history="1">
+          <w:hyperlink w:anchor="_Toc135437092" w:history="1">
             <w:r>
               <w:rPr>
                 <w:rStyle w:val="aa"/>
@@ -2068,61 +1973,7 @@
                 <w:bCs/>
                 <w:noProof/>
               </w:rPr>
-              <w:t>Моделирование</w:t>
-            </w:r>
-            <w:r>
-              <w:rPr>
-                <w:rStyle w:val="aa"/>
-                <w:b/>
-                <w:bCs/>
-                <w:noProof/>
-              </w:rPr>
-              <w:t xml:space="preserve"> </w:t>
-            </w:r>
-            <w:r>
-              <w:rPr>
-                <w:rStyle w:val="aa"/>
-                <w:b/>
-                <w:bCs/>
-                <w:noProof/>
-              </w:rPr>
-              <w:t>на</w:t>
-            </w:r>
-            <w:r>
-              <w:rPr>
-                <w:rStyle w:val="aa"/>
-                <w:b/>
-                <w:bCs/>
-                <w:noProof/>
-              </w:rPr>
-              <w:t xml:space="preserve"> </w:t>
-            </w:r>
-            <w:r>
-              <w:rPr>
-                <w:rStyle w:val="aa"/>
-                <w:b/>
-                <w:bCs/>
-                <w:noProof/>
-              </w:rPr>
-              <w:t>языке</w:t>
-            </w:r>
-            <w:r>
-              <w:rPr>
-                <w:rStyle w:val="aa"/>
-                <w:b/>
-                <w:bCs/>
-                <w:noProof/>
-              </w:rPr>
-              <w:t xml:space="preserve"> </w:t>
-            </w:r>
-            <w:r>
-              <w:rPr>
-                <w:rStyle w:val="aa"/>
-                <w:b/>
-                <w:bCs/>
-                <w:noProof/>
-              </w:rPr>
-              <w:t>UML</w:t>
+              <w:t>Моделирование на языке UML</w:t>
             </w:r>
             <w:r>
               <w:rPr>
@@ -2143,7 +1994,7 @@
                 <w:noProof/>
                 <w:webHidden/>
               </w:rPr>
-              <w:instrText xml:space="preserve"> PAGEREF _Toc135254345 \h </w:instrText>
+              <w:instrText xml:space="preserve"> PAGEREF _Toc135437092 \h </w:instrText>
             </w:r>
             <w:r>
               <w:rPr>
@@ -2163,7 +2014,7 @@
                 <w:noProof/>
                 <w:webHidden/>
               </w:rPr>
-              <w:t>13</w:t>
+              <w:t>11</w:t>
             </w:r>
             <w:r>
               <w:rPr>
@@ -2188,7 +2039,7 @@
               <w:szCs w:val="22"/>
             </w:rPr>
           </w:pPr>
-          <w:hyperlink w:anchor="_Toc135254346" w:history="1">
+          <w:hyperlink w:anchor="_Toc135437093" w:history="1">
             <w:r>
               <w:rPr>
                 <w:rStyle w:val="aa"/>
@@ -2210,21 +2061,7 @@
                 <w:rStyle w:val="aa"/>
                 <w:noProof/>
               </w:rPr>
-              <w:t>Диаграмма</w:t>
-            </w:r>
-            <w:r>
-              <w:rPr>
-                <w:rStyle w:val="aa"/>
-                <w:noProof/>
-              </w:rPr>
-              <w:t xml:space="preserve"> </w:t>
-            </w:r>
-            <w:r>
-              <w:rPr>
-                <w:rStyle w:val="aa"/>
-                <w:noProof/>
-              </w:rPr>
-              <w:t>UseCase</w:t>
+              <w:t>Диаграмма UseCase</w:t>
             </w:r>
             <w:r>
               <w:rPr>
@@ -2245,7 +2082,7 @@
                 <w:noProof/>
                 <w:webHidden/>
               </w:rPr>
-              <w:instrText xml:space="preserve"> PAGEREF _Toc135254346 \h </w:instrText>
+              <w:instrText xml:space="preserve"> PAGEREF _Toc135437093 \h </w:instrText>
             </w:r>
             <w:r>
               <w:rPr>
@@ -2265,7 +2102,7 @@
                 <w:noProof/>
                 <w:webHidden/>
               </w:rPr>
-              <w:t>13</w:t>
+              <w:t>11</w:t>
             </w:r>
             <w:r>
               <w:rPr>
@@ -2290,7 +2127,7 @@
               <w:szCs w:val="22"/>
             </w:rPr>
           </w:pPr>
-          <w:hyperlink w:anchor="_Toc135254347" w:history="1">
+          <w:hyperlink w:anchor="_Toc135437094" w:history="1">
             <w:r>
               <w:rPr>
                 <w:rStyle w:val="aa"/>
@@ -2320,21 +2157,7 @@
                 <w:rStyle w:val="aa"/>
                 <w:noProof/>
               </w:rPr>
-              <w:t>lass</w:t>
-            </w:r>
-            <w:r>
-              <w:rPr>
-                <w:rStyle w:val="aa"/>
-                <w:noProof/>
-              </w:rPr>
-              <w:t xml:space="preserve"> </w:t>
-            </w:r>
-            <w:r>
-              <w:rPr>
-                <w:rStyle w:val="aa"/>
-                <w:noProof/>
-              </w:rPr>
-              <w:t>diagram</w:t>
+              <w:t>lass diagram</w:t>
             </w:r>
             <w:r>
               <w:rPr>
@@ -2355,7 +2178,7 @@
                 <w:noProof/>
                 <w:webHidden/>
               </w:rPr>
-              <w:instrText xml:space="preserve"> PAGEREF _Toc135254347 \h </w:instrText>
+              <w:instrText xml:space="preserve"> PAGEREF _Toc135437094 \h </w:instrText>
             </w:r>
             <w:r>
               <w:rPr>
@@ -2375,7 +2198,7 @@
                 <w:noProof/>
                 <w:webHidden/>
               </w:rPr>
-              <w:t>14</w:t>
+              <w:t>12</w:t>
             </w:r>
             <w:r>
               <w:rPr>
@@ -2400,7 +2223,7 @@
               <w:szCs w:val="22"/>
             </w:rPr>
           </w:pPr>
-          <w:hyperlink w:anchor="_Toc135254348" w:history="1">
+          <w:hyperlink w:anchor="_Toc135437095" w:history="1">
             <w:r>
               <w:rPr>
                 <w:rStyle w:val="aa"/>
@@ -2422,21 +2245,7 @@
                 <w:rStyle w:val="aa"/>
                 <w:noProof/>
               </w:rPr>
-              <w:t>Диаграмма</w:t>
-            </w:r>
-            <w:r>
-              <w:rPr>
-                <w:rStyle w:val="aa"/>
-                <w:noProof/>
-              </w:rPr>
-              <w:t xml:space="preserve"> </w:t>
-            </w:r>
-            <w:r>
-              <w:rPr>
-                <w:rStyle w:val="aa"/>
-                <w:noProof/>
-              </w:rPr>
-              <w:t>последовательности</w:t>
+              <w:t>Диаграмма последовательности</w:t>
             </w:r>
             <w:r>
               <w:rPr>
@@ -2457,7 +2266,7 @@
                 <w:noProof/>
                 <w:webHidden/>
               </w:rPr>
-              <w:instrText xml:space="preserve"> PAGEREF _Toc135254348 \h </w:instrText>
+              <w:instrText xml:space="preserve"> PAGEREF _Toc135437095 \h </w:instrText>
             </w:r>
             <w:r>
               <w:rPr>
@@ -2477,7 +2286,7 @@
                 <w:noProof/>
                 <w:webHidden/>
               </w:rPr>
-              <w:t>15</w:t>
+              <w:t>13</w:t>
             </w:r>
             <w:r>
               <w:rPr>
@@ -2502,7 +2311,7 @@
               <w:szCs w:val="22"/>
             </w:rPr>
           </w:pPr>
-          <w:hyperlink w:anchor="_Toc135254349" w:history="1">
+          <w:hyperlink w:anchor="_Toc135437096" w:history="1">
             <w:r>
               <w:rPr>
                 <w:rStyle w:val="aa"/>
@@ -2533,15 +2342,7 @@
                 <w:noProof/>
                 <w:lang w:val="en-US"/>
               </w:rPr>
-              <w:t xml:space="preserve"> </w:t>
-            </w:r>
-            <w:r>
-              <w:rPr>
-                <w:rStyle w:val="aa"/>
-                <w:noProof/>
-                <w:lang w:val="en-US"/>
-              </w:rPr>
-              <w:t>кооперации</w:t>
+              <w:t xml:space="preserve"> кооперации</w:t>
             </w:r>
             <w:r>
               <w:rPr>
@@ -2562,7 +2363,7 @@
                 <w:noProof/>
                 <w:webHidden/>
               </w:rPr>
-              <w:instrText xml:space="preserve"> PAGEREF _Toc135254349 \h </w:instrText>
+              <w:instrText xml:space="preserve"> PAGEREF _Toc135437096 \h </w:instrText>
             </w:r>
             <w:r>
               <w:rPr>
@@ -2582,7 +2383,7 @@
                 <w:noProof/>
                 <w:webHidden/>
               </w:rPr>
-              <w:t>16</w:t>
+              <w:t>14</w:t>
             </w:r>
             <w:r>
               <w:rPr>
@@ -2607,7 +2408,7 @@
               <w:szCs w:val="22"/>
             </w:rPr>
           </w:pPr>
-          <w:hyperlink w:anchor="_Toc135254350" w:history="1">
+          <w:hyperlink w:anchor="_Toc135437097" w:history="1">
             <w:r>
               <w:rPr>
                 <w:rStyle w:val="aa"/>
@@ -2629,21 +2430,7 @@
                 <w:rStyle w:val="aa"/>
                 <w:noProof/>
               </w:rPr>
-              <w:t>Вороньи</w:t>
-            </w:r>
-            <w:r>
-              <w:rPr>
-                <w:rStyle w:val="aa"/>
-                <w:noProof/>
-              </w:rPr>
-              <w:t xml:space="preserve"> </w:t>
-            </w:r>
-            <w:r>
-              <w:rPr>
-                <w:rStyle w:val="aa"/>
-                <w:noProof/>
-              </w:rPr>
-              <w:t>лапки</w:t>
+              <w:t>Вороньи лапки</w:t>
             </w:r>
             <w:r>
               <w:rPr>
@@ -2664,7 +2451,7 @@
                 <w:noProof/>
                 <w:webHidden/>
               </w:rPr>
-              <w:instrText xml:space="preserve"> PAGEREF _Toc135254350 \h </w:instrText>
+              <w:instrText xml:space="preserve"> PAGEREF _Toc135437097 \h </w:instrText>
             </w:r>
             <w:r>
               <w:rPr>
@@ -2684,7 +2471,7 @@
                 <w:noProof/>
                 <w:webHidden/>
               </w:rPr>
-              <w:t>16</w:t>
+              <w:t>15</w:t>
             </w:r>
             <w:r>
               <w:rPr>
@@ -2709,7 +2496,7 @@
               <w:szCs w:val="22"/>
             </w:rPr>
           </w:pPr>
-          <w:hyperlink w:anchor="_Toc135254351" w:history="1">
+          <w:hyperlink w:anchor="_Toc135437098" w:history="1">
             <w:r>
               <w:rPr>
                 <w:rStyle w:val="aa"/>
@@ -2731,49 +2518,7 @@
                 <w:rStyle w:val="aa"/>
                 <w:noProof/>
               </w:rPr>
-              <w:t>Логическая</w:t>
-            </w:r>
-            <w:r>
-              <w:rPr>
-                <w:rStyle w:val="aa"/>
-                <w:noProof/>
-              </w:rPr>
-              <w:t xml:space="preserve"> </w:t>
-            </w:r>
-            <w:r>
-              <w:rPr>
-                <w:rStyle w:val="aa"/>
-                <w:noProof/>
-              </w:rPr>
-              <w:t>модель</w:t>
-            </w:r>
-            <w:r>
-              <w:rPr>
-                <w:rStyle w:val="aa"/>
-                <w:noProof/>
-              </w:rPr>
-              <w:t xml:space="preserve"> </w:t>
-            </w:r>
-            <w:r>
-              <w:rPr>
-                <w:rStyle w:val="aa"/>
-                <w:noProof/>
-              </w:rPr>
-              <w:t>базы</w:t>
-            </w:r>
-            <w:r>
-              <w:rPr>
-                <w:rStyle w:val="aa"/>
-                <w:noProof/>
-              </w:rPr>
-              <w:t xml:space="preserve"> </w:t>
-            </w:r>
-            <w:r>
-              <w:rPr>
-                <w:rStyle w:val="aa"/>
-                <w:noProof/>
-              </w:rPr>
-              <w:t>данных</w:t>
+              <w:t>Логическая модель базы данных</w:t>
             </w:r>
             <w:r>
               <w:rPr>
@@ -2794,7 +2539,7 @@
                 <w:noProof/>
                 <w:webHidden/>
               </w:rPr>
-              <w:instrText xml:space="preserve"> PAGEREF _Toc135254351 \h </w:instrText>
+              <w:instrText xml:space="preserve"> PAGEREF _Toc135437098 \h </w:instrText>
             </w:r>
             <w:r>
               <w:rPr>
@@ -2814,7 +2559,7 @@
                 <w:noProof/>
                 <w:webHidden/>
               </w:rPr>
-              <w:t>17</w:t>
+              <w:t>15</w:t>
             </w:r>
             <w:r>
               <w:rPr>
@@ -2839,7 +2584,7 @@
               <w:szCs w:val="22"/>
             </w:rPr>
           </w:pPr>
-          <w:hyperlink w:anchor="_Toc135254352" w:history="1">
+          <w:hyperlink w:anchor="_Toc135437099" w:history="1">
             <w:r>
               <w:rPr>
                 <w:rStyle w:val="aa"/>
@@ -2861,49 +2606,7 @@
                 <w:rStyle w:val="aa"/>
                 <w:noProof/>
               </w:rPr>
-              <w:t>Физическая</w:t>
-            </w:r>
-            <w:r>
-              <w:rPr>
-                <w:rStyle w:val="aa"/>
-                <w:noProof/>
-              </w:rPr>
-              <w:t xml:space="preserve"> </w:t>
-            </w:r>
-            <w:r>
-              <w:rPr>
-                <w:rStyle w:val="aa"/>
-                <w:noProof/>
-              </w:rPr>
-              <w:t>модель</w:t>
-            </w:r>
-            <w:r>
-              <w:rPr>
-                <w:rStyle w:val="aa"/>
-                <w:noProof/>
-              </w:rPr>
-              <w:t xml:space="preserve"> </w:t>
-            </w:r>
-            <w:r>
-              <w:rPr>
-                <w:rStyle w:val="aa"/>
-                <w:noProof/>
-              </w:rPr>
-              <w:t>базы</w:t>
-            </w:r>
-            <w:r>
-              <w:rPr>
-                <w:rStyle w:val="aa"/>
-                <w:noProof/>
-              </w:rPr>
-              <w:t xml:space="preserve"> </w:t>
-            </w:r>
-            <w:r>
-              <w:rPr>
-                <w:rStyle w:val="aa"/>
-                <w:noProof/>
-              </w:rPr>
-              <w:t>данных</w:t>
+              <w:t>Физическая модель базы данных</w:t>
             </w:r>
             <w:r>
               <w:rPr>
@@ -2924,7 +2627,7 @@
                 <w:noProof/>
                 <w:webHidden/>
               </w:rPr>
-              <w:instrText xml:space="preserve"> PAGEREF _Toc135254352 \h </w:instrText>
+              <w:instrText xml:space="preserve"> PAGEREF _Toc135437099 \h </w:instrText>
             </w:r>
             <w:r>
               <w:rPr>
@@ -2944,7 +2647,7 @@
                 <w:noProof/>
                 <w:webHidden/>
               </w:rPr>
-              <w:t>18</w:t>
+              <w:t>16</w:t>
             </w:r>
             <w:r>
               <w:rPr>
@@ -2968,7 +2671,7 @@
               <w:szCs w:val="22"/>
             </w:rPr>
           </w:pPr>
-          <w:hyperlink w:anchor="_Toc135254353" w:history="1">
+          <w:hyperlink w:anchor="_Toc135437100" w:history="1">
             <w:r>
               <w:rPr>
                 <w:rStyle w:val="aa"/>
@@ -2994,25 +2697,7 @@
                 <w:bCs/>
                 <w:noProof/>
               </w:rPr>
-              <w:t>Реляционная</w:t>
-            </w:r>
-            <w:r>
-              <w:rPr>
-                <w:rStyle w:val="aa"/>
-                <w:b/>
-                <w:bCs/>
-                <w:noProof/>
-              </w:rPr>
-              <w:t xml:space="preserve"> </w:t>
-            </w:r>
-            <w:r>
-              <w:rPr>
-                <w:rStyle w:val="aa"/>
-                <w:b/>
-                <w:bCs/>
-                <w:noProof/>
-              </w:rPr>
-              <w:t>алгебра</w:t>
+              <w:t>Реляционная алгебра</w:t>
             </w:r>
             <w:r>
               <w:rPr>
@@ -3033,7 +2718,7 @@
                 <w:noProof/>
                 <w:webHidden/>
               </w:rPr>
-              <w:instrText xml:space="preserve"> PAGEREF _Toc135254353 \h </w:instrText>
+              <w:instrText xml:space="preserve"> PAGEREF _Toc135437100 \h </w:instrText>
             </w:r>
             <w:r>
               <w:rPr>
@@ -3053,7 +2738,7 @@
                 <w:noProof/>
                 <w:webHidden/>
               </w:rPr>
-              <w:t>19</w:t>
+              <w:t>16</w:t>
             </w:r>
             <w:r>
               <w:rPr>
@@ -3078,11 +2763,12 @@
               <w:szCs w:val="22"/>
             </w:rPr>
           </w:pPr>
-          <w:hyperlink w:anchor="_Toc135254354" w:history="1">
+          <w:hyperlink w:anchor="_Toc135437101" w:history="1">
             <w:r>
               <w:rPr>
                 <w:rStyle w:val="aa"/>
                 <w:noProof/>
+                <w:lang w:val="en-US"/>
               </w:rPr>
               <w:t>4.1.</w:t>
             </w:r>
@@ -3100,26 +2786,12 @@
                 <w:rStyle w:val="aa"/>
                 <w:noProof/>
               </w:rPr>
-              <w:t>Операция</w:t>
+              <w:t>Операция выборки</w:t>
             </w:r>
             <w:r>
               <w:rPr>
                 <w:rStyle w:val="aa"/>
                 <w:noProof/>
-              </w:rPr>
-              <w:t xml:space="preserve"> </w:t>
-            </w:r>
-            <w:r>
-              <w:rPr>
-                <w:rStyle w:val="aa"/>
-                <w:noProof/>
-              </w:rPr>
-              <w:t>выборки</w:t>
-            </w:r>
-            <w:r>
-              <w:rPr>
-                <w:rStyle w:val="aa"/>
-                <w:noProof/>
                 <w:lang w:val="en-US"/>
               </w:rPr>
               <w:t>.</w:t>
@@ -3143,7 +2815,7 @@
                 <w:noProof/>
                 <w:webHidden/>
               </w:rPr>
-              <w:instrText xml:space="preserve"> PAGEREF _Toc135254354 \h </w:instrText>
+              <w:instrText xml:space="preserve"> PAGEREF _Toc135437101 \h </w:instrText>
             </w:r>
             <w:r>
               <w:rPr>
@@ -3163,7 +2835,7 @@
                 <w:noProof/>
                 <w:webHidden/>
               </w:rPr>
-              <w:t>19</w:t>
+              <w:t>17</w:t>
             </w:r>
             <w:r>
               <w:rPr>
@@ -3188,11 +2860,12 @@
               <w:szCs w:val="22"/>
             </w:rPr>
           </w:pPr>
-          <w:hyperlink w:anchor="_Toc135254355" w:history="1">
+          <w:hyperlink w:anchor="_Toc135437102" w:history="1">
             <w:r>
               <w:rPr>
                 <w:rStyle w:val="aa"/>
                 <w:noProof/>
+                <w:lang w:val="en-US"/>
               </w:rPr>
               <w:t>4.2.</w:t>
             </w:r>
@@ -3210,26 +2883,12 @@
                 <w:rStyle w:val="aa"/>
                 <w:noProof/>
               </w:rPr>
-              <w:t>Операция</w:t>
+              <w:t>Естественное соединение</w:t>
             </w:r>
             <w:r>
               <w:rPr>
                 <w:rStyle w:val="aa"/>
                 <w:noProof/>
-              </w:rPr>
-              <w:t xml:space="preserve"> </w:t>
-            </w:r>
-            <w:r>
-              <w:rPr>
-                <w:rStyle w:val="aa"/>
-                <w:noProof/>
-              </w:rPr>
-              <w:t>проекции</w:t>
-            </w:r>
-            <w:r>
-              <w:rPr>
-                <w:rStyle w:val="aa"/>
-                <w:noProof/>
                 <w:lang w:val="en-US"/>
               </w:rPr>
               <w:t>.</w:t>
@@ -3253,7 +2912,7 @@
                 <w:noProof/>
                 <w:webHidden/>
               </w:rPr>
-              <w:instrText xml:space="preserve"> PAGEREF _Toc135254355 \h </w:instrText>
+              <w:instrText xml:space="preserve"> PAGEREF _Toc135437102 \h </w:instrText>
             </w:r>
             <w:r>
               <w:rPr>
@@ -3273,7 +2932,7 @@
                 <w:noProof/>
                 <w:webHidden/>
               </w:rPr>
-              <w:t>19</w:t>
+              <w:t>17</w:t>
             </w:r>
             <w:r>
               <w:rPr>
@@ -3298,11 +2957,12 @@
               <w:szCs w:val="22"/>
             </w:rPr>
           </w:pPr>
-          <w:hyperlink w:anchor="_Toc135254356" w:history="1">
+          <w:hyperlink w:anchor="_Toc135437103" w:history="1">
             <w:r>
               <w:rPr>
                 <w:rStyle w:val="aa"/>
                 <w:noProof/>
+                <w:lang w:val="en-US"/>
               </w:rPr>
               <w:t>4.3.</w:t>
             </w:r>
@@ -3320,12 +2980,13 @@
                 <w:rStyle w:val="aa"/>
                 <w:noProof/>
               </w:rPr>
-              <w:t>Естественное</w:t>
+              <w:t>Соединение</w:t>
             </w:r>
             <w:r>
               <w:rPr>
                 <w:rStyle w:val="aa"/>
                 <w:noProof/>
+                <w:lang w:val="en-US"/>
               </w:rPr>
               <w:t xml:space="preserve"> </w:t>
             </w:r>
@@ -3334,7 +2995,7 @@
                 <w:rStyle w:val="aa"/>
                 <w:noProof/>
               </w:rPr>
-              <w:t>соединение</w:t>
+              <w:t>по</w:t>
             </w:r>
             <w:r>
               <w:rPr>
@@ -3342,6 +3003,21 @@
                 <w:noProof/>
                 <w:lang w:val="en-US"/>
               </w:rPr>
+              <w:t xml:space="preserve"> </w:t>
+            </w:r>
+            <w:r>
+              <w:rPr>
+                <w:rStyle w:val="aa"/>
+                <w:noProof/>
+              </w:rPr>
+              <w:t>условию</w:t>
+            </w:r>
+            <w:r>
+              <w:rPr>
+                <w:rStyle w:val="aa"/>
+                <w:noProof/>
+                <w:lang w:val="en-US"/>
+              </w:rPr>
               <w:t>.</w:t>
             </w:r>
             <w:r>
@@ -3363,7 +3039,7 @@
                 <w:noProof/>
                 <w:webHidden/>
               </w:rPr>
-              <w:instrText xml:space="preserve"> PAGEREF _Toc135254356 \h </w:instrText>
+              <w:instrText xml:space="preserve"> PAGEREF _Toc135437103 \h </w:instrText>
             </w:r>
             <w:r>
               <w:rPr>
@@ -3383,7 +3059,7 @@
                 <w:noProof/>
                 <w:webHidden/>
               </w:rPr>
-              <w:t>19</w:t>
+              <w:t>17</w:t>
             </w:r>
             <w:r>
               <w:rPr>
@@ -3396,10 +3072,9 @@
         </w:p>
         <w:p>
           <w:pPr>
-            <w:pStyle w:val="21"/>
+            <w:pStyle w:val="11"/>
             <w:tabs>
-              <w:tab w:val="left" w:pos="880"/>
-              <w:tab w:val="right" w:leader="dot" w:pos="9345"/>
+              <w:tab w:val="left" w:pos="482"/>
             </w:tabs>
             <w:rPr>
               <w:rFonts w:asciiTheme="minorHAnsi" w:eastAsiaTheme="minorEastAsia" w:hAnsiTheme="minorHAnsi" w:cstheme="minorBidi"/>
@@ -3408,13 +3083,15 @@
               <w:szCs w:val="22"/>
             </w:rPr>
           </w:pPr>
-          <w:hyperlink w:anchor="_Toc135254357" w:history="1">
+          <w:hyperlink w:anchor="_Toc135437104" w:history="1">
             <w:r>
               <w:rPr>
                 <w:rStyle w:val="aa"/>
-                <w:noProof/>
-              </w:rPr>
-              <w:t>4.4.</w:t>
+                <w:b/>
+                <w:bCs/>
+                <w:noProof/>
+              </w:rPr>
+              <w:t>5.</w:t>
             </w:r>
             <w:r>
               <w:rPr>
@@ -3428,47 +3105,11 @@
             <w:r>
               <w:rPr>
                 <w:rStyle w:val="aa"/>
-                <w:noProof/>
-              </w:rPr>
-              <w:t>Соединение</w:t>
-            </w:r>
-            <w:r>
-              <w:rPr>
-                <w:rStyle w:val="aa"/>
-                <w:noProof/>
-                <w:lang w:val="en-US"/>
-              </w:rPr>
-              <w:t xml:space="preserve"> </w:t>
-            </w:r>
-            <w:r>
-              <w:rPr>
-                <w:rStyle w:val="aa"/>
-                <w:noProof/>
-              </w:rPr>
-              <w:t>по</w:t>
-            </w:r>
-            <w:r>
-              <w:rPr>
-                <w:rStyle w:val="aa"/>
-                <w:noProof/>
-                <w:lang w:val="en-US"/>
-              </w:rPr>
-              <w:t xml:space="preserve"> </w:t>
-            </w:r>
-            <w:r>
-              <w:rPr>
-                <w:rStyle w:val="aa"/>
-                <w:noProof/>
-              </w:rPr>
-              <w:t>условию</w:t>
-            </w:r>
-            <w:r>
-              <w:rPr>
-                <w:rStyle w:val="aa"/>
-                <w:noProof/>
-                <w:lang w:val="en-US"/>
-              </w:rPr>
-              <w:t>.</w:t>
+                <w:b/>
+                <w:bCs/>
+                <w:noProof/>
+              </w:rPr>
+              <w:t>Вывод</w:t>
             </w:r>
             <w:r>
               <w:rPr>
@@ -3489,7 +3130,7 @@
                 <w:noProof/>
                 <w:webHidden/>
               </w:rPr>
-              <w:instrText xml:space="preserve"> PAGEREF _Toc135254357 \h </w:instrText>
+              <w:instrText xml:space="preserve"> PAGEREF _Toc135437104 \h </w:instrText>
             </w:r>
             <w:r>
               <w:rPr>
@@ -3509,7 +3150,7 @@
                 <w:noProof/>
                 <w:webHidden/>
               </w:rPr>
-              <w:t>19</w:t>
+              <w:t>18</w:t>
             </w:r>
             <w:r>
               <w:rPr>
@@ -3522,11 +3163,7 @@
         </w:p>
         <w:p>
           <w:pPr>
-            <w:pStyle w:val="21"/>
-            <w:tabs>
-              <w:tab w:val="left" w:pos="880"/>
-              <w:tab w:val="right" w:leader="dot" w:pos="9345"/>
-            </w:tabs>
+            <w:pStyle w:val="11"/>
             <w:rPr>
               <w:rFonts w:asciiTheme="minorHAnsi" w:eastAsiaTheme="minorEastAsia" w:hAnsiTheme="minorHAnsi" w:cstheme="minorBidi"/>
               <w:noProof/>
@@ -3534,85 +3171,56 @@
               <w:szCs w:val="22"/>
             </w:rPr>
           </w:pPr>
-          <w:hyperlink w:anchor="_Toc135254358" w:history="1">
+          <w:hyperlink w:anchor="_Toc135437105" w:history="1">
             <w:r>
               <w:rPr>
                 <w:rStyle w:val="aa"/>
-                <w:noProof/>
-              </w:rPr>
-              <w:t>4.5.</w:t>
-            </w:r>
-            <w:r>
-              <w:rPr>
-                <w:rFonts w:asciiTheme="minorHAnsi" w:eastAsiaTheme="minorEastAsia" w:hAnsiTheme="minorHAnsi" w:cstheme="minorBidi"/>
-                <w:noProof/>
-                <w:sz w:val="22"/>
-                <w:szCs w:val="22"/>
+                <w:b/>
+                <w:bCs/>
+                <w:noProof/>
+              </w:rPr>
+              <w:t>СПИСОК ИНФОРМАЦИОННЫХ ИСТОЧНИКОВ</w:t>
+            </w:r>
+            <w:r>
+              <w:rPr>
+                <w:noProof/>
+                <w:webHidden/>
               </w:rPr>
               <w:tab/>
             </w:r>
             <w:r>
               <w:rPr>
-                <w:rStyle w:val="aa"/>
-                <w:noProof/>
-              </w:rPr>
-              <w:t>Операция</w:t>
-            </w:r>
-            <w:r>
-              <w:rPr>
-                <w:rStyle w:val="aa"/>
-                <w:noProof/>
-                <w:lang w:val="en-US"/>
-              </w:rPr>
-              <w:t xml:space="preserve"> </w:t>
-            </w:r>
-            <w:r>
-              <w:rPr>
-                <w:rStyle w:val="aa"/>
-                <w:noProof/>
-              </w:rPr>
-              <w:t>деления.</w:t>
-            </w:r>
-            <w:r>
-              <w:rPr>
                 <w:noProof/>
                 <w:webHidden/>
               </w:rPr>
-              <w:tab/>
+              <w:fldChar w:fldCharType="begin"/>
             </w:r>
             <w:r>
               <w:rPr>
                 <w:noProof/>
                 <w:webHidden/>
               </w:rPr>
-              <w:fldChar w:fldCharType="begin"/>
+              <w:instrText xml:space="preserve"> PAGEREF _Toc135437105 \h </w:instrText>
             </w:r>
             <w:r>
               <w:rPr>
                 <w:noProof/>
                 <w:webHidden/>
               </w:rPr>
-              <w:instrText xml:space="preserve"> PAGEREF _Toc135254358 \h </w:instrText>
             </w:r>
             <w:r>
               <w:rPr>
                 <w:noProof/>
                 <w:webHidden/>
               </w:rPr>
+              <w:fldChar w:fldCharType="separate"/>
             </w:r>
             <w:r>
               <w:rPr>
                 <w:noProof/>
                 <w:webHidden/>
               </w:rPr>
-              <w:fldChar w:fldCharType="separate"/>
-            </w:r>
-            <w:r>
-              <w:rPr>
-                <w:noProof/>
-                <w:webHidden/>
-              </w:rPr>
-              <w:t>19</w:t>
+              <w:t>18</w:t>
             </w:r>
             <w:r>
               <w:rPr>
@@ -3664,7 +3272,7 @@
         </w:rPr>
       </w:pPr>
       <w:bookmarkStart w:id="0" w:name="_Toc134641818"/>
-      <w:bookmarkStart w:id="1" w:name="_Toc135254341"/>
+      <w:bookmarkStart w:id="1" w:name="_Toc135437088"/>
       <w:r>
         <w:rPr>
           <w:b/>
@@ -4027,13 +3635,22 @@
         <w:widowControl/>
         <w:spacing w:after="160" w:line="259" w:lineRule="auto"/>
         <w:rPr>
-          <w:rFonts w:cstheme="minorBidi"/>
+          <w:rFonts w:eastAsiaTheme="majorEastAsia" w:cstheme="majorBidi"/>
+          <w:b/>
+          <w:bCs/>
           <w:sz w:val="28"/>
-          <w:szCs w:val="22"/>
-          <w:lang w:eastAsia="en-US"/>
-        </w:rPr>
-      </w:pPr>
-      <w:r>
+          <w:szCs w:val="28"/>
+        </w:rPr>
+      </w:pPr>
+      <w:bookmarkStart w:id="2" w:name="_Toc134641819"/>
+      <w:bookmarkStart w:id="3" w:name="_Toc135437089"/>
+      <w:r>
+        <w:rPr>
+          <w:b/>
+          <w:bCs/>
+          <w:sz w:val="28"/>
+          <w:szCs w:val="28"/>
+        </w:rPr>
         <w:br w:type="page"/>
       </w:r>
     </w:p>
@@ -4053,8 +3670,6 @@
           <w:szCs w:val="24"/>
         </w:rPr>
       </w:pPr>
-      <w:bookmarkStart w:id="2" w:name="_Toc134641819"/>
-      <w:bookmarkStart w:id="3" w:name="_Toc135254342"/>
       <w:r>
         <w:rPr>
           <w:b/>
@@ -4160,7 +3775,7 @@
           <w:szCs w:val="28"/>
         </w:rPr>
       </w:pPr>
-      <w:bookmarkStart w:id="4" w:name="_Toc135254343"/>
+      <w:bookmarkStart w:id="4" w:name="_Toc135437090"/>
       <w:r>
         <w:rPr>
           <w:szCs w:val="28"/>
@@ -4730,27 +4345,14 @@
       <w:r>
         <w:t xml:space="preserve"> </w:t>
       </w:r>
-      <w:r>
-        <w:fldChar w:fldCharType="begin"/>
-      </w:r>
-      <w:r>
-        <w:instrText xml:space="preserve"> SEQ Рисунок \* ARABIC </w:instrText>
-      </w:r>
-      <w:r>
-        <w:fldChar w:fldCharType="separate"/>
-      </w:r>
-      <w:r>
-        <w:rPr>
-          <w:noProof/>
-        </w:rPr>
-        <w:t>1</w:t>
-      </w:r>
-      <w:r>
-        <w:rPr>
-          <w:noProof/>
-        </w:rPr>
-        <w:fldChar w:fldCharType="end"/>
-      </w:r>
+      <w:fldSimple w:instr=" SEQ Рисунок \* ARABIC ">
+        <w:r>
+          <w:rPr>
+            <w:noProof/>
+          </w:rPr>
+          <w:t>1</w:t>
+        </w:r>
+      </w:fldSimple>
       <w:r>
         <w:t xml:space="preserve"> </w:t>
       </w:r>
@@ -5078,27 +4680,14 @@
       <w:r>
         <w:t xml:space="preserve"> </w:t>
       </w:r>
-      <w:r>
-        <w:fldChar w:fldCharType="begin"/>
-      </w:r>
-      <w:r>
-        <w:instrText xml:space="preserve"> SEQ Рисунок \* ARABIC </w:instrText>
-      </w:r>
-      <w:r>
-        <w:fldChar w:fldCharType="separate"/>
-      </w:r>
-      <w:r>
-        <w:rPr>
-          <w:noProof/>
-        </w:rPr>
-        <w:t>2</w:t>
-      </w:r>
-      <w:r>
-        <w:rPr>
-          <w:noProof/>
-        </w:rPr>
-        <w:fldChar w:fldCharType="end"/>
-      </w:r>
+      <w:fldSimple w:instr=" SEQ Рисунок \* ARABIC ">
+        <w:r>
+          <w:rPr>
+            <w:noProof/>
+          </w:rPr>
+          <w:t>2</w:t>
+        </w:r>
+      </w:fldSimple>
       <w:r>
         <w:t xml:space="preserve"> </w:t>
       </w:r>
@@ -5396,27 +4985,14 @@
       <w:r>
         <w:t xml:space="preserve"> </w:t>
       </w:r>
-      <w:r>
-        <w:fldChar w:fldCharType="begin"/>
-      </w:r>
-      <w:r>
-        <w:instrText xml:space="preserve"> SEQ Рисунок \* ARABIC </w:instrText>
-      </w:r>
-      <w:r>
-        <w:fldChar w:fldCharType="separate"/>
-      </w:r>
-      <w:r>
-        <w:rPr>
-          <w:noProof/>
-        </w:rPr>
-        <w:t>3</w:t>
-      </w:r>
-      <w:r>
-        <w:rPr>
-          <w:noProof/>
-        </w:rPr>
-        <w:fldChar w:fldCharType="end"/>
-      </w:r>
+      <w:fldSimple w:instr=" SEQ Рисунок \* ARABIC ">
+        <w:r>
+          <w:rPr>
+            <w:noProof/>
+          </w:rPr>
+          <w:t>3</w:t>
+        </w:r>
+      </w:fldSimple>
       <w:r>
         <w:t xml:space="preserve"> </w:t>
       </w:r>
@@ -5738,27 +5314,14 @@
       <w:r>
         <w:t xml:space="preserve"> </w:t>
       </w:r>
-      <w:r>
-        <w:fldChar w:fldCharType="begin"/>
-      </w:r>
-      <w:r>
-        <w:instrText xml:space="preserve"> SEQ Рисунок \* ARABIC </w:instrText>
-      </w:r>
-      <w:r>
-        <w:fldChar w:fldCharType="separate"/>
-      </w:r>
-      <w:r>
-        <w:rPr>
-          <w:noProof/>
-        </w:rPr>
-        <w:t>4</w:t>
-      </w:r>
-      <w:r>
-        <w:rPr>
-          <w:noProof/>
-        </w:rPr>
-        <w:fldChar w:fldCharType="end"/>
-      </w:r>
+      <w:fldSimple w:instr=" SEQ Рисунок \* ARABIC ">
+        <w:r>
+          <w:rPr>
+            <w:noProof/>
+          </w:rPr>
+          <w:t>4</w:t>
+        </w:r>
+      </w:fldSimple>
       <w:r>
         <w:t xml:space="preserve"> </w:t>
       </w:r>
@@ -5843,7 +5406,7 @@
         <w:t xml:space="preserve"> </w:t>
       </w:r>
       <w:r>
-        <w:t>3</w:t>
+        <w:t>4</w:t>
       </w:r>
       <w:r>
         <w:t xml:space="preserve"> </w:t>
@@ -6007,10 +5570,10 @@
       <w:r>
         <w:lastRenderedPageBreak/>
         <w:drawing>
-          <wp:inline distT="0" distB="0" distL="0" distR="0" wp14:anchorId="7055B3A4" wp14:editId="53047B82">
-            <wp:extent cx="5940425" cy="4099560"/>
+          <wp:inline distT="0" distB="0" distL="0" distR="0" wp14:anchorId="62D293C3" wp14:editId="44DEE629">
+            <wp:extent cx="5940425" cy="4104640"/>
             <wp:effectExtent l="0" t="0" r="3175" b="0"/>
-            <wp:docPr id="2" name="Рисунок 2"/>
+            <wp:docPr id="23" name="Рисунок 23"/>
             <wp:cNvGraphicFramePr>
               <a:graphicFrameLocks xmlns:a="http://schemas.openxmlformats.org/drawingml/2006/main" noChangeAspect="1"/>
             </wp:cNvGraphicFramePr>
@@ -6030,7 +5593,7 @@
                   <pic:spPr>
                     <a:xfrm>
                       <a:off x="0" y="0"/>
-                      <a:ext cx="5940425" cy="4099560"/>
+                      <a:ext cx="5940425" cy="4104640"/>
                     </a:xfrm>
                     <a:prstGeom prst="rect">
                       <a:avLst/>
@@ -6054,27 +5617,14 @@
       <w:r>
         <w:t xml:space="preserve"> </w:t>
       </w:r>
-      <w:r>
-        <w:fldChar w:fldCharType="begin"/>
-      </w:r>
-      <w:r>
-        <w:instrText xml:space="preserve"> SEQ Рисунок \* ARABIC </w:instrText>
-      </w:r>
-      <w:r>
-        <w:fldChar w:fldCharType="separate"/>
-      </w:r>
-      <w:r>
-        <w:rPr>
-          <w:noProof/>
-        </w:rPr>
-        <w:t>5</w:t>
-      </w:r>
-      <w:r>
-        <w:rPr>
-          <w:noProof/>
-        </w:rPr>
-        <w:fldChar w:fldCharType="end"/>
-      </w:r>
+      <w:fldSimple w:instr=" SEQ Рисунок \* ARABIC ">
+        <w:r>
+          <w:rPr>
+            <w:noProof/>
+          </w:rPr>
+          <w:t>5</w:t>
+        </w:r>
+      </w:fldSimple>
       <w:r>
         <w:t xml:space="preserve"> </w:t>
       </w:r>
@@ -6110,6 +5660,25 @@
       </w:r>
       <w:r>
         <w:t>лаборатории</w:t>
+      </w:r>
+    </w:p>
+    <w:p>
+      <w:pPr>
+        <w:widowControl/>
+        <w:spacing w:after="160" w:line="259" w:lineRule="auto"/>
+        <w:rPr>
+          <w:rFonts w:eastAsiaTheme="majorEastAsia" w:cstheme="majorBidi"/>
+          <w:b/>
+          <w:sz w:val="28"/>
+          <w:szCs w:val="28"/>
+        </w:rPr>
+      </w:pPr>
+      <w:bookmarkStart w:id="5" w:name="_Toc135437091"/>
+      <w:r>
+        <w:rPr>
+          <w:szCs w:val="28"/>
+        </w:rPr>
+        <w:br w:type="page"/>
       </w:r>
     </w:p>
     <w:p>
@@ -6124,11 +5693,11 @@
           <w:szCs w:val="28"/>
         </w:rPr>
       </w:pPr>
-      <w:bookmarkStart w:id="5" w:name="_Toc135254344"/>
       <w:r>
         <w:rPr>
           <w:szCs w:val="28"/>
         </w:rPr>
+        <w:lastRenderedPageBreak/>
         <w:t>Диаграмма</w:t>
       </w:r>
       <w:r>
@@ -6310,13 +5879,7 @@
         <w:t xml:space="preserve">Хранилище </w:t>
       </w:r>
       <w:r>
-        <w:t xml:space="preserve">«Данные </w:t>
-      </w:r>
-      <w:r>
-        <w:t>об оборудовании</w:t>
-      </w:r>
-      <w:r>
-        <w:t xml:space="preserve">» содержит в себе всю собранную ранее и собираемую в данный момент информацию </w:t>
+        <w:t xml:space="preserve">«Данные об оборудовании» содержит в себе всю собранную ранее и собираемую в данный момент информацию </w:t>
       </w:r>
       <w:r>
         <w:t>об оборудовании</w:t>
@@ -6333,19 +5896,13 @@
         <w:t xml:space="preserve">Хранилище </w:t>
       </w:r>
       <w:r>
-        <w:t>«</w:t>
-      </w:r>
-      <w:r>
-        <w:t>Шаблоны пасп</w:t>
+        <w:t>«Шаблоны пасп</w:t>
       </w:r>
       <w:r>
         <w:t>о</w:t>
       </w:r>
       <w:r>
-        <w:t>ртов</w:t>
-      </w:r>
-      <w:r>
-        <w:t>» содержит в себе вс</w:t>
+        <w:t>ртов» содержит в себе вс</w:t>
       </w:r>
       <w:r>
         <w:t>е</w:t>
@@ -6377,13 +5934,7 @@
         <w:t xml:space="preserve">Хранилище </w:t>
       </w:r>
       <w:r>
-        <w:t>«</w:t>
-      </w:r>
-      <w:r>
-        <w:t>Паспорта</w:t>
-      </w:r>
-      <w:r>
-        <w:t xml:space="preserve">» содержит в себе все </w:t>
+        <w:t xml:space="preserve">«Паспорта» содержит в себе все </w:t>
       </w:r>
       <w:r>
         <w:t xml:space="preserve">созданные </w:t>
@@ -6409,7 +5960,6 @@
         <w:pStyle w:val="Image"/>
       </w:pPr>
       <w:r>
-        <w:lastRenderedPageBreak/>
         <w:drawing>
           <wp:inline distT="0" distB="0" distL="0" distR="0" wp14:anchorId="39CB0AE0" wp14:editId="250FC5CE">
             <wp:extent cx="5940425" cy="4109085"/>
@@ -6458,30 +6008,14 @@
       <w:r>
         <w:t xml:space="preserve"> </w:t>
       </w:r>
-      <w:r>
-        <w:fldChar w:fldCharType="begin"/>
-      </w:r>
-      <w:r>
-        <w:instrText xml:space="preserve"> SEQ Рисунок \* AR</w:instrText>
-      </w:r>
-      <w:r>
-        <w:instrText xml:space="preserve">ABIC </w:instrText>
-      </w:r>
-      <w:r>
-        <w:fldChar w:fldCharType="separate"/>
-      </w:r>
-      <w:r>
-        <w:rPr>
-          <w:noProof/>
-        </w:rPr>
-        <w:t>6</w:t>
-      </w:r>
-      <w:r>
-        <w:rPr>
-          <w:noProof/>
-        </w:rPr>
-        <w:fldChar w:fldCharType="end"/>
-      </w:r>
+      <w:fldSimple w:instr=" SEQ Рисунок \* ARABIC ">
+        <w:r>
+          <w:rPr>
+            <w:noProof/>
+          </w:rPr>
+          <w:t>6</w:t>
+        </w:r>
+      </w:fldSimple>
       <w:r>
         <w:t xml:space="preserve"> </w:t>
       </w:r>
@@ -6586,6 +6120,7 @@
         <w:pStyle w:val="Image"/>
       </w:pPr>
       <w:r>
+        <w:lastRenderedPageBreak/>
         <w:drawing>
           <wp:inline distT="0" distB="0" distL="0" distR="0" wp14:anchorId="1F59354E" wp14:editId="519ADECC">
             <wp:extent cx="5314250" cy="3686175"/>
@@ -6634,27 +6169,14 @@
       <w:r>
         <w:t xml:space="preserve"> </w:t>
       </w:r>
-      <w:r>
-        <w:fldChar w:fldCharType="begin"/>
-      </w:r>
-      <w:r>
-        <w:instrText xml:space="preserve"> SEQ Рисунок \* ARABIC </w:instrText>
-      </w:r>
-      <w:r>
-        <w:fldChar w:fldCharType="separate"/>
-      </w:r>
-      <w:r>
-        <w:rPr>
-          <w:noProof/>
-        </w:rPr>
-        <w:t>7</w:t>
-      </w:r>
-      <w:r>
-        <w:rPr>
-          <w:noProof/>
-        </w:rPr>
-        <w:fldChar w:fldCharType="end"/>
-      </w:r>
+      <w:fldSimple w:instr=" SEQ Рисунок \* ARABIC ">
+        <w:r>
+          <w:rPr>
+            <w:noProof/>
+          </w:rPr>
+          <w:t>7</w:t>
+        </w:r>
+      </w:fldSimple>
       <w:r>
         <w:t xml:space="preserve"> </w:t>
       </w:r>
@@ -6685,7 +6207,6 @@
         <w:pStyle w:val="a3"/>
       </w:pPr>
       <w:r>
-        <w:lastRenderedPageBreak/>
         <w:t>Декомпозиция</w:t>
       </w:r>
       <w:r>
@@ -6817,27 +6338,14 @@
       <w:r>
         <w:t xml:space="preserve"> </w:t>
       </w:r>
-      <w:r>
-        <w:fldChar w:fldCharType="begin"/>
-      </w:r>
-      <w:r>
-        <w:instrText xml:space="preserve"> SEQ Рисунок \* ARABIC </w:instrText>
-      </w:r>
-      <w:r>
-        <w:fldChar w:fldCharType="separate"/>
-      </w:r>
-      <w:r>
-        <w:rPr>
-          <w:noProof/>
-        </w:rPr>
-        <w:t>8</w:t>
-      </w:r>
-      <w:r>
-        <w:rPr>
-          <w:noProof/>
-        </w:rPr>
-        <w:fldChar w:fldCharType="end"/>
-      </w:r>
+      <w:fldSimple w:instr=" SEQ Рисунок \* ARABIC ">
+        <w:r>
+          <w:rPr>
+            <w:noProof/>
+          </w:rPr>
+          <w:t>8</w:t>
+        </w:r>
+      </w:fldSimple>
       <w:r>
         <w:t xml:space="preserve"> </w:t>
       </w:r>
@@ -6966,6 +6474,7 @@
         <w:pStyle w:val="Image"/>
       </w:pPr>
       <w:r>
+        <w:lastRenderedPageBreak/>
         <w:drawing>
           <wp:inline distT="0" distB="0" distL="0" distR="0" wp14:anchorId="14023627" wp14:editId="57B4307C">
             <wp:extent cx="5146045" cy="3562350"/>
@@ -7014,30 +6523,14 @@
       <w:r>
         <w:t xml:space="preserve"> </w:t>
       </w:r>
-      <w:r>
-        <w:fldChar w:fldCharType="begin"/>
-      </w:r>
-      <w:r>
-        <w:instrText xml:space="preserve"> SEQ</w:instrText>
-      </w:r>
-      <w:r>
-        <w:instrText xml:space="preserve"> Рисунок \* ARABIC </w:instrText>
-      </w:r>
-      <w:r>
-        <w:fldChar w:fldCharType="separate"/>
-      </w:r>
-      <w:r>
-        <w:rPr>
-          <w:noProof/>
-        </w:rPr>
-        <w:t>9</w:t>
-      </w:r>
-      <w:r>
-        <w:rPr>
-          <w:noProof/>
-        </w:rPr>
-        <w:fldChar w:fldCharType="end"/>
-      </w:r>
+      <w:fldSimple w:instr=" SEQ Рисунок \* ARABIC ">
+        <w:r>
+          <w:rPr>
+            <w:noProof/>
+          </w:rPr>
+          <w:t>9</w:t>
+        </w:r>
+      </w:fldSimple>
       <w:r>
         <w:t xml:space="preserve"> </w:t>
       </w:r>
@@ -7080,7 +6573,6 @@
         <w:pStyle w:val="a3"/>
       </w:pPr>
       <w:r>
-        <w:lastRenderedPageBreak/>
         <w:t>Декомпозиция</w:t>
       </w:r>
       <w:r>
@@ -7215,27 +6707,14 @@
       <w:r>
         <w:t xml:space="preserve"> </w:t>
       </w:r>
-      <w:r>
-        <w:fldChar w:fldCharType="begin"/>
-      </w:r>
-      <w:r>
-        <w:instrText xml:space="preserve"> SEQ Рисунок \* ARABIC </w:instrText>
-      </w:r>
-      <w:r>
-        <w:fldChar w:fldCharType="separate"/>
-      </w:r>
-      <w:r>
-        <w:rPr>
-          <w:noProof/>
-        </w:rPr>
-        <w:t>10</w:t>
-      </w:r>
-      <w:r>
-        <w:rPr>
-          <w:noProof/>
-        </w:rPr>
-        <w:fldChar w:fldCharType="end"/>
-      </w:r>
+      <w:fldSimple w:instr=" SEQ Рисунок \* ARABIC ">
+        <w:r>
+          <w:rPr>
+            <w:noProof/>
+          </w:rPr>
+          <w:t>10</w:t>
+        </w:r>
+      </w:fldSimple>
       <w:r>
         <w:t xml:space="preserve"> </w:t>
       </w:r>
@@ -7288,7 +6767,7 @@
           <w:szCs w:val="28"/>
         </w:rPr>
       </w:pPr>
-      <w:bookmarkStart w:id="6" w:name="_Toc135254345"/>
+      <w:bookmarkStart w:id="6" w:name="_Toc135437092"/>
       <w:r>
         <w:rPr>
           <w:b/>
@@ -7296,6 +6775,7 @@
           <w:sz w:val="28"/>
           <w:szCs w:val="28"/>
         </w:rPr>
+        <w:lastRenderedPageBreak/>
         <w:t>Моделирование</w:t>
       </w:r>
       <w:r>
@@ -7366,7 +6846,7 @@
           <w:szCs w:val="28"/>
         </w:rPr>
       </w:pPr>
-      <w:bookmarkStart w:id="7" w:name="_Toc135254346"/>
+      <w:bookmarkStart w:id="7" w:name="_Toc135437093"/>
       <w:r>
         <w:rPr>
           <w:szCs w:val="28"/>
@@ -7379,7 +6859,6 @@
         </w:rPr>
         <w:t xml:space="preserve"> </w:t>
       </w:r>
-      <w:proofErr w:type="spellStart"/>
       <w:r>
         <w:rPr>
           <w:szCs w:val="28"/>
@@ -7387,7 +6866,6 @@
         <w:t>UseCase</w:t>
       </w:r>
       <w:bookmarkEnd w:id="7"/>
-      <w:proofErr w:type="spellEnd"/>
     </w:p>
     <w:p>
       <w:pPr>
@@ -7408,14 +6886,12 @@
       <w:r>
         <w:t>(</w:t>
       </w:r>
-      <w:proofErr w:type="spellStart"/>
       <w:r>
         <w:rPr>
           <w:lang w:val="en-US"/>
         </w:rPr>
         <w:t>UseCase</w:t>
       </w:r>
-      <w:proofErr w:type="spellEnd"/>
       <w:r>
         <w:t>)</w:t>
       </w:r>
@@ -7608,7 +7084,6 @@
         <w:pStyle w:val="Image"/>
       </w:pPr>
       <w:r>
-        <w:lastRenderedPageBreak/>
         <w:drawing>
           <wp:inline distT="0" distB="0" distL="0" distR="0" wp14:anchorId="253B7F90" wp14:editId="691A0739">
             <wp:extent cx="5940425" cy="4369435"/>
@@ -7657,27 +7132,14 @@
       <w:r>
         <w:t xml:space="preserve"> </w:t>
       </w:r>
-      <w:r>
-        <w:fldChar w:fldCharType="begin"/>
-      </w:r>
-      <w:r>
-        <w:instrText xml:space="preserve"> SEQ Рисунок \* ARABIC </w:instrText>
-      </w:r>
-      <w:r>
-        <w:fldChar w:fldCharType="separate"/>
-      </w:r>
-      <w:r>
-        <w:rPr>
-          <w:noProof/>
-        </w:rPr>
-        <w:t>11</w:t>
-      </w:r>
-      <w:r>
-        <w:rPr>
-          <w:noProof/>
-        </w:rPr>
-        <w:fldChar w:fldCharType="end"/>
-      </w:r>
+      <w:fldSimple w:instr=" SEQ Рисунок \* ARABIC ">
+        <w:r>
+          <w:rPr>
+            <w:noProof/>
+          </w:rPr>
+          <w:t>11</w:t>
+        </w:r>
+      </w:fldSimple>
       <w:r>
         <w:t xml:space="preserve"> </w:t>
       </w:r>
@@ -7693,14 +7155,33 @@
       <w:r>
         <w:t xml:space="preserve"> </w:t>
       </w:r>
-      <w:proofErr w:type="spellStart"/>
       <w:r>
         <w:rPr>
           <w:lang w:val="en-US"/>
         </w:rPr>
         <w:t>UseCase</w:t>
       </w:r>
-      <w:proofErr w:type="spellEnd"/>
+    </w:p>
+    <w:p>
+      <w:pPr>
+        <w:widowControl/>
+        <w:spacing w:after="160" w:line="259" w:lineRule="auto"/>
+        <w:rPr>
+          <w:rFonts w:eastAsiaTheme="majorEastAsia" w:cstheme="majorBidi"/>
+          <w:b/>
+          <w:sz w:val="28"/>
+          <w:szCs w:val="28"/>
+          <w:lang w:val="en-US"/>
+        </w:rPr>
+      </w:pPr>
+      <w:bookmarkStart w:id="8" w:name="_Toc135437094"/>
+      <w:r>
+        <w:rPr>
+          <w:szCs w:val="28"/>
+          <w:lang w:val="en-US"/>
+        </w:rPr>
+        <w:br w:type="page"/>
+      </w:r>
     </w:p>
     <w:p>
       <w:pPr>
@@ -7714,29 +7195,26 @@
           <w:szCs w:val="28"/>
         </w:rPr>
       </w:pPr>
-      <w:bookmarkStart w:id="8" w:name="_Toc135254347"/>
       <w:r>
         <w:rPr>
           <w:szCs w:val="28"/>
           <w:lang w:val="en-US"/>
         </w:rPr>
+        <w:lastRenderedPageBreak/>
         <w:t>C</w:t>
       </w:r>
-      <w:proofErr w:type="spellStart"/>
       <w:r>
         <w:rPr>
           <w:szCs w:val="28"/>
         </w:rPr>
         <w:t>lass</w:t>
       </w:r>
-      <w:proofErr w:type="spellEnd"/>
       <w:r>
         <w:rPr>
           <w:szCs w:val="28"/>
         </w:rPr>
         <w:t xml:space="preserve"> </w:t>
       </w:r>
-      <w:proofErr w:type="spellStart"/>
       <w:r>
         <w:rPr>
           <w:szCs w:val="28"/>
@@ -7744,7 +7222,6 @@
         <w:t>diagram</w:t>
       </w:r>
       <w:bookmarkEnd w:id="8"/>
-      <w:proofErr w:type="spellEnd"/>
     </w:p>
     <w:p>
       <w:pPr>
@@ -8209,7 +7686,6 @@
         <w:pStyle w:val="Image"/>
       </w:pPr>
       <w:r>
-        <w:lastRenderedPageBreak/>
         <w:drawing>
           <wp:inline distT="0" distB="0" distL="0" distR="0" wp14:anchorId="6269E6C7" wp14:editId="13C75855">
             <wp:extent cx="5543550" cy="4924425"/>
@@ -8261,27 +7737,14 @@
       <w:r>
         <w:t xml:space="preserve"> </w:t>
       </w:r>
-      <w:r>
-        <w:fldChar w:fldCharType="begin"/>
-      </w:r>
-      <w:r>
-        <w:instrText xml:space="preserve"> SEQ Рисунок \* ARABIC </w:instrText>
-      </w:r>
-      <w:r>
-        <w:fldChar w:fldCharType="separate"/>
-      </w:r>
-      <w:r>
-        <w:rPr>
-          <w:noProof/>
-        </w:rPr>
-        <w:t>12</w:t>
-      </w:r>
-      <w:r>
-        <w:rPr>
-          <w:noProof/>
-        </w:rPr>
-        <w:fldChar w:fldCharType="end"/>
-      </w:r>
+      <w:fldSimple w:instr=" SEQ Рисунок \* ARABIC ">
+        <w:r>
+          <w:rPr>
+            <w:noProof/>
+          </w:rPr>
+          <w:t>12</w:t>
+        </w:r>
+      </w:fldSimple>
       <w:r>
         <w:rPr>
           <w:lang w:val="en-US"/>
@@ -8329,6 +7792,22 @@
           <w:lang w:val="en-US"/>
         </w:rPr>
         <w:t>iagram</w:t>
+      </w:r>
+    </w:p>
+    <w:p>
+      <w:pPr>
+        <w:widowControl/>
+        <w:spacing w:after="160" w:line="259" w:lineRule="auto"/>
+        <w:rPr>
+          <w:rFonts w:eastAsiaTheme="majorEastAsia" w:cstheme="majorBidi"/>
+          <w:b/>
+          <w:sz w:val="28"/>
+          <w:szCs w:val="26"/>
+        </w:rPr>
+      </w:pPr>
+      <w:bookmarkStart w:id="9" w:name="_Toc135437095"/>
+      <w:r>
+        <w:br w:type="page"/>
       </w:r>
     </w:p>
     <w:p>
@@ -8340,8 +7819,8 @@
         </w:numPr>
         <w:ind w:left="0" w:firstLine="709"/>
       </w:pPr>
-      <w:bookmarkStart w:id="9" w:name="_Toc135254348"/>
-      <w:r>
+      <w:r>
+        <w:lastRenderedPageBreak/>
         <w:t>Диаграмма</w:t>
       </w:r>
       <w:r>
@@ -8749,7 +8228,6 @@
         <w:rPr>
           <w:lang w:val="en-US"/>
         </w:rPr>
-        <w:lastRenderedPageBreak/>
         <w:drawing>
           <wp:inline distT="0" distB="0" distL="0" distR="0" wp14:anchorId="618C60DC" wp14:editId="117F216E">
             <wp:extent cx="5940425" cy="3176270"/>
@@ -8801,27 +8279,14 @@
       <w:r>
         <w:t xml:space="preserve"> </w:t>
       </w:r>
-      <w:r>
-        <w:fldChar w:fldCharType="begin"/>
-      </w:r>
-      <w:r>
-        <w:instrText xml:space="preserve"> SEQ Рисунок \* ARABIC </w:instrText>
-      </w:r>
-      <w:r>
-        <w:fldChar w:fldCharType="separate"/>
-      </w:r>
-      <w:r>
-        <w:rPr>
-          <w:noProof/>
-        </w:rPr>
-        <w:t>13</w:t>
-      </w:r>
-      <w:r>
-        <w:rPr>
-          <w:noProof/>
-        </w:rPr>
-        <w:fldChar w:fldCharType="end"/>
-      </w:r>
+      <w:fldSimple w:instr=" SEQ Рисунок \* ARABIC ">
+        <w:r>
+          <w:rPr>
+            <w:noProof/>
+          </w:rPr>
+          <w:t>13</w:t>
+        </w:r>
+      </w:fldSimple>
       <w:r>
         <w:t xml:space="preserve"> </w:t>
       </w:r>
@@ -8839,6 +8304,22 @@
       </w:r>
       <w:r>
         <w:t>последовательности</w:t>
+      </w:r>
+    </w:p>
+    <w:p>
+      <w:pPr>
+        <w:widowControl/>
+        <w:spacing w:after="160" w:line="259" w:lineRule="auto"/>
+        <w:rPr>
+          <w:rFonts w:eastAsiaTheme="majorEastAsia" w:cstheme="majorBidi"/>
+          <w:b/>
+          <w:sz w:val="28"/>
+          <w:szCs w:val="26"/>
+        </w:rPr>
+      </w:pPr>
+      <w:bookmarkStart w:id="10" w:name="_Toc135437096"/>
+      <w:r>
+        <w:br w:type="page"/>
       </w:r>
     </w:p>
     <w:p>
@@ -8853,8 +8334,8 @@
           <w:lang w:val="en-US"/>
         </w:rPr>
       </w:pPr>
-      <w:bookmarkStart w:id="10" w:name="_Toc135254349"/>
-      <w:r>
+      <w:r>
+        <w:lastRenderedPageBreak/>
         <w:t>Диаграмма</w:t>
       </w:r>
       <w:r>
@@ -8863,7 +8344,6 @@
         </w:rPr>
         <w:t xml:space="preserve"> </w:t>
       </w:r>
-      <w:proofErr w:type="spellStart"/>
       <w:r>
         <w:rPr>
           <w:lang w:val="en-US"/>
@@ -8871,7 +8351,6 @@
         <w:t>кооперации</w:t>
       </w:r>
       <w:bookmarkEnd w:id="10"/>
-      <w:proofErr w:type="spellEnd"/>
     </w:p>
     <w:p>
       <w:pPr>
@@ -9294,27 +8773,14 @@
       <w:r>
         <w:t xml:space="preserve"> </w:t>
       </w:r>
-      <w:r>
-        <w:fldChar w:fldCharType="begin"/>
-      </w:r>
-      <w:r>
-        <w:instrText xml:space="preserve"> SEQ Рисунок \* ARABIC </w:instrText>
-      </w:r>
-      <w:r>
-        <w:fldChar w:fldCharType="separate"/>
-      </w:r>
-      <w:r>
-        <w:rPr>
-          <w:noProof/>
-        </w:rPr>
-        <w:t>14</w:t>
-      </w:r>
-      <w:r>
-        <w:rPr>
-          <w:noProof/>
-        </w:rPr>
-        <w:fldChar w:fldCharType="end"/>
-      </w:r>
+      <w:fldSimple w:instr=" SEQ Рисунок \* ARABIC ">
+        <w:r>
+          <w:rPr>
+            <w:noProof/>
+          </w:rPr>
+          <w:t>14</w:t>
+        </w:r>
+      </w:fldSimple>
       <w:r>
         <w:t xml:space="preserve"> </w:t>
       </w:r>
@@ -9332,6 +8798,22 @@
       </w:r>
       <w:r>
         <w:t>кооперации</w:t>
+      </w:r>
+    </w:p>
+    <w:p>
+      <w:pPr>
+        <w:widowControl/>
+        <w:spacing w:after="160" w:line="259" w:lineRule="auto"/>
+        <w:rPr>
+          <w:rFonts w:eastAsiaTheme="majorEastAsia" w:cstheme="majorBidi"/>
+          <w:b/>
+          <w:sz w:val="28"/>
+          <w:szCs w:val="26"/>
+        </w:rPr>
+      </w:pPr>
+      <w:bookmarkStart w:id="11" w:name="_Toc135437097"/>
+      <w:r>
+        <w:br w:type="page"/>
       </w:r>
     </w:p>
     <w:p>
@@ -9343,7 +8825,6 @@
         </w:numPr>
         <w:ind w:left="0" w:firstLine="709"/>
       </w:pPr>
-      <w:bookmarkStart w:id="11" w:name="_Toc135254350"/>
       <w:r>
         <w:lastRenderedPageBreak/>
         <w:t>Вороньи</w:t>
@@ -9736,27 +9217,14 @@
       <w:r>
         <w:t xml:space="preserve"> </w:t>
       </w:r>
-      <w:r>
-        <w:fldChar w:fldCharType="begin"/>
-      </w:r>
-      <w:r>
-        <w:instrText xml:space="preserve"> SEQ Рисунок \* ARABIC </w:instrText>
-      </w:r>
-      <w:r>
-        <w:fldChar w:fldCharType="separate"/>
-      </w:r>
-      <w:r>
-        <w:rPr>
-          <w:noProof/>
-        </w:rPr>
-        <w:t>15</w:t>
-      </w:r>
-      <w:r>
-        <w:rPr>
-          <w:noProof/>
-        </w:rPr>
-        <w:fldChar w:fldCharType="end"/>
-      </w:r>
+      <w:fldSimple w:instr=" SEQ Рисунок \* ARABIC ">
+        <w:r>
+          <w:rPr>
+            <w:noProof/>
+          </w:rPr>
+          <w:t>15</w:t>
+        </w:r>
+      </w:fldSimple>
       <w:r>
         <w:t xml:space="preserve"> </w:t>
       </w:r>
@@ -9780,6 +9248,22 @@
       </w:r>
       <w:r>
         <w:t>лапок</w:t>
+      </w:r>
+    </w:p>
+    <w:p>
+      <w:pPr>
+        <w:widowControl/>
+        <w:spacing w:after="160" w:line="259" w:lineRule="auto"/>
+        <w:rPr>
+          <w:rFonts w:eastAsiaTheme="majorEastAsia" w:cstheme="majorBidi"/>
+          <w:b/>
+          <w:sz w:val="28"/>
+          <w:szCs w:val="26"/>
+        </w:rPr>
+      </w:pPr>
+      <w:bookmarkStart w:id="12" w:name="_Toc135437098"/>
+      <w:r>
+        <w:br w:type="page"/>
       </w:r>
     </w:p>
     <w:p>
@@ -9791,8 +9275,8 @@
         </w:numPr>
         <w:ind w:left="0" w:firstLine="709"/>
       </w:pPr>
-      <w:bookmarkStart w:id="12" w:name="_Toc135254351"/>
-      <w:r>
+      <w:r>
+        <w:lastRenderedPageBreak/>
         <w:t>Логическая</w:t>
       </w:r>
       <w:r>
@@ -10194,7 +9678,6 @@
         <w:pStyle w:val="Image"/>
       </w:pPr>
       <w:r>
-        <w:lastRenderedPageBreak/>
         <w:drawing>
           <wp:inline distT="0" distB="0" distL="0" distR="0" wp14:anchorId="4187D2D3" wp14:editId="37D53629">
             <wp:extent cx="5940425" cy="3311525"/>
@@ -10256,27 +9739,14 @@
       <w:r>
         <w:t xml:space="preserve"> </w:t>
       </w:r>
-      <w:r>
-        <w:fldChar w:fldCharType="begin"/>
-      </w:r>
-      <w:r>
-        <w:instrText xml:space="preserve"> SEQ Рисунок \* ARABIC </w:instrText>
-      </w:r>
-      <w:r>
-        <w:fldChar w:fldCharType="separate"/>
-      </w:r>
-      <w:r>
-        <w:rPr>
-          <w:noProof/>
-        </w:rPr>
-        <w:t>16</w:t>
-      </w:r>
-      <w:r>
-        <w:rPr>
-          <w:noProof/>
-        </w:rPr>
-        <w:fldChar w:fldCharType="end"/>
-      </w:r>
+      <w:fldSimple w:instr=" SEQ Рисунок \* ARABIC ">
+        <w:r>
+          <w:rPr>
+            <w:noProof/>
+          </w:rPr>
+          <w:t>16</w:t>
+        </w:r>
+      </w:fldSimple>
       <w:r>
         <w:t xml:space="preserve"> </w:t>
       </w:r>
@@ -10306,6 +9776,22 @@
       </w:r>
       <w:r>
         <w:t>данных</w:t>
+      </w:r>
+    </w:p>
+    <w:p>
+      <w:pPr>
+        <w:widowControl/>
+        <w:spacing w:after="160" w:line="259" w:lineRule="auto"/>
+        <w:rPr>
+          <w:rFonts w:eastAsiaTheme="majorEastAsia" w:cstheme="majorBidi"/>
+          <w:b/>
+          <w:sz w:val="28"/>
+          <w:szCs w:val="26"/>
+        </w:rPr>
+      </w:pPr>
+      <w:bookmarkStart w:id="13" w:name="_Toc135437099"/>
+      <w:r>
+        <w:br w:type="page"/>
       </w:r>
     </w:p>
     <w:p>
@@ -10317,8 +9803,8 @@
         </w:numPr>
         <w:ind w:left="0" w:firstLine="709"/>
       </w:pPr>
-      <w:bookmarkStart w:id="13" w:name="_Toc135254352"/>
-      <w:r>
+      <w:r>
+        <w:lastRenderedPageBreak/>
         <w:t>Физическая</w:t>
       </w:r>
       <w:r>
@@ -10463,27 +9949,14 @@
       <w:r>
         <w:t xml:space="preserve"> </w:t>
       </w:r>
-      <w:r>
-        <w:fldChar w:fldCharType="begin"/>
-      </w:r>
-      <w:r>
-        <w:instrText xml:space="preserve"> SEQ Рисунок \* ARABIC </w:instrText>
-      </w:r>
-      <w:r>
-        <w:fldChar w:fldCharType="separate"/>
-      </w:r>
-      <w:r>
-        <w:rPr>
-          <w:noProof/>
-        </w:rPr>
-        <w:t>17</w:t>
-      </w:r>
-      <w:r>
-        <w:rPr>
-          <w:noProof/>
-        </w:rPr>
-        <w:fldChar w:fldCharType="end"/>
-      </w:r>
+      <w:fldSimple w:instr=" SEQ Рисунок \* ARABIC ">
+        <w:r>
+          <w:rPr>
+            <w:noProof/>
+          </w:rPr>
+          <w:t>17</w:t>
+        </w:r>
+      </w:fldSimple>
       <w:r>
         <w:t xml:space="preserve"> </w:t>
       </w:r>
@@ -10513,6 +9986,29 @@
       </w:r>
       <w:r>
         <w:t>данных</w:t>
+      </w:r>
+    </w:p>
+    <w:p>
+      <w:pPr>
+        <w:widowControl/>
+        <w:spacing w:after="160" w:line="259" w:lineRule="auto"/>
+        <w:rPr>
+          <w:rFonts w:eastAsiaTheme="majorEastAsia" w:cstheme="majorBidi"/>
+          <w:b/>
+          <w:bCs/>
+          <w:sz w:val="28"/>
+          <w:szCs w:val="28"/>
+        </w:rPr>
+      </w:pPr>
+      <w:bookmarkStart w:id="14" w:name="_Toc135437100"/>
+      <w:r>
+        <w:rPr>
+          <w:b/>
+          <w:bCs/>
+          <w:sz w:val="28"/>
+          <w:szCs w:val="28"/>
+        </w:rPr>
+        <w:br w:type="page"/>
       </w:r>
     </w:p>
     <w:p>
@@ -10530,7 +10026,6 @@
           <w:szCs w:val="28"/>
         </w:rPr>
       </w:pPr>
-      <w:bookmarkStart w:id="14" w:name="_Toc135254353"/>
       <w:r>
         <w:rPr>
           <w:b/>
@@ -10538,6 +10033,7 @@
           <w:sz w:val="28"/>
           <w:szCs w:val="28"/>
         </w:rPr>
+        <w:lastRenderedPageBreak/>
         <w:t>Реляционная</w:t>
       </w:r>
       <w:r>
@@ -10697,7 +10193,6 @@
         <w:ind w:left="0" w:firstLine="709"/>
       </w:pPr>
       <w:r>
-        <w:lastRenderedPageBreak/>
         <w:t>Соединение</w:t>
       </w:r>
       <w:r>
@@ -11079,11 +10574,9 @@
             <w:hideMark/>
           </w:tcPr>
           <w:p>
-            <w:proofErr w:type="spellStart"/>
             <w:r>
               <w:t>Срегеевич</w:t>
             </w:r>
-            <w:proofErr w:type="spellEnd"/>
           </w:p>
         </w:tc>
         <w:tc>
@@ -11320,11 +10813,9 @@
             <w:hideMark/>
           </w:tcPr>
           <w:p>
-            <w:proofErr w:type="spellStart"/>
             <w:r>
               <w:t>Резнов</w:t>
             </w:r>
-            <w:proofErr w:type="spellEnd"/>
           </w:p>
         </w:tc>
         <w:tc>
@@ -11818,7 +11309,7 @@
           <w:lang w:val="en-US"/>
         </w:rPr>
       </w:pPr>
-      <w:bookmarkStart w:id="15" w:name="_Toc135254354"/>
+      <w:bookmarkStart w:id="15" w:name="_Toc135437101"/>
       <w:r>
         <w:t>Операция</w:t>
       </w:r>
@@ -12364,11 +11855,9 @@
             <w:hideMark/>
           </w:tcPr>
           <w:p>
-            <w:proofErr w:type="spellStart"/>
             <w:r>
               <w:t>Резнов</w:t>
             </w:r>
-            <w:proofErr w:type="spellEnd"/>
           </w:p>
         </w:tc>
         <w:tc>
@@ -12465,7 +11954,7 @@
           <w:lang w:val="en-US"/>
         </w:rPr>
       </w:pPr>
-      <w:bookmarkStart w:id="16" w:name="_Toc135254356"/>
+      <w:bookmarkStart w:id="16" w:name="_Toc135437102"/>
       <w:r>
         <w:t>Естественное</w:t>
       </w:r>
@@ -13231,7 +12720,6 @@
                 <w:szCs w:val="16"/>
               </w:rPr>
             </w:pPr>
-            <w:proofErr w:type="spellStart"/>
             <w:r>
               <w:rPr>
                 <w:sz w:val="20"/>
@@ -13239,7 +12727,6 @@
               </w:rPr>
               <w:t>Срегеевич</w:t>
             </w:r>
-            <w:proofErr w:type="spellEnd"/>
           </w:p>
         </w:tc>
         <w:tc>
@@ -13908,7 +13395,6 @@
                 <w:szCs w:val="16"/>
               </w:rPr>
             </w:pPr>
-            <w:proofErr w:type="spellStart"/>
             <w:r>
               <w:rPr>
                 <w:sz w:val="20"/>
@@ -13916,7 +13402,6 @@
               </w:rPr>
               <w:t>Резнов</w:t>
             </w:r>
-            <w:proofErr w:type="spellEnd"/>
           </w:p>
         </w:tc>
         <w:tc>
@@ -14113,8 +13598,9 @@
           <w:lang w:val="en-US"/>
         </w:rPr>
       </w:pPr>
-      <w:bookmarkStart w:id="17" w:name="_Toc135254357"/>
-      <w:r>
+      <w:bookmarkStart w:id="17" w:name="_Toc135437103"/>
+      <w:r>
+        <w:lastRenderedPageBreak/>
         <w:t>Соединение</w:t>
       </w:r>
       <w:r>
@@ -14193,10 +13679,7 @@
         <w:t xml:space="preserve"> </w:t>
       </w:r>
       <w:r>
-        <w:t>сотрудниках</w:t>
-      </w:r>
-      <w:r>
-        <w:t>,</w:t>
+        <w:t>сотрудниках,</w:t>
       </w:r>
       <w:r>
         <w:t xml:space="preserve"> </w:t>
@@ -14237,7 +13720,6 @@
           <w:i/>
           <w:iCs w:val="0"/>
         </w:rPr>
-        <w:lastRenderedPageBreak/>
         <w:t>Таблица</w:t>
       </w:r>
       <w:r>
@@ -15015,7 +14497,6 @@
                 <w:szCs w:val="16"/>
               </w:rPr>
             </w:pPr>
-            <w:proofErr w:type="spellStart"/>
             <w:r>
               <w:rPr>
                 <w:sz w:val="20"/>
@@ -15023,7 +14504,6 @@
               </w:rPr>
               <w:t>Резнов</w:t>
             </w:r>
-            <w:proofErr w:type="spellEnd"/>
           </w:p>
         </w:tc>
         <w:tc>
@@ -15210,6 +14690,29 @@
     </w:tbl>
     <w:p>
       <w:pPr>
+        <w:widowControl/>
+        <w:spacing w:after="160" w:line="259" w:lineRule="auto"/>
+        <w:rPr>
+          <w:rFonts w:eastAsiaTheme="majorEastAsia" w:cstheme="majorBidi"/>
+          <w:b/>
+          <w:bCs/>
+          <w:sz w:val="28"/>
+          <w:szCs w:val="28"/>
+        </w:rPr>
+      </w:pPr>
+      <w:bookmarkStart w:id="18" w:name="_Toc135437104"/>
+      <w:r>
+        <w:rPr>
+          <w:b/>
+          <w:bCs/>
+          <w:sz w:val="28"/>
+          <w:szCs w:val="28"/>
+        </w:rPr>
+        <w:br w:type="page"/>
+      </w:r>
+    </w:p>
+    <w:p>
+      <w:pPr>
         <w:pStyle w:val="1"/>
         <w:numPr>
           <w:ilvl w:val="0"/>
@@ -15230,8 +14733,10 @@
           <w:sz w:val="28"/>
           <w:szCs w:val="28"/>
         </w:rPr>
+        <w:lastRenderedPageBreak/>
         <w:t>Вывод</w:t>
       </w:r>
+      <w:bookmarkEnd w:id="18"/>
     </w:p>
     <w:p>
       <w:pPr>
@@ -15575,6 +15080,28 @@
       </w:r>
       <w:r>
         <w:t>системы.</w:t>
+      </w:r>
+    </w:p>
+    <w:p>
+      <w:pPr>
+        <w:widowControl/>
+        <w:spacing w:after="160" w:line="259" w:lineRule="auto"/>
+        <w:rPr>
+          <w:rFonts w:cstheme="minorBidi"/>
+          <w:b/>
+          <w:bCs/>
+          <w:sz w:val="28"/>
+          <w:szCs w:val="22"/>
+          <w:lang w:eastAsia="en-US"/>
+        </w:rPr>
+      </w:pPr>
+      <w:bookmarkStart w:id="19" w:name="_Toc135437105"/>
+      <w:r>
+        <w:rPr>
+          <w:b/>
+          <w:bCs/>
+        </w:rPr>
+        <w:br w:type="page"/>
       </w:r>
     </w:p>
     <w:p>
@@ -15593,6 +15120,7 @@
           <w:b/>
           <w:bCs/>
         </w:rPr>
+        <w:lastRenderedPageBreak/>
         <w:t>СПИСОК</w:t>
       </w:r>
       <w:r>
@@ -15623,6 +15151,7 @@
         </w:rPr>
         <w:t>ИСТОЧНИКОВ</w:t>
       </w:r>
+      <w:bookmarkEnd w:id="19"/>
     </w:p>
     <w:p>
       <w:pPr>
@@ -15727,11 +15256,9 @@
       <w:r>
         <w:t xml:space="preserve"> </w:t>
       </w:r>
-      <w:proofErr w:type="spellStart"/>
       <w:r>
         <w:t>Швидченко</w:t>
       </w:r>
-      <w:proofErr w:type="spellEnd"/>
       <w:r>
         <w:t xml:space="preserve"> </w:t>
       </w:r>
@@ -17843,6 +17370,7 @@
   <w:style w:type="character" w:default="1" w:styleId="a0">
     <w:name w:val="Default Paragraph Font"/>
     <w:uiPriority w:val="1"/>
+    <w:semiHidden/>
     <w:unhideWhenUsed/>
   </w:style>
   <w:style w:type="table" w:default="1" w:styleId="a1">

</xml_diff>